<commit_message>
Agrega última versión del diagrama de clases
</commit_message>
<xml_diff>
--- a/Informe Sistema de Logros.docx
+++ b/Informe Sistema de Logros.docx
@@ -1,10 +1,10 @@
 
 <file path=word/document.xml><?xml version="1.0" encoding="utf-8"?>
-<w:document xmlns:wpc="http://schemas.microsoft.com/office/word/2010/wordprocessingCanvas" xmlns:cx="http://schemas.microsoft.com/office/drawing/2014/chartex" xmlns:cx1="http://schemas.microsoft.com/office/drawing/2015/9/8/chartex" xmlns:cx2="http://schemas.microsoft.com/office/drawing/2015/10/21/chartex" xmlns:cx3="http://schemas.microsoft.com/office/drawing/2016/5/9/chartex" xmlns:cx4="http://schemas.microsoft.com/office/drawing/2016/5/10/chartex" xmlns:cx5="http://schemas.microsoft.com/office/drawing/2016/5/11/chartex" xmlns:cx6="http://schemas.microsoft.com/office/drawing/2016/5/12/chartex" xmlns:cx7="http://schemas.microsoft.com/office/drawing/2016/5/13/chartex" xmlns:cx8="http://schemas.microsoft.com/office/drawing/2016/5/14/chartex" xmlns:mc="http://schemas.openxmlformats.org/markup-compatibility/2006" xmlns:aink="http://schemas.microsoft.com/office/drawing/2016/ink" xmlns:am3d="http://schemas.microsoft.com/office/drawing/2017/model3d" xmlns:o="urn:schemas-microsoft-com:office:office" xmlns:r="http://schemas.openxmlformats.org/officeDocument/2006/relationships" xmlns:m="http://schemas.openxmlformats.org/officeDocument/2006/math" xmlns:v="urn:schemas-microsoft-com:vml" xmlns:wp14="http://schemas.microsoft.com/office/word/2010/wordprocessingDrawing" xmlns:wp="http://schemas.openxmlformats.org/drawingml/2006/wordprocessingDrawing" xmlns:w10="urn:schemas-microsoft-com:office:word" xmlns:w="http://schemas.openxmlformats.org/wordprocessingml/2006/main" xmlns:w14="http://schemas.microsoft.com/office/word/2010/wordml" xmlns:w15="http://schemas.microsoft.com/office/word/2012/wordml" xmlns:w16cex="http://schemas.microsoft.com/office/word/2018/wordml/cex" xmlns:w16cid="http://schemas.microsoft.com/office/word/2016/wordml/cid" xmlns:w16="http://schemas.microsoft.com/office/word/2018/wordml" xmlns:w16se="http://schemas.microsoft.com/office/word/2015/wordml/symex" xmlns:wpg="http://schemas.microsoft.com/office/word/2010/wordprocessingGroup" xmlns:wpi="http://schemas.microsoft.com/office/word/2010/wordprocessingInk" xmlns:wne="http://schemas.microsoft.com/office/word/2006/wordml" xmlns:wps="http://schemas.microsoft.com/office/word/2010/wordprocessingShape" mc:Ignorable="w14 w15 w16se w16cid w16 w16cex wp14">
+<w:document xmlns:wpc="http://schemas.microsoft.com/office/word/2010/wordprocessingCanvas" xmlns:cx="http://schemas.microsoft.com/office/drawing/2014/chartex" xmlns:cx1="http://schemas.microsoft.com/office/drawing/2015/9/8/chartex" xmlns:cx2="http://schemas.microsoft.com/office/drawing/2015/10/21/chartex" xmlns:cx3="http://schemas.microsoft.com/office/drawing/2016/5/9/chartex" xmlns:cx4="http://schemas.microsoft.com/office/drawing/2016/5/10/chartex" xmlns:cx5="http://schemas.microsoft.com/office/drawing/2016/5/11/chartex" xmlns:cx6="http://schemas.microsoft.com/office/drawing/2016/5/12/chartex" xmlns:cx7="http://schemas.microsoft.com/office/drawing/2016/5/13/chartex" xmlns:cx8="http://schemas.microsoft.com/office/drawing/2016/5/14/chartex" xmlns:mc="http://schemas.openxmlformats.org/markup-compatibility/2006" xmlns:aink="http://schemas.microsoft.com/office/drawing/2016/ink" xmlns:am3d="http://schemas.microsoft.com/office/drawing/2017/model3d" xmlns:o="urn:schemas-microsoft-com:office:office" xmlns:r="http://schemas.openxmlformats.org/officeDocument/2006/relationships" xmlns:m="http://schemas.openxmlformats.org/officeDocument/2006/math" xmlns:v="urn:schemas-microsoft-com:vml" xmlns:wp14="http://schemas.microsoft.com/office/word/2010/wordprocessingDrawing" xmlns:wp="http://schemas.openxmlformats.org/drawingml/2006/wordprocessingDrawing" xmlns:w10="urn:schemas-microsoft-com:office:word" xmlns:w="http://schemas.openxmlformats.org/wordprocessingml/2006/main" xmlns:w14="http://schemas.microsoft.com/office/word/2010/wordml" xmlns:w15="http://schemas.microsoft.com/office/word/2012/wordml" xmlns:w16cid="http://schemas.microsoft.com/office/word/2016/wordml/cid" xmlns:w16se="http://schemas.microsoft.com/office/word/2015/wordml/symex" xmlns:wpg="http://schemas.microsoft.com/office/word/2010/wordprocessingGroup" xmlns:wpi="http://schemas.microsoft.com/office/word/2010/wordprocessingInk" xmlns:wne="http://schemas.microsoft.com/office/word/2006/wordml" xmlns:wps="http://schemas.microsoft.com/office/word/2010/wordprocessingShape" mc:Ignorable="w14 w15 w16se w16cid wp14">
   <w:body>
     <w:p>
       <w:pPr>
-        <w:pStyle w:val="Ttulo"/>
+        <w:pStyle w:val="Title"/>
         <w:rPr>
           <w:lang w:val="es-AR"/>
         </w:rPr>
@@ -144,7 +144,7 @@
     </w:p>
     <w:p>
       <w:pPr>
-        <w:pStyle w:val="Ttulo"/>
+        <w:pStyle w:val="Title"/>
         <w:rPr>
           <w:lang w:val="es-AR"/>
         </w:rPr>
@@ -158,7 +158,7 @@
     </w:p>
     <w:p>
       <w:pPr>
-        <w:pStyle w:val="Textoindependiente"/>
+        <w:pStyle w:val="BodyText"/>
         <w:rPr>
           <w:b/>
           <w:i/>
@@ -169,7 +169,7 @@
     </w:p>
     <w:p>
       <w:pPr>
-        <w:pStyle w:val="Textoindependiente"/>
+        <w:pStyle w:val="BodyText"/>
         <w:rPr>
           <w:b/>
           <w:i/>
@@ -180,7 +180,7 @@
     </w:p>
     <w:p>
       <w:pPr>
-        <w:pStyle w:val="Textoindependiente"/>
+        <w:pStyle w:val="BodyText"/>
         <w:rPr>
           <w:b/>
           <w:i/>
@@ -191,7 +191,7 @@
     </w:p>
     <w:p>
       <w:pPr>
-        <w:pStyle w:val="Ttulo1"/>
+        <w:pStyle w:val="Heading1"/>
         <w:spacing w:before="187"/>
         <w:rPr>
           <w:lang w:val="es-AR"/>
@@ -357,7 +357,7 @@
     </w:p>
     <w:p>
       <w:pPr>
-        <w:pStyle w:val="Textoindependiente"/>
+        <w:pStyle w:val="BodyText"/>
         <w:tabs>
           <w:tab w:val="left" w:pos="990"/>
         </w:tabs>
@@ -390,7 +390,7 @@
     </w:p>
     <w:p>
       <w:pPr>
-        <w:pStyle w:val="Textoindependiente"/>
+        <w:pStyle w:val="BodyText"/>
         <w:spacing w:before="50" w:line="281" w:lineRule="auto"/>
         <w:ind w:left="851"/>
         <w:jc w:val="both"/>
@@ -444,7 +444,7 @@
     </w:p>
     <w:p>
       <w:pPr>
-        <w:pStyle w:val="Textoindependiente"/>
+        <w:pStyle w:val="BodyText"/>
         <w:spacing w:before="10"/>
         <w:rPr>
           <w:sz w:val="11"/>
@@ -466,15 +466,15 @@
     </w:p>
     <w:p>
       <w:pPr>
-        <w:pStyle w:val="Textoindependiente"/>
-        <w:rPr>
-          <w:lang w:val="es-AR"/>
-        </w:rPr>
-      </w:pPr>
-    </w:p>
-    <w:p>
-      <w:pPr>
-        <w:pStyle w:val="Ttulo1"/>
+        <w:pStyle w:val="BodyText"/>
+        <w:rPr>
+          <w:lang w:val="es-AR"/>
+        </w:rPr>
+      </w:pPr>
+    </w:p>
+    <w:p>
+      <w:pPr>
+        <w:pStyle w:val="Heading1"/>
         <w:spacing w:before="32"/>
         <w:jc w:val="both"/>
         <w:rPr>
@@ -510,16 +510,16 @@
     </w:p>
     <w:p>
       <w:pPr>
-        <w:pStyle w:val="Textoindependiente"/>
-        <w:rPr>
-          <w:rFonts w:asciiTheme="minorHAnsi" w:hAnsiTheme="minorHAnsi" w:cstheme="minorHAnsi"/>
-          <w:lang w:val="es-AR"/>
-        </w:rPr>
-      </w:pPr>
-    </w:p>
-    <w:p>
-      <w:pPr>
-        <w:pStyle w:val="Textoindependiente"/>
+        <w:pStyle w:val="BodyText"/>
+        <w:rPr>
+          <w:rFonts w:asciiTheme="minorHAnsi" w:hAnsiTheme="minorHAnsi" w:cstheme="minorHAnsi"/>
+          <w:lang w:val="es-AR"/>
+        </w:rPr>
+      </w:pPr>
+    </w:p>
+    <w:p>
+      <w:pPr>
+        <w:pStyle w:val="BodyText"/>
         <w:jc w:val="both"/>
         <w:rPr>
           <w:rFonts w:asciiTheme="minorHAnsi" w:hAnsiTheme="minorHAnsi" w:cstheme="minorHAnsi"/>
@@ -550,7 +550,7 @@
     </w:p>
     <w:p>
       <w:pPr>
-        <w:pStyle w:val="Textoindependiente"/>
+        <w:pStyle w:val="BodyText"/>
         <w:spacing w:before="6"/>
         <w:rPr>
           <w:lang w:val="es-AR"/>
@@ -559,7 +559,7 @@
     </w:p>
     <w:p>
       <w:pPr>
-        <w:pStyle w:val="Ttulo1"/>
+        <w:pStyle w:val="Heading1"/>
         <w:numPr>
           <w:ilvl w:val="0"/>
           <w:numId w:val="3"/>
@@ -595,7 +595,7 @@
     </w:p>
     <w:p>
       <w:pPr>
-        <w:pStyle w:val="Textoindependiente"/>
+        <w:pStyle w:val="BodyText"/>
         <w:rPr>
           <w:b/>
         </w:rPr>
@@ -603,7 +603,7 @@
     </w:p>
     <w:p>
       <w:pPr>
-        <w:pStyle w:val="Textoindependiente"/>
+        <w:pStyle w:val="BodyText"/>
         <w:jc w:val="both"/>
         <w:rPr>
           <w:rFonts w:asciiTheme="minorHAnsi" w:hAnsiTheme="minorHAnsi" w:cstheme="minorHAnsi"/>
@@ -683,7 +683,7 @@
     </w:p>
     <w:p>
       <w:pPr>
-        <w:pStyle w:val="Textoindependiente"/>
+        <w:pStyle w:val="BodyText"/>
         <w:jc w:val="both"/>
         <w:rPr>
           <w:rFonts w:asciiTheme="minorHAnsi" w:hAnsiTheme="minorHAnsi" w:cstheme="minorHAnsi"/>
@@ -693,7 +693,7 @@
     </w:p>
     <w:p>
       <w:pPr>
-        <w:pStyle w:val="Ttulo2"/>
+        <w:pStyle w:val="Heading2"/>
         <w:rPr>
           <w:lang w:val="es-UY"/>
         </w:rPr>
@@ -708,12 +708,12 @@
         <w:rPr>
           <w:lang w:val="es-UY"/>
         </w:rPr>
-        <w:t>Implementación</w:t>
-      </w:r>
-    </w:p>
-    <w:p>
-      <w:pPr>
-        <w:pStyle w:val="Textoindependiente"/>
+        <w:t>Diseño</w:t>
+      </w:r>
+    </w:p>
+    <w:p>
+      <w:pPr>
+        <w:pStyle w:val="BodyText"/>
         <w:jc w:val="both"/>
         <w:rPr>
           <w:rFonts w:asciiTheme="minorHAnsi" w:hAnsiTheme="minorHAnsi" w:cstheme="minorHAnsi"/>
@@ -723,7 +723,7 @@
     </w:p>
     <w:p>
       <w:pPr>
-        <w:pStyle w:val="Ttulo2"/>
+        <w:pStyle w:val="Heading2"/>
         <w:spacing w:before="1"/>
         <w:ind w:left="720"/>
         <w:jc w:val="both"/>
@@ -744,20 +744,39 @@
     </w:p>
     <w:p>
       <w:pPr>
-        <w:pStyle w:val="Ttulo2"/>
+        <w:pStyle w:val="Heading2"/>
+        <w:spacing w:before="1"/>
+        <w:ind w:left="0"/>
+        <w:jc w:val="both"/>
+        <w:rPr>
+          <w:rFonts w:asciiTheme="minorHAnsi" w:hAnsiTheme="minorHAnsi" w:cstheme="minorHAnsi"/>
+          <w:b w:val="0"/>
+          <w:lang w:val="es-UY"/>
+        </w:rPr>
+      </w:pPr>
+    </w:p>
+    <w:p>
+      <w:pPr>
+        <w:pStyle w:val="Heading2"/>
         <w:spacing w:before="1"/>
         <w:ind w:left="720"/>
         <w:jc w:val="both"/>
         <w:rPr>
           <w:rFonts w:asciiTheme="minorHAnsi" w:hAnsiTheme="minorHAnsi" w:cstheme="minorHAnsi"/>
-          <w:b w:val="0"/>
-          <w:lang w:val="es-UY"/>
-        </w:rPr>
-      </w:pPr>
-    </w:p>
-    <w:p>
-      <w:pPr>
-        <w:pStyle w:val="Ttulo2"/>
+          <w:lang w:val="es-UY"/>
+        </w:rPr>
+      </w:pPr>
+      <w:r>
+        <w:rPr>
+          <w:rFonts w:asciiTheme="minorHAnsi" w:hAnsiTheme="minorHAnsi" w:cstheme="minorHAnsi"/>
+          <w:lang w:val="es-UY"/>
+        </w:rPr>
+        <w:t>2.1.1 Primera iteración</w:t>
+      </w:r>
+    </w:p>
+    <w:p>
+      <w:pPr>
+        <w:pStyle w:val="Heading2"/>
         <w:spacing w:before="1"/>
         <w:ind w:left="720"/>
         <w:jc w:val="both"/>
@@ -770,26 +789,77 @@
     </w:p>
     <w:p>
       <w:pPr>
-        <w:pStyle w:val="Ttulo2"/>
+        <w:pStyle w:val="Heading2"/>
         <w:spacing w:before="1"/>
         <w:ind w:left="720"/>
         <w:jc w:val="both"/>
         <w:rPr>
           <w:rFonts w:asciiTheme="minorHAnsi" w:hAnsiTheme="minorHAnsi" w:cstheme="minorHAnsi"/>
-          <w:lang w:val="es-UY"/>
-        </w:rPr>
-      </w:pPr>
-      <w:r>
-        <w:rPr>
-          <w:rFonts w:asciiTheme="minorHAnsi" w:hAnsiTheme="minorHAnsi" w:cstheme="minorHAnsi"/>
-          <w:lang w:val="es-UY"/>
-        </w:rPr>
-        <w:t>2.1.1 Primera iteración</w:t>
-      </w:r>
-    </w:p>
-    <w:p>
-      <w:pPr>
-        <w:pStyle w:val="Ttulo2"/>
+          <w:b w:val="0"/>
+          <w:lang w:val="es-UY"/>
+        </w:rPr>
+      </w:pPr>
+      <w:r>
+        <w:rPr>
+          <w:rFonts w:asciiTheme="minorHAnsi" w:hAnsiTheme="minorHAnsi" w:cstheme="minorHAnsi"/>
+          <w:b w:val="0"/>
+          <w:lang w:val="es-UY"/>
+        </w:rPr>
+        <w:t>Nuestra primera idea de solución propuso la creación de distintas responsabilidades en la clase “User” que se correspondieron con posibles acciones de la vida real, tales como correr, caminar, jugar un cierto tiempo o mirar un número determinado de introducciones. La realización de esas acciones derivaría entonces en la adquisión de determinadas insignias</w:t>
+      </w:r>
+      <w:r>
+        <w:rPr>
+          <w:rFonts w:asciiTheme="minorHAnsi" w:hAnsiTheme="minorHAnsi" w:cstheme="minorHAnsi"/>
+          <w:b w:val="0"/>
+          <w:lang w:val="es-UY"/>
+        </w:rPr>
+        <w:t>;</w:t>
+      </w:r>
+      <w:r>
+        <w:rPr>
+          <w:rFonts w:asciiTheme="minorHAnsi" w:hAnsiTheme="minorHAnsi" w:cstheme="minorHAnsi"/>
+          <w:b w:val="0"/>
+          <w:lang w:val="es-UY"/>
+        </w:rPr>
+        <w:t xml:space="preserve"> lo cual a su vez implica la obtención de un puntaje adicional correspondiente que v</w:t>
+      </w:r>
+      <w:r>
+        <w:rPr>
+          <w:rFonts w:asciiTheme="minorHAnsi" w:hAnsiTheme="minorHAnsi" w:cstheme="minorHAnsi"/>
+          <w:b w:val="0"/>
+          <w:lang w:val="es-UY"/>
+        </w:rPr>
+        <w:t>iene</w:t>
+      </w:r>
+      <w:r>
+        <w:rPr>
+          <w:rFonts w:asciiTheme="minorHAnsi" w:hAnsiTheme="minorHAnsi" w:cstheme="minorHAnsi"/>
+          <w:b w:val="0"/>
+          <w:lang w:val="es-UY"/>
+        </w:rPr>
+        <w:t xml:space="preserve"> definido por la propia insignia. </w:t>
+      </w:r>
+      <w:r>
+        <w:rPr>
+          <w:rFonts w:asciiTheme="minorHAnsi" w:hAnsiTheme="minorHAnsi" w:cstheme="minorHAnsi"/>
+          <w:b w:val="0"/>
+          <w:lang w:val="es-UY"/>
+        </w:rPr>
+        <w:t xml:space="preserve">La utilización sucesiva del sistema por parte del usuario, le </w:t>
+      </w:r>
+      <w:r>
+        <w:rPr>
+          <w:rFonts w:asciiTheme="minorHAnsi" w:hAnsiTheme="minorHAnsi" w:cstheme="minorHAnsi"/>
+          <w:b w:val="0"/>
+          <w:lang w:val="es-UY"/>
+        </w:rPr>
+        <w:lastRenderedPageBreak/>
+        <w:t>permitiría así ir acumulando puntaje y subir de membresía para poder acceder a productos exclusivos dentro de la tienda. El modelo correspondiente al sistema descripto puede observarse en la Figura 1.</w:t>
+      </w:r>
+    </w:p>
+    <w:p>
+      <w:pPr>
+        <w:pStyle w:val="Heading2"/>
         <w:spacing w:before="1"/>
         <w:ind w:left="720"/>
         <w:jc w:val="both"/>
@@ -802,77 +872,33 @@
     </w:p>
     <w:p>
       <w:pPr>
-        <w:pStyle w:val="Ttulo2"/>
+        <w:pStyle w:val="Heading2"/>
         <w:spacing w:before="1"/>
         <w:ind w:left="720"/>
         <w:jc w:val="both"/>
         <w:rPr>
           <w:rFonts w:asciiTheme="minorHAnsi" w:hAnsiTheme="minorHAnsi" w:cstheme="minorHAnsi"/>
-          <w:b w:val="0"/>
-          <w:lang w:val="es-UY"/>
-        </w:rPr>
-      </w:pPr>
-      <w:r>
-        <w:rPr>
-          <w:rFonts w:asciiTheme="minorHAnsi" w:hAnsiTheme="minorHAnsi" w:cstheme="minorHAnsi"/>
-          <w:b w:val="0"/>
-          <w:lang w:val="es-UY"/>
-        </w:rPr>
-        <w:t>Nuestra primera idea de solución propuso la creación de distintas responsabilidades en la clase “User” que se correspondieron con posibles acciones de la vida real, tales como correr, caminar, jugar un cierto tiempo o mirar un número determinado de introducciones. La realización de esas acciones derivaría entonces en la adquisión de determinadas insignias</w:t>
-      </w:r>
-      <w:r>
-        <w:rPr>
-          <w:rFonts w:asciiTheme="minorHAnsi" w:hAnsiTheme="minorHAnsi" w:cstheme="minorHAnsi"/>
-          <w:b w:val="0"/>
-          <w:lang w:val="es-UY"/>
-        </w:rPr>
-        <w:t>;</w:t>
-      </w:r>
-      <w:r>
-        <w:rPr>
-          <w:rFonts w:asciiTheme="minorHAnsi" w:hAnsiTheme="minorHAnsi" w:cstheme="minorHAnsi"/>
-          <w:b w:val="0"/>
-          <w:lang w:val="es-UY"/>
-        </w:rPr>
-        <w:t xml:space="preserve"> lo cual a su vez implica la obtención de un puntaje adicional correspondiente que v</w:t>
-      </w:r>
-      <w:r>
-        <w:rPr>
-          <w:rFonts w:asciiTheme="minorHAnsi" w:hAnsiTheme="minorHAnsi" w:cstheme="minorHAnsi"/>
-          <w:b w:val="0"/>
-          <w:lang w:val="es-UY"/>
-        </w:rPr>
-        <w:t>iene</w:t>
-      </w:r>
-      <w:r>
-        <w:rPr>
-          <w:rFonts w:asciiTheme="minorHAnsi" w:hAnsiTheme="minorHAnsi" w:cstheme="minorHAnsi"/>
-          <w:b w:val="0"/>
-          <w:lang w:val="es-UY"/>
-        </w:rPr>
-        <w:t xml:space="preserve"> </w:t>
-      </w:r>
-      <w:r>
-        <w:rPr>
-          <w:rFonts w:asciiTheme="minorHAnsi" w:hAnsiTheme="minorHAnsi" w:cstheme="minorHAnsi"/>
-          <w:b w:val="0"/>
-          <w:lang w:val="es-UY"/>
-        </w:rPr>
-        <w:lastRenderedPageBreak/>
-        <w:t xml:space="preserve">definido por la propia insignia. </w:t>
-      </w:r>
-      <w:r>
-        <w:rPr>
-          <w:rFonts w:asciiTheme="minorHAnsi" w:hAnsiTheme="minorHAnsi" w:cstheme="minorHAnsi"/>
-          <w:b w:val="0"/>
-          <w:lang w:val="es-UY"/>
-        </w:rPr>
-        <w:t>La utilización sucesiva del sistema por parte del usuario, le permitiría así ir acumulando puntaje y subir de membresía para poder acceder a productos exclusivos dentro de la tienda. El modelo correspondiente al sistema descripto puede observarse en la Figura 1.</w:t>
-      </w:r>
-    </w:p>
-    <w:p>
-      <w:pPr>
-        <w:pStyle w:val="Ttulo2"/>
+          <w:lang w:val="es-UY"/>
+        </w:rPr>
+      </w:pPr>
+      <w:r>
+        <w:rPr>
+          <w:rFonts w:asciiTheme="minorHAnsi" w:hAnsiTheme="minorHAnsi" w:cstheme="minorHAnsi"/>
+          <w:lang w:val="es-UY"/>
+        </w:rPr>
+        <w:t xml:space="preserve">2.1.2 </w:t>
+      </w:r>
+      <w:r>
+        <w:rPr>
+          <w:rFonts w:asciiTheme="minorHAnsi" w:hAnsiTheme="minorHAnsi" w:cstheme="minorHAnsi"/>
+          <w:lang w:val="es-UY"/>
+        </w:rPr>
+        <w:t>Problemas encontrados y soluciones intermedias</w:t>
+      </w:r>
+    </w:p>
+    <w:p>
+      <w:pPr>
+        <w:pStyle w:val="Heading2"/>
         <w:spacing w:before="1"/>
         <w:ind w:left="720"/>
         <w:jc w:val="both"/>
@@ -885,26 +911,92 @@
     </w:p>
     <w:p>
       <w:pPr>
-        <w:pStyle w:val="Ttulo2"/>
+        <w:pStyle w:val="Heading2"/>
         <w:spacing w:before="1"/>
         <w:ind w:left="720"/>
         <w:jc w:val="both"/>
         <w:rPr>
           <w:rFonts w:asciiTheme="minorHAnsi" w:hAnsiTheme="minorHAnsi" w:cstheme="minorHAnsi"/>
-          <w:lang w:val="es-UY"/>
-        </w:rPr>
-      </w:pPr>
-      <w:r>
-        <w:rPr>
-          <w:rFonts w:asciiTheme="minorHAnsi" w:hAnsiTheme="minorHAnsi" w:cstheme="minorHAnsi"/>
-          <w:lang w:val="es-UY"/>
-        </w:rPr>
-        <w:t>2.1.2 El problema</w:t>
-      </w:r>
-    </w:p>
-    <w:p>
-      <w:pPr>
-        <w:pStyle w:val="Ttulo2"/>
+          <w:b w:val="0"/>
+          <w:lang w:val="es-UY"/>
+        </w:rPr>
+      </w:pPr>
+      <w:r>
+        <w:rPr>
+          <w:rFonts w:asciiTheme="minorHAnsi" w:hAnsiTheme="minorHAnsi" w:cstheme="minorHAnsi"/>
+          <w:b w:val="0"/>
+          <w:lang w:val="es-UY"/>
+        </w:rPr>
+        <w:t xml:space="preserve">Al intentar </w:t>
+      </w:r>
+      <w:r>
+        <w:rPr>
+          <w:rFonts w:asciiTheme="minorHAnsi" w:hAnsiTheme="minorHAnsi" w:cstheme="minorHAnsi"/>
+          <w:b w:val="0"/>
+          <w:lang w:val="es-UY"/>
+        </w:rPr>
+        <w:t>implementar en</w:t>
+      </w:r>
+      <w:r>
+        <w:rPr>
+          <w:rFonts w:asciiTheme="minorHAnsi" w:hAnsiTheme="minorHAnsi" w:cstheme="minorHAnsi"/>
+          <w:b w:val="0"/>
+          <w:lang w:val="es-UY"/>
+        </w:rPr>
+        <w:t xml:space="preserve"> código la solución mencionada anteriormente,</w:t>
+      </w:r>
+      <w:r>
+        <w:rPr>
+          <w:rFonts w:asciiTheme="minorHAnsi" w:hAnsiTheme="minorHAnsi" w:cstheme="minorHAnsi"/>
+          <w:b w:val="0"/>
+          <w:lang w:val="es-UY"/>
+        </w:rPr>
+        <w:t xml:space="preserve"> nos dimos cuenta de </w:t>
+      </w:r>
+      <w:r>
+        <w:rPr>
+          <w:rFonts w:asciiTheme="minorHAnsi" w:hAnsiTheme="minorHAnsi" w:cstheme="minorHAnsi"/>
+          <w:b w:val="0"/>
+          <w:lang w:val="es-UY"/>
+        </w:rPr>
+        <w:t xml:space="preserve">que las clases “User” y “AchievementSystem” acumulaban cada vez más y más responsabilidades, por lo que nos alejábamos entonces del objetivo de lograr una alta cohesión y un bajo acoplamiento. </w:t>
+      </w:r>
+      <w:r>
+        <w:rPr>
+          <w:rFonts w:asciiTheme="minorHAnsi" w:hAnsiTheme="minorHAnsi" w:cstheme="minorHAnsi"/>
+          <w:b w:val="0"/>
+          <w:lang w:val="es-UY"/>
+        </w:rPr>
+        <w:t xml:space="preserve">Nos detuvimos entonces a analizar el problema, e intentamos resolverlo </w:t>
+      </w:r>
+      <w:r>
+        <w:rPr>
+          <w:rFonts w:asciiTheme="minorHAnsi" w:hAnsiTheme="minorHAnsi" w:cstheme="minorHAnsi"/>
+          <w:b w:val="0"/>
+          <w:lang w:val="es-UY"/>
+        </w:rPr>
+        <w:t>proponiendo</w:t>
+      </w:r>
+      <w:r>
+        <w:rPr>
+          <w:rFonts w:asciiTheme="minorHAnsi" w:hAnsiTheme="minorHAnsi" w:cstheme="minorHAnsi"/>
+          <w:b w:val="0"/>
+          <w:lang w:val="es-UY"/>
+        </w:rPr>
+        <w:t xml:space="preserve"> la creación de una clase abstracta “Action” que nos permitiese modelar un tipo genérico de acción a realizar por el usuario y crear a partir de ese molde las distintas acciones con su comportamiento específico haciendo uso del concepto de herencia</w:t>
+      </w:r>
+      <w:r>
+        <w:rPr>
+          <w:rFonts w:asciiTheme="minorHAnsi" w:hAnsiTheme="minorHAnsi" w:cstheme="minorHAnsi"/>
+          <w:b w:val="0"/>
+          <w:lang w:val="es-UY"/>
+        </w:rPr>
+        <w:t>. El diagrama de la mencionada alternativa está representado en la Figura 2.</w:t>
+      </w:r>
+    </w:p>
+    <w:p>
+      <w:pPr>
+        <w:pStyle w:val="Heading2"/>
         <w:spacing w:before="1"/>
         <w:ind w:left="720"/>
         <w:jc w:val="both"/>
@@ -917,7 +1009,7 @@
     </w:p>
     <w:p>
       <w:pPr>
-        <w:pStyle w:val="Ttulo2"/>
+        <w:pStyle w:val="Heading2"/>
         <w:spacing w:before="1"/>
         <w:ind w:left="720"/>
         <w:jc w:val="both"/>
@@ -933,104 +1025,6 @@
           <w:b w:val="0"/>
           <w:lang w:val="es-UY"/>
         </w:rPr>
-        <w:t xml:space="preserve">Al intentar </w:t>
-      </w:r>
-      <w:r>
-        <w:rPr>
-          <w:rFonts w:asciiTheme="minorHAnsi" w:hAnsiTheme="minorHAnsi" w:cstheme="minorHAnsi"/>
-          <w:b w:val="0"/>
-          <w:lang w:val="es-UY"/>
-        </w:rPr>
-        <w:t>implementar en</w:t>
-      </w:r>
-      <w:r>
-        <w:rPr>
-          <w:rFonts w:asciiTheme="minorHAnsi" w:hAnsiTheme="minorHAnsi" w:cstheme="minorHAnsi"/>
-          <w:b w:val="0"/>
-          <w:lang w:val="es-UY"/>
-        </w:rPr>
-        <w:t xml:space="preserve"> código la solución mencionada anteriormente,</w:t>
-      </w:r>
-      <w:r>
-        <w:rPr>
-          <w:rFonts w:asciiTheme="minorHAnsi" w:hAnsiTheme="minorHAnsi" w:cstheme="minorHAnsi"/>
-          <w:b w:val="0"/>
-          <w:lang w:val="es-UY"/>
-        </w:rPr>
-        <w:t xml:space="preserve"> nos dimos cuenta de </w:t>
-      </w:r>
-      <w:r>
-        <w:rPr>
-          <w:rFonts w:asciiTheme="minorHAnsi" w:hAnsiTheme="minorHAnsi" w:cstheme="minorHAnsi"/>
-          <w:b w:val="0"/>
-          <w:lang w:val="es-UY"/>
-        </w:rPr>
-        <w:t xml:space="preserve">que las clases “User” y “AchievementSystem” acumulaban cada vez más y más responsabilidades, por lo que nos alejábamos entonces del objetivo de lograr una alta cohesión y un bajo acoplamiento. </w:t>
-      </w:r>
-      <w:r>
-        <w:rPr>
-          <w:rFonts w:asciiTheme="minorHAnsi" w:hAnsiTheme="minorHAnsi" w:cstheme="minorHAnsi"/>
-          <w:b w:val="0"/>
-          <w:lang w:val="es-UY"/>
-        </w:rPr>
-        <w:t xml:space="preserve">Nos detuvimos entonces a analizar el problema, e intentamos resolverlo </w:t>
-      </w:r>
-      <w:r>
-        <w:rPr>
-          <w:rFonts w:asciiTheme="minorHAnsi" w:hAnsiTheme="minorHAnsi" w:cstheme="minorHAnsi"/>
-          <w:b w:val="0"/>
-          <w:lang w:val="es-UY"/>
-        </w:rPr>
-        <w:t>proponiendo</w:t>
-      </w:r>
-      <w:r>
-        <w:rPr>
-          <w:rFonts w:asciiTheme="minorHAnsi" w:hAnsiTheme="minorHAnsi" w:cstheme="minorHAnsi"/>
-          <w:b w:val="0"/>
-          <w:lang w:val="es-UY"/>
-        </w:rPr>
-        <w:t xml:space="preserve"> la creación de una clase abstracta “Action” que nos permitiese modelar un tipo genérico de acción a realizar por el usuario y crear a partir de ese molde las distintas acciones con su comportamiento específico haciendo uso del concepto de herencia</w:t>
-      </w:r>
-      <w:r>
-        <w:rPr>
-          <w:rFonts w:asciiTheme="minorHAnsi" w:hAnsiTheme="minorHAnsi" w:cstheme="minorHAnsi"/>
-          <w:b w:val="0"/>
-          <w:lang w:val="es-UY"/>
-        </w:rPr>
-        <w:t>. El diagrama de la mencionada alternativa está representado en la Figura 2.</w:t>
-      </w:r>
-    </w:p>
-    <w:p>
-      <w:pPr>
-        <w:pStyle w:val="Ttulo2"/>
-        <w:spacing w:before="1"/>
-        <w:ind w:left="720"/>
-        <w:jc w:val="both"/>
-        <w:rPr>
-          <w:rFonts w:asciiTheme="minorHAnsi" w:hAnsiTheme="minorHAnsi" w:cstheme="minorHAnsi"/>
-          <w:b w:val="0"/>
-          <w:lang w:val="es-UY"/>
-        </w:rPr>
-      </w:pPr>
-    </w:p>
-    <w:p>
-      <w:pPr>
-        <w:pStyle w:val="Ttulo2"/>
-        <w:spacing w:before="1"/>
-        <w:ind w:left="720"/>
-        <w:jc w:val="both"/>
-        <w:rPr>
-          <w:rFonts w:asciiTheme="minorHAnsi" w:hAnsiTheme="minorHAnsi" w:cstheme="minorHAnsi"/>
-          <w:b w:val="0"/>
-          <w:lang w:val="es-UY"/>
-        </w:rPr>
-      </w:pPr>
-      <w:r>
-        <w:rPr>
-          <w:rFonts w:asciiTheme="minorHAnsi" w:hAnsiTheme="minorHAnsi" w:cstheme="minorHAnsi"/>
-          <w:b w:val="0"/>
-          <w:lang w:val="es-UY"/>
-        </w:rPr>
         <w:t>Llegado este punto, y luego de realizar distintas pruebas</w:t>
       </w:r>
       <w:r>
@@ -1095,79 +1089,7 @@
           <w:b w:val="0"/>
           <w:lang w:val="es-UY"/>
         </w:rPr>
-        <w:t>(tales como “</w:t>
-      </w:r>
-      <w:proofErr w:type="spellStart"/>
-      <w:r>
-        <w:rPr>
-          <w:rFonts w:asciiTheme="minorHAnsi" w:hAnsiTheme="minorHAnsi" w:cstheme="minorHAnsi"/>
-          <w:b w:val="0"/>
-          <w:lang w:val="es-UY"/>
-        </w:rPr>
-        <w:t>Account</w:t>
-      </w:r>
-      <w:proofErr w:type="spellEnd"/>
-      <w:r>
-        <w:rPr>
-          <w:rFonts w:asciiTheme="minorHAnsi" w:hAnsiTheme="minorHAnsi" w:cstheme="minorHAnsi"/>
-          <w:b w:val="0"/>
-          <w:lang w:val="es-UY"/>
-        </w:rPr>
-        <w:t>”, “</w:t>
-      </w:r>
-      <w:proofErr w:type="spellStart"/>
-      <w:r>
-        <w:rPr>
-          <w:rFonts w:asciiTheme="minorHAnsi" w:hAnsiTheme="minorHAnsi" w:cstheme="minorHAnsi"/>
-          <w:b w:val="0"/>
-          <w:lang w:val="es-UY"/>
-        </w:rPr>
-        <w:t>GreatRunner</w:t>
-      </w:r>
-      <w:proofErr w:type="spellEnd"/>
-      <w:r>
-        <w:rPr>
-          <w:rFonts w:asciiTheme="minorHAnsi" w:hAnsiTheme="minorHAnsi" w:cstheme="minorHAnsi"/>
-          <w:b w:val="0"/>
-          <w:lang w:val="es-UY"/>
-        </w:rPr>
-        <w:t>”, “</w:t>
-      </w:r>
-      <w:proofErr w:type="spellStart"/>
-      <w:r>
-        <w:rPr>
-          <w:rFonts w:asciiTheme="minorHAnsi" w:hAnsiTheme="minorHAnsi" w:cstheme="minorHAnsi"/>
-          <w:b w:val="0"/>
-          <w:lang w:val="es-UY"/>
-        </w:rPr>
-        <w:t>Experienced</w:t>
-      </w:r>
-      <w:proofErr w:type="spellEnd"/>
-      <w:r>
-        <w:rPr>
-          <w:rFonts w:asciiTheme="minorHAnsi" w:hAnsiTheme="minorHAnsi" w:cstheme="minorHAnsi"/>
-          <w:b w:val="0"/>
-          <w:lang w:val="es-UY"/>
-        </w:rPr>
-        <w:t>” y “</w:t>
-      </w:r>
-      <w:proofErr w:type="spellStart"/>
-      <w:r>
-        <w:rPr>
-          <w:rFonts w:asciiTheme="minorHAnsi" w:hAnsiTheme="minorHAnsi" w:cstheme="minorHAnsi"/>
-          <w:b w:val="0"/>
-          <w:lang w:val="es-UY"/>
-        </w:rPr>
-        <w:t>Globetrotter</w:t>
-      </w:r>
-      <w:proofErr w:type="spellEnd"/>
-      <w:r>
-        <w:rPr>
-          <w:rFonts w:asciiTheme="minorHAnsi" w:hAnsiTheme="minorHAnsi" w:cstheme="minorHAnsi"/>
-          <w:b w:val="0"/>
-          <w:lang w:val="es-UY"/>
-        </w:rPr>
-        <w:t xml:space="preserve">”) </w:t>
+        <w:t xml:space="preserve">(tales como “Account”, “GreatRunner”, “Experienced” y “Globetrotter”) </w:t>
       </w:r>
       <w:r>
         <w:rPr>
@@ -1183,61 +1105,7 @@
           <w:b w:val="0"/>
           <w:lang w:val="es-UY"/>
         </w:rPr>
-        <w:t>(tales como “</w:t>
-      </w:r>
-      <w:proofErr w:type="spellStart"/>
-      <w:r>
-        <w:rPr>
-          <w:rFonts w:asciiTheme="minorHAnsi" w:hAnsiTheme="minorHAnsi" w:cstheme="minorHAnsi"/>
-          <w:b w:val="0"/>
-          <w:lang w:val="es-UY"/>
-        </w:rPr>
-        <w:t>PaymentMethod</w:t>
-      </w:r>
-      <w:proofErr w:type="spellEnd"/>
-      <w:r>
-        <w:rPr>
-          <w:rFonts w:asciiTheme="minorHAnsi" w:hAnsiTheme="minorHAnsi" w:cstheme="minorHAnsi"/>
-          <w:b w:val="0"/>
-          <w:lang w:val="es-UY"/>
-        </w:rPr>
-        <w:t>”, “</w:t>
-      </w:r>
-      <w:proofErr w:type="spellStart"/>
-      <w:r>
-        <w:rPr>
-          <w:rFonts w:asciiTheme="minorHAnsi" w:hAnsiTheme="minorHAnsi" w:cstheme="minorHAnsi"/>
-          <w:b w:val="0"/>
-          <w:lang w:val="es-UY"/>
-        </w:rPr>
-        <w:t>Membership</w:t>
-      </w:r>
-      <w:proofErr w:type="spellEnd"/>
-      <w:r>
-        <w:rPr>
-          <w:rFonts w:asciiTheme="minorHAnsi" w:hAnsiTheme="minorHAnsi" w:cstheme="minorHAnsi"/>
-          <w:b w:val="0"/>
-          <w:lang w:val="es-UY"/>
-        </w:rPr>
-        <w:t>” y “</w:t>
-      </w:r>
-      <w:proofErr w:type="spellStart"/>
-      <w:r>
-        <w:rPr>
-          <w:rFonts w:asciiTheme="minorHAnsi" w:hAnsiTheme="minorHAnsi" w:cstheme="minorHAnsi"/>
-          <w:b w:val="0"/>
-          <w:lang w:val="es-UY"/>
-        </w:rPr>
-        <w:t>ProductType</w:t>
-      </w:r>
-      <w:proofErr w:type="spellEnd"/>
-      <w:r>
-        <w:rPr>
-          <w:rFonts w:asciiTheme="minorHAnsi" w:hAnsiTheme="minorHAnsi" w:cstheme="minorHAnsi"/>
-          <w:b w:val="0"/>
-          <w:lang w:val="es-UY"/>
-        </w:rPr>
-        <w:t xml:space="preserve">”) </w:t>
+        <w:t xml:space="preserve">(tales como “PaymentMethod”, “Membership” y “ProductType”) </w:t>
       </w:r>
       <w:r>
         <w:rPr>
@@ -1258,7 +1126,7 @@
     </w:p>
     <w:p>
       <w:pPr>
-        <w:pStyle w:val="Ttulo2"/>
+        <w:pStyle w:val="Heading2"/>
         <w:keepNext/>
         <w:spacing w:before="1"/>
         <w:ind w:left="0"/>
@@ -1271,11 +1139,11 @@
     </w:p>
     <w:p>
       <w:pPr>
-        <w:pStyle w:val="Ttulo2"/>
+        <w:pStyle w:val="Heading2"/>
         <w:keepNext/>
         <w:spacing w:before="1"/>
         <w:ind w:left="0"/>
-        <w:jc w:val="right"/>
+        <w:jc w:val="center"/>
         <w:rPr>
           <w:rFonts w:asciiTheme="minorHAnsi" w:hAnsiTheme="minorHAnsi" w:cstheme="minorHAnsi"/>
           <w:b w:val="0"/>
@@ -1288,8 +1156,8 @@
         </w:rPr>
         <w:drawing>
           <wp:inline distT="0" distB="0" distL="0" distR="0" wp14:anchorId="59FD8C44" wp14:editId="48819FED">
-            <wp:extent cx="5776374" cy="3511550"/>
-            <wp:effectExtent l="0" t="0" r="0" b="0"/>
+            <wp:extent cx="5175250" cy="3146117"/>
+            <wp:effectExtent l="0" t="0" r="6350" b="0"/>
             <wp:docPr id="5" name="Picture 5"/>
             <wp:cNvGraphicFramePr>
               <a:graphicFrameLocks xmlns:a="http://schemas.openxmlformats.org/drawingml/2006/main" noChangeAspect="1"/>
@@ -1310,7 +1178,7 @@
                   <pic:spPr>
                     <a:xfrm>
                       <a:off x="0" y="0"/>
-                      <a:ext cx="5811009" cy="3532605"/>
+                      <a:ext cx="5238280" cy="3184434"/>
                     </a:xfrm>
                     <a:prstGeom prst="rect">
                       <a:avLst/>
@@ -1325,7 +1193,7 @@
     </w:p>
     <w:p>
       <w:pPr>
-        <w:pStyle w:val="Ttulo2"/>
+        <w:pStyle w:val="Heading2"/>
         <w:keepNext/>
         <w:spacing w:before="1"/>
         <w:ind w:left="0"/>
@@ -1334,7 +1202,7 @@
     </w:p>
     <w:p>
       <w:pPr>
-        <w:pStyle w:val="Descripcin"/>
+        <w:pStyle w:val="Caption"/>
         <w:jc w:val="center"/>
         <w:rPr>
           <w:rFonts w:asciiTheme="minorHAnsi" w:hAnsiTheme="minorHAnsi" w:cstheme="minorHAnsi"/>
@@ -1415,7 +1283,7 @@
     </w:p>
     <w:p>
       <w:pPr>
-        <w:pStyle w:val="Ttulo2"/>
+        <w:pStyle w:val="Heading2"/>
         <w:keepNext/>
         <w:spacing w:before="1"/>
         <w:jc w:val="center"/>
@@ -1424,6 +1292,7 @@
         <w:rPr>
           <w:noProof/>
         </w:rPr>
+        <w:lastRenderedPageBreak/>
         <w:drawing>
           <wp:inline distT="0" distB="0" distL="0" distR="0" wp14:anchorId="1F78E263" wp14:editId="21066BE2">
             <wp:extent cx="4476750" cy="4560690"/>
@@ -1463,7 +1332,7 @@
     </w:p>
     <w:p>
       <w:pPr>
-        <w:pStyle w:val="Ttulo2"/>
+        <w:pStyle w:val="Heading2"/>
         <w:keepNext/>
         <w:spacing w:before="1"/>
         <w:jc w:val="center"/>
@@ -1471,11 +1340,13 @@
     </w:p>
     <w:p>
       <w:pPr>
-        <w:pStyle w:val="Descripcin"/>
+        <w:pStyle w:val="Caption"/>
         <w:jc w:val="center"/>
         <w:rPr>
           <w:b/>
           <w:i w:val="0"/>
+          <w:color w:val="auto"/>
+          <w:sz w:val="20"/>
           <w:lang w:val="es-UY"/>
         </w:rPr>
       </w:pPr>
@@ -1550,7 +1421,14 @@
     </w:p>
     <w:p>
       <w:pPr>
-        <w:pStyle w:val="Ttulo2"/>
+        <w:rPr>
+          <w:lang w:val="es-UY"/>
+        </w:rPr>
+      </w:pPr>
+    </w:p>
+    <w:p>
+      <w:pPr>
+        <w:pStyle w:val="Heading2"/>
         <w:spacing w:before="1"/>
         <w:jc w:val="both"/>
         <w:rPr>
@@ -1561,11 +1439,10 @@
         <w:rPr>
           <w:noProof/>
         </w:rPr>
-        <w:lastRenderedPageBreak/>
         <w:drawing>
           <wp:inline distT="0" distB="0" distL="0" distR="0" wp14:anchorId="61BC2A1A" wp14:editId="0800AD04">
-            <wp:extent cx="6325475" cy="3333750"/>
-            <wp:effectExtent l="0" t="0" r="0" b="0"/>
+            <wp:extent cx="5899785" cy="3109397"/>
+            <wp:effectExtent l="0" t="0" r="5715" b="0"/>
             <wp:docPr id="4" name="Picture 4"/>
             <wp:cNvGraphicFramePr>
               <a:graphicFrameLocks xmlns:a="http://schemas.openxmlformats.org/drawingml/2006/main" noChangeAspect="1"/>
@@ -1586,7 +1463,7 @@
                   <pic:spPr>
                     <a:xfrm>
                       <a:off x="0" y="0"/>
-                      <a:ext cx="6334912" cy="3338724"/>
+                      <a:ext cx="5921443" cy="3120812"/>
                     </a:xfrm>
                     <a:prstGeom prst="rect">
                       <a:avLst/>
@@ -1601,7 +1478,7 @@
     </w:p>
     <w:p>
       <w:pPr>
-        <w:pStyle w:val="Descripcin"/>
+        <w:pStyle w:val="Caption"/>
         <w:jc w:val="center"/>
         <w:rPr>
           <w:b/>
@@ -1614,7 +1491,7 @@
     </w:p>
     <w:p>
       <w:pPr>
-        <w:pStyle w:val="Descripcin"/>
+        <w:pStyle w:val="Caption"/>
         <w:jc w:val="center"/>
         <w:rPr>
           <w:b/>
@@ -1622,6 +1499,7 @@
           <w:lang w:val="es-UY"/>
         </w:rPr>
       </w:pPr>
+      <w:bookmarkStart w:id="0" w:name="_Hlk146056415"/>
       <w:r>
         <w:rPr>
           <w:b/>
@@ -1640,12 +1518,23 @@
           <w:sz w:val="20"/>
           <w:lang w:val="es-UY"/>
         </w:rPr>
-        <w:t>Última aproximación al diagrama UML solución del problema</w:t>
-      </w:r>
-    </w:p>
-    <w:p>
-      <w:pPr>
-        <w:pStyle w:val="Ttulo2"/>
+        <w:t>Penú</w:t>
+      </w:r>
+      <w:r>
+        <w:rPr>
+          <w:b/>
+          <w:i w:val="0"/>
+          <w:color w:val="auto"/>
+          <w:sz w:val="20"/>
+          <w:lang w:val="es-UY"/>
+        </w:rPr>
+        <w:t>ltima aproximación al diagrama UML solución del problema</w:t>
+      </w:r>
+      <w:bookmarkEnd w:id="0"/>
+    </w:p>
+    <w:p>
+      <w:pPr>
+        <w:pStyle w:val="Heading2"/>
         <w:spacing w:before="1"/>
         <w:jc w:val="both"/>
         <w:rPr>
@@ -1655,7 +1544,7 @@
     </w:p>
     <w:p>
       <w:pPr>
-        <w:pStyle w:val="Ttulo2"/>
+        <w:pStyle w:val="Heading2"/>
         <w:spacing w:before="1"/>
         <w:jc w:val="both"/>
         <w:rPr>
@@ -1665,64 +1554,595 @@
     </w:p>
     <w:p>
       <w:pPr>
-        <w:pStyle w:val="Ttulo2"/>
+        <w:pStyle w:val="Heading2"/>
         <w:spacing w:before="1"/>
         <w:jc w:val="both"/>
         <w:rPr>
-          <w:lang w:val="es-UY"/>
-        </w:rPr>
-      </w:pPr>
-      <w:r>
-        <w:rPr>
-          <w:lang w:val="es-UY"/>
-        </w:rPr>
-        <w:t>Planificación</w:t>
-      </w:r>
-    </w:p>
-    <w:p>
-      <w:pPr>
-        <w:pStyle w:val="Ttulo2"/>
+          <w:rFonts w:asciiTheme="minorHAnsi" w:hAnsiTheme="minorHAnsi" w:cstheme="minorHAnsi"/>
+          <w:lang w:val="es-UY"/>
+        </w:rPr>
+      </w:pPr>
+      <w:r>
+        <w:rPr>
+          <w:rFonts w:asciiTheme="minorHAnsi" w:hAnsiTheme="minorHAnsi" w:cstheme="minorHAnsi"/>
+          <w:lang w:val="es-UY"/>
+        </w:rPr>
+        <w:lastRenderedPageBreak/>
+        <w:t>2.1.3.</w:t>
+      </w:r>
+      <w:r>
+        <w:rPr>
+          <w:rFonts w:asciiTheme="minorHAnsi" w:hAnsiTheme="minorHAnsi" w:cstheme="minorHAnsi"/>
+          <w:b w:val="0"/>
+          <w:lang w:val="es-UY"/>
+        </w:rPr>
+        <w:t xml:space="preserve"> </w:t>
+      </w:r>
+      <w:r>
+        <w:rPr>
+          <w:rFonts w:asciiTheme="minorHAnsi" w:hAnsiTheme="minorHAnsi" w:cstheme="minorHAnsi"/>
+          <w:lang w:val="es-UY"/>
+        </w:rPr>
+        <w:t xml:space="preserve">Versión final del modelo y </w:t>
+      </w:r>
+      <w:r>
+        <w:rPr>
+          <w:rFonts w:asciiTheme="minorHAnsi" w:hAnsiTheme="minorHAnsi" w:cstheme="minorHAnsi"/>
+          <w:lang w:val="es-UY"/>
+        </w:rPr>
+        <w:t>resumen de las decisiones tomadas</w:t>
+      </w:r>
+    </w:p>
+    <w:p>
+      <w:pPr>
+        <w:pStyle w:val="Heading2"/>
         <w:spacing w:before="1"/>
         <w:jc w:val="both"/>
         <w:rPr>
+          <w:rFonts w:asciiTheme="minorHAnsi" w:hAnsiTheme="minorHAnsi" w:cstheme="minorHAnsi"/>
+          <w:lang w:val="es-UY"/>
+        </w:rPr>
+      </w:pPr>
+    </w:p>
+    <w:p>
+      <w:pPr>
+        <w:pStyle w:val="Heading2"/>
+        <w:spacing w:before="1"/>
+        <w:rPr>
+          <w:rFonts w:asciiTheme="minorHAnsi" w:hAnsiTheme="minorHAnsi" w:cstheme="minorHAnsi"/>
+          <w:lang w:val="es-UY"/>
+        </w:rPr>
+      </w:pPr>
+      <w:r>
+        <w:rPr>
+          <w:noProof/>
+        </w:rPr>
+        <w:drawing>
+          <wp:inline distT="0" distB="0" distL="0" distR="0" wp14:anchorId="7738E221" wp14:editId="79449747">
+            <wp:extent cx="5721985" cy="3483668"/>
+            <wp:effectExtent l="0" t="0" r="0" b="2540"/>
+            <wp:docPr id="2" name="Picture 2"/>
+            <wp:cNvGraphicFramePr>
+              <a:graphicFrameLocks xmlns:a="http://schemas.openxmlformats.org/drawingml/2006/main" noChangeAspect="1"/>
+            </wp:cNvGraphicFramePr>
+            <a:graphic xmlns:a="http://schemas.openxmlformats.org/drawingml/2006/main">
+              <a:graphicData uri="http://schemas.openxmlformats.org/drawingml/2006/picture">
+                <pic:pic xmlns:pic="http://schemas.openxmlformats.org/drawingml/2006/picture">
+                  <pic:nvPicPr>
+                    <pic:cNvPr id="1" name=""/>
+                    <pic:cNvPicPr/>
+                  </pic:nvPicPr>
+                  <pic:blipFill>
+                    <a:blip r:embed="rId11"/>
+                    <a:stretch>
+                      <a:fillRect/>
+                    </a:stretch>
+                  </pic:blipFill>
+                  <pic:spPr>
+                    <a:xfrm>
+                      <a:off x="0" y="0"/>
+                      <a:ext cx="5742643" cy="3496245"/>
+                    </a:xfrm>
+                    <a:prstGeom prst="rect">
+                      <a:avLst/>
+                    </a:prstGeom>
+                  </pic:spPr>
+                </pic:pic>
+              </a:graphicData>
+            </a:graphic>
+          </wp:inline>
+        </w:drawing>
+      </w:r>
+    </w:p>
+    <w:p>
+      <w:pPr>
+        <w:pStyle w:val="Heading2"/>
+        <w:spacing w:before="1"/>
+        <w:jc w:val="both"/>
+        <w:rPr>
+          <w:lang w:val="es-UY"/>
+        </w:rPr>
+      </w:pPr>
+    </w:p>
+    <w:p>
+      <w:pPr>
+        <w:pStyle w:val="Heading2"/>
+        <w:spacing w:before="1"/>
+        <w:jc w:val="center"/>
+        <w:rPr>
+          <w:rFonts w:ascii="Calibri" w:hAnsi="Calibri" w:cs="Calibri"/>
+          <w:sz w:val="20"/>
+          <w:lang w:val="es-UY"/>
+        </w:rPr>
+      </w:pPr>
+      <w:r>
+        <w:rPr>
+          <w:rFonts w:ascii="Calibri" w:hAnsi="Calibri" w:cs="Calibri"/>
+          <w:sz w:val="20"/>
+          <w:lang w:val="es-UY"/>
+        </w:rPr>
+        <w:t xml:space="preserve">Figura </w:t>
+      </w:r>
+      <w:r>
+        <w:rPr>
+          <w:rFonts w:ascii="Calibri" w:hAnsi="Calibri" w:cs="Calibri"/>
+          <w:sz w:val="20"/>
+          <w:lang w:val="es-UY"/>
+        </w:rPr>
+        <w:t>4</w:t>
+      </w:r>
+      <w:r>
+        <w:rPr>
+          <w:rFonts w:ascii="Calibri" w:hAnsi="Calibri" w:cs="Calibri"/>
+          <w:sz w:val="20"/>
+          <w:lang w:val="es-UY"/>
+        </w:rPr>
+        <w:t xml:space="preserve">: </w:t>
+      </w:r>
+      <w:r>
+        <w:rPr>
+          <w:rFonts w:ascii="Calibri" w:hAnsi="Calibri" w:cs="Calibri"/>
+          <w:sz w:val="20"/>
+          <w:lang w:val="es-UY"/>
+        </w:rPr>
+        <w:t>A</w:t>
+      </w:r>
+      <w:r>
+        <w:rPr>
+          <w:rFonts w:ascii="Calibri" w:hAnsi="Calibri" w:cs="Calibri"/>
+          <w:sz w:val="20"/>
+          <w:lang w:val="es-UY"/>
+        </w:rPr>
+        <w:t xml:space="preserve">proximación </w:t>
+      </w:r>
+      <w:r>
+        <w:rPr>
+          <w:rFonts w:ascii="Calibri" w:hAnsi="Calibri" w:cs="Calibri"/>
+          <w:sz w:val="20"/>
+          <w:lang w:val="es-UY"/>
+        </w:rPr>
+        <w:t xml:space="preserve">final </w:t>
+      </w:r>
+      <w:r>
+        <w:rPr>
+          <w:rFonts w:ascii="Calibri" w:hAnsi="Calibri" w:cs="Calibri"/>
+          <w:sz w:val="20"/>
+          <w:lang w:val="es-UY"/>
+        </w:rPr>
+        <w:t>al diagrama UML solución del problema</w:t>
+      </w:r>
+    </w:p>
+    <w:p>
+      <w:pPr>
+        <w:pStyle w:val="Heading2"/>
+        <w:spacing w:before="1"/>
+        <w:rPr>
+          <w:rFonts w:ascii="Calibri" w:hAnsi="Calibri" w:cs="Calibri"/>
+          <w:lang w:val="es-UY"/>
+        </w:rPr>
+      </w:pPr>
+    </w:p>
+    <w:p>
+      <w:pPr>
+        <w:pStyle w:val="Heading2"/>
+        <w:spacing w:before="1"/>
+        <w:jc w:val="both"/>
+        <w:rPr>
+          <w:rFonts w:ascii="Calibri" w:hAnsi="Calibri" w:cs="Calibri"/>
+          <w:b w:val="0"/>
+          <w:lang w:val="es-UY"/>
+        </w:rPr>
+      </w:pPr>
+      <w:r>
+        <w:rPr>
+          <w:rFonts w:ascii="Calibri" w:hAnsi="Calibri" w:cs="Calibri"/>
+          <w:b w:val="0"/>
+          <w:lang w:val="es-UY"/>
+        </w:rPr>
+        <w:t xml:space="preserve">La Figura 4 en la parte superior representa el diagrama final de nuestra solución al problema inicial, luego de haber </w:t>
+      </w:r>
+      <w:r>
+        <w:rPr>
+          <w:rFonts w:ascii="Calibri" w:hAnsi="Calibri" w:cs="Calibri"/>
+          <w:b w:val="0"/>
+          <w:lang w:val="es-UY"/>
+        </w:rPr>
+        <w:t xml:space="preserve">iterado </w:t>
+      </w:r>
+      <w:r>
+        <w:rPr>
+          <w:rFonts w:ascii="Calibri" w:hAnsi="Calibri" w:cs="Calibri"/>
+          <w:b w:val="0"/>
+          <w:lang w:val="es-UY"/>
+        </w:rPr>
+        <w:t>una vez más sobre el diagrama anterior y depurado algunos detalles e inconsistencias que fuimos encontrando. Entre esos detalles podemos mencionar:</w:t>
+      </w:r>
+      <w:r>
+        <w:rPr>
+          <w:rFonts w:ascii="Calibri" w:hAnsi="Calibri" w:cs="Calibri"/>
+          <w:b w:val="0"/>
+          <w:lang w:val="es-UY"/>
+        </w:rPr>
+        <w:br/>
+      </w:r>
+    </w:p>
+    <w:p>
+      <w:pPr>
+        <w:pStyle w:val="Heading2"/>
+        <w:numPr>
+          <w:ilvl w:val="0"/>
+          <w:numId w:val="6"/>
+        </w:numPr>
+        <w:spacing w:before="1"/>
+        <w:jc w:val="both"/>
+        <w:rPr>
+          <w:rFonts w:ascii="Calibri" w:hAnsi="Calibri" w:cs="Calibri"/>
+          <w:b w:val="0"/>
+          <w:lang w:val="es-UY"/>
+        </w:rPr>
+      </w:pPr>
+      <w:r>
+        <w:rPr>
+          <w:rFonts w:ascii="Calibri" w:hAnsi="Calibri" w:cs="Calibri"/>
+          <w:b w:val="0"/>
+          <w:lang w:val="es-UY"/>
+        </w:rPr>
+        <w:t xml:space="preserve">El replanteo de la forma en que </w:t>
+      </w:r>
+      <w:r>
+        <w:rPr>
+          <w:rFonts w:ascii="Calibri" w:hAnsi="Calibri" w:cs="Calibri"/>
+          <w:b w:val="0"/>
+          <w:lang w:val="es-UY"/>
+        </w:rPr>
+        <w:t xml:space="preserve">creamos y funcionalizamos las insignias, basándonos en el hecho de que previamente, en la situación correspondiente al diagrama de la Figura 3, las insignias derivadas de la clase “Badge” no aportaban </w:t>
+      </w:r>
+      <w:r>
+        <w:rPr>
+          <w:rFonts w:ascii="Calibri" w:hAnsi="Calibri" w:cs="Calibri"/>
+          <w:b w:val="0"/>
+          <w:lang w:val="es-UY"/>
+        </w:rPr>
+        <w:t>algún</w:t>
+      </w:r>
+      <w:r>
+        <w:rPr>
+          <w:rFonts w:ascii="Calibri" w:hAnsi="Calibri" w:cs="Calibri"/>
+          <w:b w:val="0"/>
+          <w:lang w:val="es-UY"/>
+        </w:rPr>
+        <w:t xml:space="preserve"> atributo o comportamiento especial que justificara </w:t>
+      </w:r>
+      <w:r>
+        <w:rPr>
+          <w:rFonts w:ascii="Calibri" w:hAnsi="Calibri" w:cs="Calibri"/>
+          <w:b w:val="0"/>
+          <w:lang w:val="es-UY"/>
+        </w:rPr>
+        <w:t>tener que evitar</w:t>
+      </w:r>
+      <w:r>
+        <w:rPr>
+          <w:rFonts w:ascii="Calibri" w:hAnsi="Calibri" w:cs="Calibri"/>
+          <w:b w:val="0"/>
+          <w:lang w:val="es-UY"/>
+        </w:rPr>
+        <w:t xml:space="preserve"> instanciar directamente a la clase “Badge”. Fue así que optamos por hacer que la clase “Badge” deje de ser abstracta, eliminar también las clases “GreatRunner” y “Experienced”, e incorporar las clases “Golden” y “Master”. De esta manera, ahora instanciando alguna de las clases “Globetrotter”, “Golden” ó “Master” podemos crear medallas que otorguen al usu</w:t>
+      </w:r>
+      <w:r>
+        <w:rPr>
+          <w:rFonts w:ascii="Calibri" w:hAnsi="Calibri" w:cs="Calibri"/>
+          <w:b w:val="0"/>
+          <w:lang w:val="es-UY"/>
+        </w:rPr>
+        <w:t>a</w:t>
+      </w:r>
+      <w:r>
+        <w:rPr>
+          <w:rFonts w:ascii="Calibri" w:hAnsi="Calibri" w:cs="Calibri"/>
+          <w:b w:val="0"/>
+          <w:lang w:val="es-UY"/>
+        </w:rPr>
+        <w:t xml:space="preserve">rio </w:t>
+      </w:r>
+      <w:r>
+        <w:rPr>
+          <w:rFonts w:ascii="Calibri" w:hAnsi="Calibri" w:cs="Calibri"/>
+          <w:b w:val="0"/>
+          <w:lang w:val="es-UY"/>
+        </w:rPr>
+        <w:t xml:space="preserve">una cantidad especial de puntos o una recompensa particular de dinero. Y, al mismo tiempo, si queremos crear un tipo de insignia genérico, tenemos la libertad de hacerlo directamente creando un nuevo objeto de la clase “Badge”. </w:t>
+      </w:r>
+      <w:r>
+        <w:rPr>
+          <w:rFonts w:ascii="Calibri" w:hAnsi="Calibri" w:cs="Calibri"/>
+          <w:b w:val="0"/>
+          <w:lang w:val="es-UY"/>
+        </w:rPr>
+        <w:t>Siguiendo la mecánica descripta, incorporamos entonces al sistema un total de 14 insignias disponibles para repartir entre los usuarios.</w:t>
+      </w:r>
+    </w:p>
+    <w:p>
+      <w:pPr>
+        <w:pStyle w:val="Heading2"/>
+        <w:numPr>
+          <w:ilvl w:val="0"/>
+          <w:numId w:val="6"/>
+        </w:numPr>
+        <w:spacing w:before="1"/>
+        <w:jc w:val="both"/>
+        <w:rPr>
+          <w:rFonts w:ascii="Calibri" w:hAnsi="Calibri" w:cs="Calibri"/>
+          <w:b w:val="0"/>
+          <w:lang w:val="es-UY"/>
+        </w:rPr>
+      </w:pPr>
+      <w:r>
+        <w:rPr>
+          <w:rFonts w:ascii="Calibri" w:hAnsi="Calibri" w:cs="Calibri"/>
+          <w:b w:val="0"/>
+          <w:lang w:val="es-UY"/>
+        </w:rPr>
+        <w:t xml:space="preserve">La separación del comportamiento de cada entidad en </w:t>
+      </w:r>
+      <w:r>
+        <w:rPr>
+          <w:rFonts w:ascii="Calibri" w:hAnsi="Calibri" w:cs="Calibri"/>
+          <w:b w:val="0"/>
+          <w:lang w:val="es-UY"/>
+        </w:rPr>
+        <w:t>clases “service”. Esto no fue estrictamente requerido por alguna consigna o funcionalidad que necesitemos, pero sí nos permitió organizar mejor la lógica del código y mejorar la posibilidad de realizar modificaciones de cara al futuro.</w:t>
+      </w:r>
+    </w:p>
+    <w:p>
+      <w:pPr>
+        <w:pStyle w:val="Heading2"/>
+        <w:numPr>
+          <w:ilvl w:val="0"/>
+          <w:numId w:val="6"/>
+        </w:numPr>
+        <w:spacing w:before="1"/>
+        <w:jc w:val="both"/>
+        <w:rPr>
+          <w:rFonts w:ascii="Calibri" w:hAnsi="Calibri" w:cs="Calibri"/>
+          <w:b w:val="0"/>
+          <w:lang w:val="es-UY"/>
+        </w:rPr>
+      </w:pPr>
+      <w:r>
+        <w:rPr>
+          <w:rFonts w:ascii="Calibri" w:hAnsi="Calibri" w:cs="Calibri"/>
+          <w:b w:val="0"/>
+          <w:lang w:val="es-UY"/>
+        </w:rPr>
+        <w:t xml:space="preserve">La incorporación de una clase </w:t>
+      </w:r>
+      <w:r>
+        <w:rPr>
+          <w:rFonts w:ascii="Calibri" w:hAnsi="Calibri" w:cs="Calibri"/>
+          <w:b w:val="0"/>
+          <w:lang w:val="es-UY"/>
+        </w:rPr>
+        <w:t>que provea</w:t>
+      </w:r>
+      <w:r>
+        <w:rPr>
+          <w:rFonts w:ascii="Calibri" w:hAnsi="Calibri" w:cs="Calibri"/>
+          <w:b w:val="0"/>
+          <w:lang w:val="es-UY"/>
+        </w:rPr>
+        <w:t xml:space="preserve"> un método </w:t>
+      </w:r>
+      <w:r>
+        <w:rPr>
+          <w:rFonts w:ascii="Calibri" w:hAnsi="Calibri" w:cs="Calibri"/>
+          <w:b w:val="0"/>
+          <w:lang w:val="es-UY"/>
+        </w:rPr>
+        <w:t>encargado</w:t>
+      </w:r>
+      <w:r>
+        <w:rPr>
+          <w:rFonts w:ascii="Calibri" w:hAnsi="Calibri" w:cs="Calibri"/>
+          <w:b w:val="0"/>
+          <w:lang w:val="es-UY"/>
+        </w:rPr>
+        <w:t xml:space="preserve"> de procesar la información ingresada por el usuario en la consola. </w:t>
+      </w:r>
+      <w:r>
+        <w:rPr>
+          <w:rFonts w:ascii="Calibri" w:hAnsi="Calibri" w:cs="Calibri"/>
+          <w:b w:val="0"/>
+          <w:lang w:val="es-UY"/>
+        </w:rPr>
+        <w:t>Designamos a la misma con e</w:t>
+      </w:r>
+      <w:r>
+        <w:rPr>
+          <w:rFonts w:ascii="Calibri" w:hAnsi="Calibri" w:cs="Calibri"/>
+          <w:b w:val="0"/>
+          <w:lang w:val="es-UY"/>
+        </w:rPr>
+        <w:t>l</w:t>
+      </w:r>
+      <w:r>
+        <w:rPr>
+          <w:rFonts w:ascii="Calibri" w:hAnsi="Calibri" w:cs="Calibri"/>
+          <w:b w:val="0"/>
+          <w:lang w:val="es-UY"/>
+        </w:rPr>
+        <w:t xml:space="preserve"> nombre </w:t>
+      </w:r>
+      <w:r>
+        <w:rPr>
+          <w:rFonts w:ascii="Calibri" w:hAnsi="Calibri" w:cs="Calibri"/>
+          <w:b w:val="0"/>
+          <w:lang w:val="es-UY"/>
+        </w:rPr>
+        <w:t xml:space="preserve">“StringUtil”, y nos resultó importante su implementación debido al uso muy frecuente de la clase “Scanner” de Java en distintas </w:t>
+      </w:r>
+      <w:r>
+        <w:rPr>
+          <w:rFonts w:ascii="Calibri" w:hAnsi="Calibri" w:cs="Calibri"/>
+          <w:b w:val="0"/>
+          <w:lang w:val="es-UY"/>
+        </w:rPr>
+        <w:t>partes del código cada vez que nos topábamos con la necesidad de soliciar un dato al usuario.</w:t>
+      </w:r>
+    </w:p>
+    <w:p>
+      <w:pPr>
+        <w:pStyle w:val="Heading2"/>
+        <w:spacing w:before="1"/>
+        <w:jc w:val="both"/>
+        <w:rPr>
+          <w:lang w:val="es-UY"/>
+        </w:rPr>
+      </w:pPr>
+      <w:r>
+        <w:rPr>
+          <w:lang w:val="es-UY"/>
+        </w:rPr>
+        <w:lastRenderedPageBreak/>
+        <w:t xml:space="preserve">2.2 </w:t>
+      </w:r>
+      <w:r>
+        <w:rPr>
+          <w:lang w:val="es-UY"/>
+        </w:rPr>
+        <w:t>Planificación</w:t>
+      </w:r>
+    </w:p>
+    <w:p>
+      <w:pPr>
+        <w:pStyle w:val="Heading2"/>
+        <w:spacing w:before="1"/>
+        <w:jc w:val="both"/>
+        <w:rPr>
+          <w:lang w:val="es-UY"/>
+        </w:rPr>
+      </w:pPr>
+    </w:p>
+    <w:p>
+      <w:pPr>
+        <w:pStyle w:val="Heading2"/>
+        <w:spacing w:before="1"/>
+        <w:jc w:val="both"/>
+        <w:rPr>
+          <w:rFonts w:asciiTheme="minorHAnsi" w:hAnsiTheme="minorHAnsi" w:cstheme="minorHAnsi"/>
+          <w:b w:val="0"/>
+          <w:lang w:val="es-UY"/>
+        </w:rPr>
+      </w:pPr>
+      <w:r>
+        <w:rPr>
+          <w:rFonts w:asciiTheme="minorHAnsi" w:hAnsiTheme="minorHAnsi" w:cstheme="minorHAnsi"/>
+          <w:b w:val="0"/>
+          <w:lang w:val="es-UY"/>
+        </w:rPr>
+        <w:t xml:space="preserve">La forma más efectiva que encontramos para llevar a cabo el proyecto fue juntarnos a debatir ideas y propuestas acerca de este. Respecto al código, fueron eficientes las reuniones presenciales y virtuales para poder avanzar en conjunto. Además, nos repartimos algunas implementaciones para poder avanzar de forma asíncrona. </w:t>
+      </w:r>
+    </w:p>
+    <w:p>
+      <w:pPr>
+        <w:pStyle w:val="Heading2"/>
+        <w:spacing w:before="1"/>
+        <w:jc w:val="both"/>
+        <w:rPr>
           <w:u w:val="single"/>
           <w:lang w:val="es-UY"/>
         </w:rPr>
       </w:pPr>
-      <w:r>
-        <w:rPr>
-          <w:rFonts w:asciiTheme="minorHAnsi" w:hAnsiTheme="minorHAnsi" w:cstheme="minorHAnsi"/>
-          <w:b w:val="0"/>
-          <w:lang w:val="es-UY"/>
-        </w:rPr>
-        <w:t>La forma más efectiva que encontramos para llevar a cabo el proyecto fue juntarnos a debatir ideas y propuestas acerca de este. Respecto al código, fueron eficientes las reuniones presenciales y virtuales para poder avanzar en conjunto. Además, nos repartimos algunas implementaciones para poder avanzar de forma asíncrona.</w:t>
-      </w:r>
-      <w:r>
-        <w:rPr>
-          <w:rFonts w:asciiTheme="minorHAnsi" w:hAnsiTheme="minorHAnsi" w:cstheme="minorHAnsi"/>
-          <w:b w:val="0"/>
-          <w:lang w:val="es-UY"/>
-        </w:rPr>
-        <w:t xml:space="preserve"> </w:t>
-      </w:r>
-      <w:bookmarkStart w:id="0" w:name="_GoBack"/>
-      <w:bookmarkEnd w:id="0"/>
-    </w:p>
-    <w:p>
-      <w:pPr>
-        <w:pStyle w:val="Ttulo2"/>
-        <w:rPr>
-          <w:lang w:val="es-UY"/>
-        </w:rPr>
-      </w:pPr>
-    </w:p>
-    <w:p>
-      <w:pPr>
-        <w:pStyle w:val="Ttulo2"/>
-        <w:rPr>
-          <w:lang w:val="es-UY"/>
-        </w:rPr>
-      </w:pPr>
+    </w:p>
+    <w:p>
+      <w:pPr>
+        <w:pStyle w:val="Heading2"/>
+        <w:spacing w:before="1"/>
+        <w:jc w:val="both"/>
+        <w:rPr>
+          <w:lang w:val="es-UY"/>
+        </w:rPr>
+      </w:pPr>
+      <w:r>
+        <w:rPr>
+          <w:lang w:val="es-UY"/>
+        </w:rPr>
+        <w:t>2.3 Implementación</w:t>
+      </w:r>
+    </w:p>
+    <w:p>
+      <w:pPr>
+        <w:pStyle w:val="Heading2"/>
+        <w:spacing w:before="1"/>
+        <w:jc w:val="both"/>
+        <w:rPr>
+          <w:rFonts w:asciiTheme="minorHAnsi" w:hAnsiTheme="minorHAnsi" w:cstheme="minorHAnsi"/>
+          <w:lang w:val="es-UY"/>
+        </w:rPr>
+      </w:pPr>
+    </w:p>
+    <w:p>
+      <w:pPr>
+        <w:pStyle w:val="Heading2"/>
+        <w:spacing w:before="1"/>
+        <w:jc w:val="both"/>
+        <w:rPr>
+          <w:rFonts w:asciiTheme="minorHAnsi" w:hAnsiTheme="minorHAnsi" w:cstheme="minorHAnsi"/>
+          <w:b w:val="0"/>
+          <w:lang w:val="es-UY"/>
+        </w:rPr>
+      </w:pPr>
+      <w:r>
+        <w:rPr>
+          <w:rFonts w:asciiTheme="minorHAnsi" w:hAnsiTheme="minorHAnsi" w:cstheme="minorHAnsi"/>
+          <w:b w:val="0"/>
+          <w:lang w:val="es-UY"/>
+        </w:rPr>
+        <w:t>(en construcción)</w:t>
+      </w:r>
+    </w:p>
+    <w:p>
+      <w:pPr>
+        <w:pStyle w:val="Heading2"/>
+        <w:rPr>
+          <w:rFonts w:asciiTheme="minorHAnsi" w:hAnsiTheme="minorHAnsi" w:cstheme="minorHAnsi"/>
+          <w:lang w:val="es-UY"/>
+        </w:rPr>
+      </w:pPr>
+    </w:p>
+    <w:p>
+      <w:pPr>
+        <w:pStyle w:val="Heading2"/>
+        <w:rPr>
+          <w:lang w:val="es-UY"/>
+        </w:rPr>
+      </w:pPr>
+      <w:r>
+        <w:rPr>
+          <w:lang w:val="es-UY"/>
+        </w:rPr>
+        <w:t xml:space="preserve">2.4 </w:t>
+      </w:r>
       <w:r>
         <w:rPr>
           <w:lang w:val="es-UY"/>
@@ -1732,26 +2152,46 @@
     </w:p>
     <w:p>
       <w:pPr>
-        <w:pStyle w:val="Textoindependiente"/>
-        <w:spacing w:before="10"/>
-        <w:rPr>
-          <w:rFonts w:ascii="Arial"/>
-          <w:b/>
+        <w:pStyle w:val="Heading2"/>
+        <w:rPr>
+          <w:rFonts w:asciiTheme="minorHAnsi" w:hAnsiTheme="minorHAnsi" w:cstheme="minorHAnsi"/>
+          <w:b w:val="0"/>
+          <w:lang w:val="es-UY"/>
+        </w:rPr>
+      </w:pPr>
+    </w:p>
+    <w:p>
+      <w:pPr>
+        <w:pStyle w:val="Heading2"/>
+        <w:rPr>
+          <w:rFonts w:asciiTheme="minorHAnsi" w:hAnsiTheme="minorHAnsi" w:cstheme="minorHAnsi"/>
+          <w:b w:val="0"/>
+          <w:lang w:val="es-UY"/>
+        </w:rPr>
+      </w:pPr>
+      <w:bookmarkStart w:id="1" w:name="_GoBack"/>
+      <w:bookmarkEnd w:id="1"/>
+    </w:p>
+    <w:p>
+      <w:pPr>
+        <w:pStyle w:val="Heading2"/>
+        <w:rPr>
+          <w:rFonts w:asciiTheme="minorHAnsi" w:hAnsiTheme="minorHAnsi" w:cstheme="minorHAnsi"/>
+          <w:b w:val="0"/>
+          <w:lang w:val="es-UY"/>
+        </w:rPr>
+      </w:pPr>
+    </w:p>
+    <w:p>
+      <w:pPr>
+        <w:pStyle w:val="Heading1"/>
+        <w:ind w:left="780"/>
+        <w:rPr>
+          <w:b w:val="0"/>
           <w:sz w:val="28"/>
           <w:lang w:val="es-UY"/>
         </w:rPr>
       </w:pPr>
-    </w:p>
-    <w:p>
-      <w:pPr>
-        <w:pStyle w:val="Ttulo1"/>
-        <w:ind w:left="780"/>
-        <w:rPr>
-          <w:b w:val="0"/>
-          <w:sz w:val="28"/>
-          <w:lang w:val="es-UY"/>
-        </w:rPr>
-      </w:pPr>
       <w:r>
         <w:rPr>
           <w:lang w:val="es-UY"/>
@@ -1760,7 +2200,7 @@
       </w:r>
     </w:p>
     <w:sectPr>
-      <w:footerReference w:type="default" r:id="rId11"/>
+      <w:footerReference w:type="default" r:id="rId12"/>
       <w:pgSz w:w="11920" w:h="16840"/>
       <w:pgMar w:top="1242" w:right="221" w:bottom="958" w:left="658" w:header="0" w:footer="567" w:gutter="0"/>
       <w:cols w:space="720"/>
@@ -1771,7 +2211,7 @@
 </file>
 
 <file path=word/endnotes.xml><?xml version="1.0" encoding="utf-8"?>
-<w:endnotes xmlns:wpc="http://schemas.microsoft.com/office/word/2010/wordprocessingCanvas" xmlns:cx="http://schemas.microsoft.com/office/drawing/2014/chartex" xmlns:cx1="http://schemas.microsoft.com/office/drawing/2015/9/8/chartex" xmlns:cx2="http://schemas.microsoft.com/office/drawing/2015/10/21/chartex" xmlns:cx3="http://schemas.microsoft.com/office/drawing/2016/5/9/chartex" xmlns:cx4="http://schemas.microsoft.com/office/drawing/2016/5/10/chartex" xmlns:cx5="http://schemas.microsoft.com/office/drawing/2016/5/11/chartex" xmlns:cx6="http://schemas.microsoft.com/office/drawing/2016/5/12/chartex" xmlns:cx7="http://schemas.microsoft.com/office/drawing/2016/5/13/chartex" xmlns:cx8="http://schemas.microsoft.com/office/drawing/2016/5/14/chartex" xmlns:mc="http://schemas.openxmlformats.org/markup-compatibility/2006" xmlns:aink="http://schemas.microsoft.com/office/drawing/2016/ink" xmlns:am3d="http://schemas.microsoft.com/office/drawing/2017/model3d" xmlns:o="urn:schemas-microsoft-com:office:office" xmlns:r="http://schemas.openxmlformats.org/officeDocument/2006/relationships" xmlns:m="http://schemas.openxmlformats.org/officeDocument/2006/math" xmlns:v="urn:schemas-microsoft-com:vml" xmlns:wp14="http://schemas.microsoft.com/office/word/2010/wordprocessingDrawing" xmlns:wp="http://schemas.openxmlformats.org/drawingml/2006/wordprocessingDrawing" xmlns:w10="urn:schemas-microsoft-com:office:word" xmlns:w="http://schemas.openxmlformats.org/wordprocessingml/2006/main" xmlns:w14="http://schemas.microsoft.com/office/word/2010/wordml" xmlns:w15="http://schemas.microsoft.com/office/word/2012/wordml" xmlns:w16cex="http://schemas.microsoft.com/office/word/2018/wordml/cex" xmlns:w16cid="http://schemas.microsoft.com/office/word/2016/wordml/cid" xmlns:w16="http://schemas.microsoft.com/office/word/2018/wordml" xmlns:w16se="http://schemas.microsoft.com/office/word/2015/wordml/symex" xmlns:wpg="http://schemas.microsoft.com/office/word/2010/wordprocessingGroup" xmlns:wpi="http://schemas.microsoft.com/office/word/2010/wordprocessingInk" xmlns:wne="http://schemas.microsoft.com/office/word/2006/wordml" xmlns:wps="http://schemas.microsoft.com/office/word/2010/wordprocessingShape" mc:Ignorable="w14 w15 w16se w16cid w16 w16cex wp14">
+<w:endnotes xmlns:wpc="http://schemas.microsoft.com/office/word/2010/wordprocessingCanvas" xmlns:cx="http://schemas.microsoft.com/office/drawing/2014/chartex" xmlns:cx1="http://schemas.microsoft.com/office/drawing/2015/9/8/chartex" xmlns:cx2="http://schemas.microsoft.com/office/drawing/2015/10/21/chartex" xmlns:cx3="http://schemas.microsoft.com/office/drawing/2016/5/9/chartex" xmlns:cx4="http://schemas.microsoft.com/office/drawing/2016/5/10/chartex" xmlns:cx5="http://schemas.microsoft.com/office/drawing/2016/5/11/chartex" xmlns:cx6="http://schemas.microsoft.com/office/drawing/2016/5/12/chartex" xmlns:cx7="http://schemas.microsoft.com/office/drawing/2016/5/13/chartex" xmlns:cx8="http://schemas.microsoft.com/office/drawing/2016/5/14/chartex" xmlns:mc="http://schemas.openxmlformats.org/markup-compatibility/2006" xmlns:aink="http://schemas.microsoft.com/office/drawing/2016/ink" xmlns:am3d="http://schemas.microsoft.com/office/drawing/2017/model3d" xmlns:o="urn:schemas-microsoft-com:office:office" xmlns:r="http://schemas.openxmlformats.org/officeDocument/2006/relationships" xmlns:m="http://schemas.openxmlformats.org/officeDocument/2006/math" xmlns:v="urn:schemas-microsoft-com:vml" xmlns:wp14="http://schemas.microsoft.com/office/word/2010/wordprocessingDrawing" xmlns:wp="http://schemas.openxmlformats.org/drawingml/2006/wordprocessingDrawing" xmlns:w10="urn:schemas-microsoft-com:office:word" xmlns:w="http://schemas.openxmlformats.org/wordprocessingml/2006/main" xmlns:w14="http://schemas.microsoft.com/office/word/2010/wordml" xmlns:w15="http://schemas.microsoft.com/office/word/2012/wordml" xmlns:w16cid="http://schemas.microsoft.com/office/word/2016/wordml/cid" xmlns:w16se="http://schemas.microsoft.com/office/word/2015/wordml/symex" xmlns:wpg="http://schemas.microsoft.com/office/word/2010/wordprocessingGroup" xmlns:wpi="http://schemas.microsoft.com/office/word/2010/wordprocessingInk" xmlns:wne="http://schemas.microsoft.com/office/word/2006/wordml" xmlns:wps="http://schemas.microsoft.com/office/word/2010/wordprocessingShape" mc:Ignorable="w14 w15 w16se w16cid wp14">
   <w:endnote w:type="separator" w:id="-1">
     <w:p>
       <w:r>
@@ -1790,10 +2230,10 @@
 </file>
 
 <file path=word/footer1.xml><?xml version="1.0" encoding="utf-8"?>
-<w:ftr xmlns:wpc="http://schemas.microsoft.com/office/word/2010/wordprocessingCanvas" xmlns:cx="http://schemas.microsoft.com/office/drawing/2014/chartex" xmlns:cx1="http://schemas.microsoft.com/office/drawing/2015/9/8/chartex" xmlns:cx2="http://schemas.microsoft.com/office/drawing/2015/10/21/chartex" xmlns:cx3="http://schemas.microsoft.com/office/drawing/2016/5/9/chartex" xmlns:cx4="http://schemas.microsoft.com/office/drawing/2016/5/10/chartex" xmlns:cx5="http://schemas.microsoft.com/office/drawing/2016/5/11/chartex" xmlns:cx6="http://schemas.microsoft.com/office/drawing/2016/5/12/chartex" xmlns:cx7="http://schemas.microsoft.com/office/drawing/2016/5/13/chartex" xmlns:cx8="http://schemas.microsoft.com/office/drawing/2016/5/14/chartex" xmlns:mc="http://schemas.openxmlformats.org/markup-compatibility/2006" xmlns:aink="http://schemas.microsoft.com/office/drawing/2016/ink" xmlns:am3d="http://schemas.microsoft.com/office/drawing/2017/model3d" xmlns:o="urn:schemas-microsoft-com:office:office" xmlns:r="http://schemas.openxmlformats.org/officeDocument/2006/relationships" xmlns:m="http://schemas.openxmlformats.org/officeDocument/2006/math" xmlns:v="urn:schemas-microsoft-com:vml" xmlns:wp14="http://schemas.microsoft.com/office/word/2010/wordprocessingDrawing" xmlns:wp="http://schemas.openxmlformats.org/drawingml/2006/wordprocessingDrawing" xmlns:w10="urn:schemas-microsoft-com:office:word" xmlns:w="http://schemas.openxmlformats.org/wordprocessingml/2006/main" xmlns:w14="http://schemas.microsoft.com/office/word/2010/wordml" xmlns:w15="http://schemas.microsoft.com/office/word/2012/wordml" xmlns:w16cex="http://schemas.microsoft.com/office/word/2018/wordml/cex" xmlns:w16cid="http://schemas.microsoft.com/office/word/2016/wordml/cid" xmlns:w16="http://schemas.microsoft.com/office/word/2018/wordml" xmlns:w16se="http://schemas.microsoft.com/office/word/2015/wordml/symex" xmlns:wpg="http://schemas.microsoft.com/office/word/2010/wordprocessingGroup" xmlns:wpi="http://schemas.microsoft.com/office/word/2010/wordprocessingInk" xmlns:wne="http://schemas.microsoft.com/office/word/2006/wordml" xmlns:wps="http://schemas.microsoft.com/office/word/2010/wordprocessingShape" mc:Ignorable="w14 w15 w16se w16cid w16 w16cex wp14">
+<w:ftr xmlns:wpc="http://schemas.microsoft.com/office/word/2010/wordprocessingCanvas" xmlns:cx="http://schemas.microsoft.com/office/drawing/2014/chartex" xmlns:cx1="http://schemas.microsoft.com/office/drawing/2015/9/8/chartex" xmlns:cx2="http://schemas.microsoft.com/office/drawing/2015/10/21/chartex" xmlns:cx3="http://schemas.microsoft.com/office/drawing/2016/5/9/chartex" xmlns:cx4="http://schemas.microsoft.com/office/drawing/2016/5/10/chartex" xmlns:cx5="http://schemas.microsoft.com/office/drawing/2016/5/11/chartex" xmlns:cx6="http://schemas.microsoft.com/office/drawing/2016/5/12/chartex" xmlns:cx7="http://schemas.microsoft.com/office/drawing/2016/5/13/chartex" xmlns:cx8="http://schemas.microsoft.com/office/drawing/2016/5/14/chartex" xmlns:mc="http://schemas.openxmlformats.org/markup-compatibility/2006" xmlns:aink="http://schemas.microsoft.com/office/drawing/2016/ink" xmlns:am3d="http://schemas.microsoft.com/office/drawing/2017/model3d" xmlns:o="urn:schemas-microsoft-com:office:office" xmlns:r="http://schemas.openxmlformats.org/officeDocument/2006/relationships" xmlns:m="http://schemas.openxmlformats.org/officeDocument/2006/math" xmlns:v="urn:schemas-microsoft-com:vml" xmlns:wp14="http://schemas.microsoft.com/office/word/2010/wordprocessingDrawing" xmlns:wp="http://schemas.openxmlformats.org/drawingml/2006/wordprocessingDrawing" xmlns:w10="urn:schemas-microsoft-com:office:word" xmlns:w="http://schemas.openxmlformats.org/wordprocessingml/2006/main" xmlns:w14="http://schemas.microsoft.com/office/word/2010/wordml" xmlns:w15="http://schemas.microsoft.com/office/word/2012/wordml" xmlns:w16cid="http://schemas.microsoft.com/office/word/2016/wordml/cid" xmlns:w16se="http://schemas.microsoft.com/office/word/2015/wordml/symex" xmlns:wpg="http://schemas.microsoft.com/office/word/2010/wordprocessingGroup" xmlns:wpi="http://schemas.microsoft.com/office/word/2010/wordprocessingInk" xmlns:wne="http://schemas.microsoft.com/office/word/2006/wordml" xmlns:wps="http://schemas.microsoft.com/office/word/2010/wordprocessingShape" mc:Ignorable="w14 w15 w16se w16cid wp14">
   <w:p>
     <w:pPr>
-      <w:pStyle w:val="Textoindependiente"/>
+      <w:pStyle w:val="BodyText"/>
       <w:spacing w:line="14" w:lineRule="auto"/>
       <w:rPr>
         <w:sz w:val="20"/>
@@ -1849,7 +2289,7 @@
 </file>
 
 <file path=word/footnotes.xml><?xml version="1.0" encoding="utf-8"?>
-<w:footnotes xmlns:wpc="http://schemas.microsoft.com/office/word/2010/wordprocessingCanvas" xmlns:cx="http://schemas.microsoft.com/office/drawing/2014/chartex" xmlns:cx1="http://schemas.microsoft.com/office/drawing/2015/9/8/chartex" xmlns:cx2="http://schemas.microsoft.com/office/drawing/2015/10/21/chartex" xmlns:cx3="http://schemas.microsoft.com/office/drawing/2016/5/9/chartex" xmlns:cx4="http://schemas.microsoft.com/office/drawing/2016/5/10/chartex" xmlns:cx5="http://schemas.microsoft.com/office/drawing/2016/5/11/chartex" xmlns:cx6="http://schemas.microsoft.com/office/drawing/2016/5/12/chartex" xmlns:cx7="http://schemas.microsoft.com/office/drawing/2016/5/13/chartex" xmlns:cx8="http://schemas.microsoft.com/office/drawing/2016/5/14/chartex" xmlns:mc="http://schemas.openxmlformats.org/markup-compatibility/2006" xmlns:aink="http://schemas.microsoft.com/office/drawing/2016/ink" xmlns:am3d="http://schemas.microsoft.com/office/drawing/2017/model3d" xmlns:o="urn:schemas-microsoft-com:office:office" xmlns:r="http://schemas.openxmlformats.org/officeDocument/2006/relationships" xmlns:m="http://schemas.openxmlformats.org/officeDocument/2006/math" xmlns:v="urn:schemas-microsoft-com:vml" xmlns:wp14="http://schemas.microsoft.com/office/word/2010/wordprocessingDrawing" xmlns:wp="http://schemas.openxmlformats.org/drawingml/2006/wordprocessingDrawing" xmlns:w10="urn:schemas-microsoft-com:office:word" xmlns:w="http://schemas.openxmlformats.org/wordprocessingml/2006/main" xmlns:w14="http://schemas.microsoft.com/office/word/2010/wordml" xmlns:w15="http://schemas.microsoft.com/office/word/2012/wordml" xmlns:w16cex="http://schemas.microsoft.com/office/word/2018/wordml/cex" xmlns:w16cid="http://schemas.microsoft.com/office/word/2016/wordml/cid" xmlns:w16="http://schemas.microsoft.com/office/word/2018/wordml" xmlns:w16se="http://schemas.microsoft.com/office/word/2015/wordml/symex" xmlns:wpg="http://schemas.microsoft.com/office/word/2010/wordprocessingGroup" xmlns:wpi="http://schemas.microsoft.com/office/word/2010/wordprocessingInk" xmlns:wne="http://schemas.microsoft.com/office/word/2006/wordml" xmlns:wps="http://schemas.microsoft.com/office/word/2010/wordprocessingShape" mc:Ignorable="w14 w15 w16se w16cid w16 w16cex wp14">
+<w:footnotes xmlns:wpc="http://schemas.microsoft.com/office/word/2010/wordprocessingCanvas" xmlns:cx="http://schemas.microsoft.com/office/drawing/2014/chartex" xmlns:cx1="http://schemas.microsoft.com/office/drawing/2015/9/8/chartex" xmlns:cx2="http://schemas.microsoft.com/office/drawing/2015/10/21/chartex" xmlns:cx3="http://schemas.microsoft.com/office/drawing/2016/5/9/chartex" xmlns:cx4="http://schemas.microsoft.com/office/drawing/2016/5/10/chartex" xmlns:cx5="http://schemas.microsoft.com/office/drawing/2016/5/11/chartex" xmlns:cx6="http://schemas.microsoft.com/office/drawing/2016/5/12/chartex" xmlns:cx7="http://schemas.microsoft.com/office/drawing/2016/5/13/chartex" xmlns:cx8="http://schemas.microsoft.com/office/drawing/2016/5/14/chartex" xmlns:mc="http://schemas.openxmlformats.org/markup-compatibility/2006" xmlns:aink="http://schemas.microsoft.com/office/drawing/2016/ink" xmlns:am3d="http://schemas.microsoft.com/office/drawing/2017/model3d" xmlns:o="urn:schemas-microsoft-com:office:office" xmlns:r="http://schemas.openxmlformats.org/officeDocument/2006/relationships" xmlns:m="http://schemas.openxmlformats.org/officeDocument/2006/math" xmlns:v="urn:schemas-microsoft-com:vml" xmlns:wp14="http://schemas.microsoft.com/office/word/2010/wordprocessingDrawing" xmlns:wp="http://schemas.openxmlformats.org/drawingml/2006/wordprocessingDrawing" xmlns:w10="urn:schemas-microsoft-com:office:word" xmlns:w="http://schemas.openxmlformats.org/wordprocessingml/2006/main" xmlns:w14="http://schemas.microsoft.com/office/word/2010/wordml" xmlns:w15="http://schemas.microsoft.com/office/word/2012/wordml" xmlns:w16cid="http://schemas.microsoft.com/office/word/2016/wordml/cid" xmlns:w16se="http://schemas.microsoft.com/office/word/2015/wordml/symex" xmlns:wpg="http://schemas.microsoft.com/office/word/2010/wordprocessingGroup" xmlns:wpi="http://schemas.microsoft.com/office/word/2010/wordprocessingInk" xmlns:wne="http://schemas.microsoft.com/office/word/2006/wordml" xmlns:wps="http://schemas.microsoft.com/office/word/2010/wordprocessingShape" mc:Ignorable="w14 w15 w16se w16cid wp14">
   <w:footnote w:type="separator" w:id="-1">
     <w:p>
       <w:r>
@@ -1868,7 +2308,7 @@
 </file>
 
 <file path=word/numbering.xml><?xml version="1.0" encoding="utf-8"?>
-<w:numbering xmlns:wpc="http://schemas.microsoft.com/office/word/2010/wordprocessingCanvas" xmlns:cx="http://schemas.microsoft.com/office/drawing/2014/chartex" xmlns:cx1="http://schemas.microsoft.com/office/drawing/2015/9/8/chartex" xmlns:cx2="http://schemas.microsoft.com/office/drawing/2015/10/21/chartex" xmlns:cx3="http://schemas.microsoft.com/office/drawing/2016/5/9/chartex" xmlns:cx4="http://schemas.microsoft.com/office/drawing/2016/5/10/chartex" xmlns:cx5="http://schemas.microsoft.com/office/drawing/2016/5/11/chartex" xmlns:cx6="http://schemas.microsoft.com/office/drawing/2016/5/12/chartex" xmlns:cx7="http://schemas.microsoft.com/office/drawing/2016/5/13/chartex" xmlns:cx8="http://schemas.microsoft.com/office/drawing/2016/5/14/chartex" xmlns:mc="http://schemas.openxmlformats.org/markup-compatibility/2006" xmlns:aink="http://schemas.microsoft.com/office/drawing/2016/ink" xmlns:am3d="http://schemas.microsoft.com/office/drawing/2017/model3d" xmlns:o="urn:schemas-microsoft-com:office:office" xmlns:r="http://schemas.openxmlformats.org/officeDocument/2006/relationships" xmlns:m="http://schemas.openxmlformats.org/officeDocument/2006/math" xmlns:v="urn:schemas-microsoft-com:vml" xmlns:wp14="http://schemas.microsoft.com/office/word/2010/wordprocessingDrawing" xmlns:wp="http://schemas.openxmlformats.org/drawingml/2006/wordprocessingDrawing" xmlns:w10="urn:schemas-microsoft-com:office:word" xmlns:w="http://schemas.openxmlformats.org/wordprocessingml/2006/main" xmlns:w14="http://schemas.microsoft.com/office/word/2010/wordml" xmlns:w15="http://schemas.microsoft.com/office/word/2012/wordml" xmlns:w16cex="http://schemas.microsoft.com/office/word/2018/wordml/cex" xmlns:w16cid="http://schemas.microsoft.com/office/word/2016/wordml/cid" xmlns:w16="http://schemas.microsoft.com/office/word/2018/wordml" xmlns:w16se="http://schemas.microsoft.com/office/word/2015/wordml/symex" xmlns:wpg="http://schemas.microsoft.com/office/word/2010/wordprocessingGroup" xmlns:wpi="http://schemas.microsoft.com/office/word/2010/wordprocessingInk" xmlns:wne="http://schemas.microsoft.com/office/word/2006/wordml" xmlns:wps="http://schemas.microsoft.com/office/word/2010/wordprocessingShape" mc:Ignorable="w14 w15 w16se w16cid w16 w16cex wp14">
+<w:numbering xmlns:wpc="http://schemas.microsoft.com/office/word/2010/wordprocessingCanvas" xmlns:cx="http://schemas.microsoft.com/office/drawing/2014/chartex" xmlns:cx1="http://schemas.microsoft.com/office/drawing/2015/9/8/chartex" xmlns:cx2="http://schemas.microsoft.com/office/drawing/2015/10/21/chartex" xmlns:cx3="http://schemas.microsoft.com/office/drawing/2016/5/9/chartex" xmlns:cx4="http://schemas.microsoft.com/office/drawing/2016/5/10/chartex" xmlns:cx5="http://schemas.microsoft.com/office/drawing/2016/5/11/chartex" xmlns:cx6="http://schemas.microsoft.com/office/drawing/2016/5/12/chartex" xmlns:cx7="http://schemas.microsoft.com/office/drawing/2016/5/13/chartex" xmlns:cx8="http://schemas.microsoft.com/office/drawing/2016/5/14/chartex" xmlns:mc="http://schemas.openxmlformats.org/markup-compatibility/2006" xmlns:aink="http://schemas.microsoft.com/office/drawing/2016/ink" xmlns:am3d="http://schemas.microsoft.com/office/drawing/2017/model3d" xmlns:o="urn:schemas-microsoft-com:office:office" xmlns:r="http://schemas.openxmlformats.org/officeDocument/2006/relationships" xmlns:m="http://schemas.openxmlformats.org/officeDocument/2006/math" xmlns:v="urn:schemas-microsoft-com:vml" xmlns:wp14="http://schemas.microsoft.com/office/word/2010/wordprocessingDrawing" xmlns:wp="http://schemas.openxmlformats.org/drawingml/2006/wordprocessingDrawing" xmlns:w10="urn:schemas-microsoft-com:office:word" xmlns:w="http://schemas.openxmlformats.org/wordprocessingml/2006/main" xmlns:w14="http://schemas.microsoft.com/office/word/2010/wordml" xmlns:w15="http://schemas.microsoft.com/office/word/2012/wordml" xmlns:w16cid="http://schemas.microsoft.com/office/word/2016/wordml/cid" xmlns:w16se="http://schemas.microsoft.com/office/word/2015/wordml/symex" xmlns:wpg="http://schemas.microsoft.com/office/word/2010/wordprocessingGroup" xmlns:wpi="http://schemas.microsoft.com/office/word/2010/wordprocessingInk" xmlns:wne="http://schemas.microsoft.com/office/word/2006/wordml" xmlns:wps="http://schemas.microsoft.com/office/word/2010/wordprocessingShape" mc:Ignorable="w14 w15 w16se w16cid wp14">
   <w:abstractNum w:abstractNumId="0" w15:restartNumberingAfterBreak="0">
     <w:nsid w:val="01DC0FDA"/>
     <w:multiLevelType w:val="hybridMultilevel"/>
@@ -2218,6 +2658,119 @@
     </w:lvl>
   </w:abstractNum>
   <w:abstractNum w:abstractNumId="3" w15:restartNumberingAfterBreak="0">
+    <w:nsid w:val="4E851A16"/>
+    <w:multiLevelType w:val="hybridMultilevel"/>
+    <w:tmpl w:val="DEA881D8"/>
+    <w:lvl w:ilvl="0" w:tplc="380A0001">
+      <w:start w:val="1"/>
+      <w:numFmt w:val="bullet"/>
+      <w:lvlText w:val=""/>
+      <w:lvlJc w:val="left"/>
+      <w:pPr>
+        <w:ind w:left="1500" w:hanging="360"/>
+      </w:pPr>
+      <w:rPr>
+        <w:rFonts w:ascii="Symbol" w:hAnsi="Symbol" w:hint="default"/>
+      </w:rPr>
+    </w:lvl>
+    <w:lvl w:ilvl="1" w:tplc="380A0003" w:tentative="1">
+      <w:start w:val="1"/>
+      <w:numFmt w:val="bullet"/>
+      <w:lvlText w:val="o"/>
+      <w:lvlJc w:val="left"/>
+      <w:pPr>
+        <w:ind w:left="2220" w:hanging="360"/>
+      </w:pPr>
+      <w:rPr>
+        <w:rFonts w:ascii="Courier New" w:hAnsi="Courier New" w:cs="Courier New" w:hint="default"/>
+      </w:rPr>
+    </w:lvl>
+    <w:lvl w:ilvl="2" w:tplc="380A0005" w:tentative="1">
+      <w:start w:val="1"/>
+      <w:numFmt w:val="bullet"/>
+      <w:lvlText w:val=""/>
+      <w:lvlJc w:val="left"/>
+      <w:pPr>
+        <w:ind w:left="2940" w:hanging="360"/>
+      </w:pPr>
+      <w:rPr>
+        <w:rFonts w:ascii="Wingdings" w:hAnsi="Wingdings" w:hint="default"/>
+      </w:rPr>
+    </w:lvl>
+    <w:lvl w:ilvl="3" w:tplc="380A0001" w:tentative="1">
+      <w:start w:val="1"/>
+      <w:numFmt w:val="bullet"/>
+      <w:lvlText w:val=""/>
+      <w:lvlJc w:val="left"/>
+      <w:pPr>
+        <w:ind w:left="3660" w:hanging="360"/>
+      </w:pPr>
+      <w:rPr>
+        <w:rFonts w:ascii="Symbol" w:hAnsi="Symbol" w:hint="default"/>
+      </w:rPr>
+    </w:lvl>
+    <w:lvl w:ilvl="4" w:tplc="380A0003" w:tentative="1">
+      <w:start w:val="1"/>
+      <w:numFmt w:val="bullet"/>
+      <w:lvlText w:val="o"/>
+      <w:lvlJc w:val="left"/>
+      <w:pPr>
+        <w:ind w:left="4380" w:hanging="360"/>
+      </w:pPr>
+      <w:rPr>
+        <w:rFonts w:ascii="Courier New" w:hAnsi="Courier New" w:cs="Courier New" w:hint="default"/>
+      </w:rPr>
+    </w:lvl>
+    <w:lvl w:ilvl="5" w:tplc="380A0005" w:tentative="1">
+      <w:start w:val="1"/>
+      <w:numFmt w:val="bullet"/>
+      <w:lvlText w:val=""/>
+      <w:lvlJc w:val="left"/>
+      <w:pPr>
+        <w:ind w:left="5100" w:hanging="360"/>
+      </w:pPr>
+      <w:rPr>
+        <w:rFonts w:ascii="Wingdings" w:hAnsi="Wingdings" w:hint="default"/>
+      </w:rPr>
+    </w:lvl>
+    <w:lvl w:ilvl="6" w:tplc="380A0001" w:tentative="1">
+      <w:start w:val="1"/>
+      <w:numFmt w:val="bullet"/>
+      <w:lvlText w:val=""/>
+      <w:lvlJc w:val="left"/>
+      <w:pPr>
+        <w:ind w:left="5820" w:hanging="360"/>
+      </w:pPr>
+      <w:rPr>
+        <w:rFonts w:ascii="Symbol" w:hAnsi="Symbol" w:hint="default"/>
+      </w:rPr>
+    </w:lvl>
+    <w:lvl w:ilvl="7" w:tplc="380A0003" w:tentative="1">
+      <w:start w:val="1"/>
+      <w:numFmt w:val="bullet"/>
+      <w:lvlText w:val="o"/>
+      <w:lvlJc w:val="left"/>
+      <w:pPr>
+        <w:ind w:left="6540" w:hanging="360"/>
+      </w:pPr>
+      <w:rPr>
+        <w:rFonts w:ascii="Courier New" w:hAnsi="Courier New" w:cs="Courier New" w:hint="default"/>
+      </w:rPr>
+    </w:lvl>
+    <w:lvl w:ilvl="8" w:tplc="380A0005" w:tentative="1">
+      <w:start w:val="1"/>
+      <w:numFmt w:val="bullet"/>
+      <w:lvlText w:val=""/>
+      <w:lvlJc w:val="left"/>
+      <w:pPr>
+        <w:ind w:left="7260" w:hanging="360"/>
+      </w:pPr>
+      <w:rPr>
+        <w:rFonts w:ascii="Wingdings" w:hAnsi="Wingdings" w:hint="default"/>
+      </w:rPr>
+    </w:lvl>
+  </w:abstractNum>
+  <w:abstractNum w:abstractNumId="4" w15:restartNumberingAfterBreak="0">
     <w:nsid w:val="61E720EE"/>
     <w:multiLevelType w:val="hybridMultilevel"/>
     <w:tmpl w:val="0CD22804"/>
@@ -2336,7 +2889,7 @@
       </w:rPr>
     </w:lvl>
   </w:abstractNum>
-  <w:abstractNum w:abstractNumId="4" w15:restartNumberingAfterBreak="0">
+  <w:abstractNum w:abstractNumId="5" w15:restartNumberingAfterBreak="0">
     <w:nsid w:val="62F05D47"/>
     <w:multiLevelType w:val="hybridMultilevel"/>
     <w:tmpl w:val="5B40FA7A"/>
@@ -2469,19 +3022,22 @@
     <w:abstractNumId w:val="2"/>
   </w:num>
   <w:num w:numId="3">
-    <w:abstractNumId w:val="4"/>
+    <w:abstractNumId w:val="5"/>
   </w:num>
   <w:num w:numId="4">
-    <w:abstractNumId w:val="3"/>
+    <w:abstractNumId w:val="4"/>
   </w:num>
   <w:num w:numId="5">
     <w:abstractNumId w:val="1"/>
+  </w:num>
+  <w:num w:numId="6">
+    <w:abstractNumId w:val="3"/>
   </w:num>
 </w:numbering>
 </file>
 
 <file path=word/styles.xml><?xml version="1.0" encoding="utf-8"?>
-<w:styles xmlns:mc="http://schemas.openxmlformats.org/markup-compatibility/2006" xmlns:r="http://schemas.openxmlformats.org/officeDocument/2006/relationships" xmlns:w="http://schemas.openxmlformats.org/wordprocessingml/2006/main" xmlns:w14="http://schemas.microsoft.com/office/word/2010/wordml" xmlns:w15="http://schemas.microsoft.com/office/word/2012/wordml" xmlns:w16cex="http://schemas.microsoft.com/office/word/2018/wordml/cex" xmlns:w16cid="http://schemas.microsoft.com/office/word/2016/wordml/cid" xmlns:w16="http://schemas.microsoft.com/office/word/2018/wordml" xmlns:w16se="http://schemas.microsoft.com/office/word/2015/wordml/symex" mc:Ignorable="w14 w15 w16se w16cid w16 w16cex">
+<w:styles xmlns:mc="http://schemas.openxmlformats.org/markup-compatibility/2006" xmlns:r="http://schemas.openxmlformats.org/officeDocument/2006/relationships" xmlns:w="http://schemas.openxmlformats.org/wordprocessingml/2006/main" xmlns:w14="http://schemas.microsoft.com/office/word/2010/wordml" xmlns:w15="http://schemas.microsoft.com/office/word/2012/wordml" xmlns:w16cid="http://schemas.microsoft.com/office/word/2016/wordml/cid" xmlns:w16se="http://schemas.microsoft.com/office/word/2015/wordml/symex" mc:Ignorable="w14 w15 w16se w16cid">
   <w:docDefaults>
     <w:rPrDefault>
       <w:rPr>
@@ -2498,7 +3054,7 @@
       </w:pPr>
     </w:pPrDefault>
   </w:docDefaults>
-  <w:latentStyles w:defLockedState="0" w:defUIPriority="99" w:defSemiHidden="0" w:defUnhideWhenUsed="0" w:defQFormat="0" w:count="376">
+  <w:latentStyles w:defLockedState="0" w:defUIPriority="99" w:defSemiHidden="0" w:defUnhideWhenUsed="0" w:defQFormat="0" w:count="375">
     <w:lsdException w:name="Normal" w:uiPriority="0" w:qFormat="1"/>
     <w:lsdException w:name="heading 1" w:uiPriority="9" w:qFormat="1"/>
     <w:lsdException w:name="heading 2" w:semiHidden="1" w:uiPriority="9" w:unhideWhenUsed="1" w:qFormat="1"/>
@@ -2604,6 +3160,7 @@
     <w:lsdException w:name="HTML Sample" w:semiHidden="1" w:unhideWhenUsed="1"/>
     <w:lsdException w:name="HTML Typewriter" w:semiHidden="1" w:unhideWhenUsed="1"/>
     <w:lsdException w:name="HTML Variable" w:semiHidden="1" w:unhideWhenUsed="1"/>
+    <w:lsdException w:name="Normal Table" w:semiHidden="1" w:unhideWhenUsed="1"/>
     <w:lsdException w:name="annotation subject" w:semiHidden="1" w:unhideWhenUsed="1"/>
     <w:lsdException w:name="No List" w:semiHidden="1" w:unhideWhenUsed="1"/>
     <w:lsdException w:name="Outline List 1" w:semiHidden="1" w:unhideWhenUsed="1"/>
@@ -2650,8 +3207,10 @@
     <w:lsdException w:name="Table Subtle 2" w:semiHidden="1" w:unhideWhenUsed="1"/>
     <w:lsdException w:name="Table Web 1" w:semiHidden="1" w:unhideWhenUsed="1"/>
     <w:lsdException w:name="Table Web 2" w:semiHidden="1" w:unhideWhenUsed="1"/>
+    <w:lsdException w:name="Table Web 3" w:semiHidden="1" w:unhideWhenUsed="1"/>
     <w:lsdException w:name="Balloon Text" w:semiHidden="1" w:unhideWhenUsed="1"/>
     <w:lsdException w:name="Table Grid" w:uiPriority="39"/>
+    <w:lsdException w:name="Table Theme" w:semiHidden="1" w:unhideWhenUsed="1"/>
     <w:lsdException w:name="Placeholder Text" w:semiHidden="1"/>
     <w:lsdException w:name="No Spacing" w:uiPriority="1" w:qFormat="1"/>
     <w:lsdException w:name="Light Shading" w:uiPriority="60"/>
@@ -2871,13 +3430,12 @@
     <w:lsdException w:name="Smart Hyperlink" w:semiHidden="1" w:unhideWhenUsed="1"/>
     <w:lsdException w:name="Hashtag" w:semiHidden="1" w:unhideWhenUsed="1"/>
     <w:lsdException w:name="Unresolved Mention" w:semiHidden="1" w:unhideWhenUsed="1"/>
-    <w:lsdException w:name="Smart Link" w:semiHidden="1" w:unhideWhenUsed="1"/>
   </w:latentStyles>
   <w:style w:type="paragraph" w:default="1" w:styleId="Normal">
     <w:name w:val="Normal"/>
     <w:qFormat/>
   </w:style>
-  <w:style w:type="paragraph" w:styleId="Ttulo1">
+  <w:style w:type="paragraph" w:styleId="Heading1">
     <w:name w:val="heading 1"/>
     <w:basedOn w:val="Normal"/>
     <w:uiPriority w:val="9"/>
@@ -2894,7 +3452,7 @@
       <w:szCs w:val="34"/>
     </w:rPr>
   </w:style>
-  <w:style w:type="paragraph" w:styleId="Ttulo2">
+  <w:style w:type="paragraph" w:styleId="Heading2">
     <w:name w:val="heading 2"/>
     <w:basedOn w:val="Normal"/>
     <w:uiPriority w:val="9"/>
@@ -2911,13 +3469,13 @@
       <w:szCs w:val="24"/>
     </w:rPr>
   </w:style>
-  <w:style w:type="character" w:default="1" w:styleId="Fuentedeprrafopredeter">
+  <w:style w:type="character" w:default="1" w:styleId="DefaultParagraphFont">
     <w:name w:val="Default Paragraph Font"/>
     <w:uiPriority w:val="1"/>
     <w:semiHidden/>
     <w:unhideWhenUsed/>
   </w:style>
-  <w:style w:type="table" w:default="1" w:styleId="Tablanormal">
+  <w:style w:type="table" w:default="1" w:styleId="TableNormal">
     <w:name w:val="Normal Table"/>
     <w:uiPriority w:val="99"/>
     <w:semiHidden/>
@@ -2932,19 +3490,19 @@
       </w:tblCellMar>
     </w:tblPr>
   </w:style>
-  <w:style w:type="numbering" w:default="1" w:styleId="Sinlista">
+  <w:style w:type="numbering" w:default="1" w:styleId="NoList">
     <w:name w:val="No List"/>
     <w:uiPriority w:val="99"/>
     <w:semiHidden/>
     <w:unhideWhenUsed/>
   </w:style>
-  <w:style w:type="paragraph" w:styleId="Textoindependiente">
+  <w:style w:type="paragraph" w:styleId="BodyText">
     <w:name w:val="Body Text"/>
     <w:basedOn w:val="Normal"/>
     <w:uiPriority w:val="1"/>
     <w:qFormat/>
   </w:style>
-  <w:style w:type="paragraph" w:styleId="Ttulo">
+  <w:style w:type="paragraph" w:styleId="Title">
     <w:name w:val="Title"/>
     <w:basedOn w:val="Normal"/>
     <w:uiPriority w:val="10"/>
@@ -2963,7 +3521,7 @@
       <w:szCs w:val="36"/>
     </w:rPr>
   </w:style>
-  <w:style w:type="paragraph" w:styleId="Prrafodelista">
+  <w:style w:type="paragraph" w:styleId="ListParagraph">
     <w:name w:val="List Paragraph"/>
     <w:basedOn w:val="Normal"/>
     <w:uiPriority w:val="1"/>
@@ -2978,10 +3536,10 @@
     <w:uiPriority w:val="1"/>
     <w:qFormat/>
   </w:style>
-  <w:style w:type="paragraph" w:styleId="Encabezado">
+  <w:style w:type="paragraph" w:styleId="Header">
     <w:name w:val="header"/>
     <w:basedOn w:val="Normal"/>
-    <w:link w:val="EncabezadoCar"/>
+    <w:link w:val="HeaderChar"/>
     <w:uiPriority w:val="99"/>
     <w:unhideWhenUsed/>
     <w:rsid w:val="000C3AFB"/>
@@ -2993,10 +3551,10 @@
       <w:spacing w:before="0"/>
     </w:pPr>
   </w:style>
-  <w:style w:type="character" w:customStyle="1" w:styleId="EncabezadoCar">
-    <w:name w:val="Encabezado Car"/>
-    <w:basedOn w:val="Fuentedeprrafopredeter"/>
-    <w:link w:val="Encabezado"/>
+  <w:style w:type="character" w:customStyle="1" w:styleId="HeaderChar">
+    <w:name w:val="Header Char"/>
+    <w:basedOn w:val="DefaultParagraphFont"/>
+    <w:link w:val="Header"/>
     <w:uiPriority w:val="99"/>
     <w:rsid w:val="000C3AFB"/>
     <w:rPr>
@@ -3004,10 +3562,10 @@
       <w:lang w:val="es-ES"/>
     </w:rPr>
   </w:style>
-  <w:style w:type="paragraph" w:styleId="Piedepgina">
+  <w:style w:type="paragraph" w:styleId="Footer">
     <w:name w:val="footer"/>
     <w:basedOn w:val="Normal"/>
-    <w:link w:val="PiedepginaCar"/>
+    <w:link w:val="FooterChar"/>
     <w:uiPriority w:val="99"/>
     <w:unhideWhenUsed/>
     <w:rsid w:val="000C3AFB"/>
@@ -3019,10 +3577,10 @@
       <w:spacing w:before="0"/>
     </w:pPr>
   </w:style>
-  <w:style w:type="character" w:customStyle="1" w:styleId="PiedepginaCar">
-    <w:name w:val="Pie de página Car"/>
-    <w:basedOn w:val="Fuentedeprrafopredeter"/>
-    <w:link w:val="Piedepgina"/>
+  <w:style w:type="character" w:customStyle="1" w:styleId="FooterChar">
+    <w:name w:val="Footer Char"/>
+    <w:basedOn w:val="DefaultParagraphFont"/>
+    <w:link w:val="Footer"/>
     <w:uiPriority w:val="99"/>
     <w:rsid w:val="000C3AFB"/>
     <w:rPr>
@@ -3030,7 +3588,7 @@
       <w:lang w:val="es-ES"/>
     </w:rPr>
   </w:style>
-  <w:style w:type="paragraph" w:styleId="Descripcin">
+  <w:style w:type="paragraph" w:styleId="Caption">
     <w:name w:val="caption"/>
     <w:basedOn w:val="Normal"/>
     <w:next w:val="Normal"/>

</xml_diff>

<commit_message>
Update Informe Sistema de Logros.docx
</commit_message>
<xml_diff>
--- a/Informe Sistema de Logros.docx
+++ b/Informe Sistema de Logros.docx
@@ -1,10 +1,10 @@
 
 <file path=word/document.xml><?xml version="1.0" encoding="utf-8"?>
-<w:document xmlns:wpc="http://schemas.microsoft.com/office/word/2010/wordprocessingCanvas" xmlns:cx="http://schemas.microsoft.com/office/drawing/2014/chartex" xmlns:cx1="http://schemas.microsoft.com/office/drawing/2015/9/8/chartex" xmlns:cx2="http://schemas.microsoft.com/office/drawing/2015/10/21/chartex" xmlns:cx3="http://schemas.microsoft.com/office/drawing/2016/5/9/chartex" xmlns:cx4="http://schemas.microsoft.com/office/drawing/2016/5/10/chartex" xmlns:cx5="http://schemas.microsoft.com/office/drawing/2016/5/11/chartex" xmlns:cx6="http://schemas.microsoft.com/office/drawing/2016/5/12/chartex" xmlns:cx7="http://schemas.microsoft.com/office/drawing/2016/5/13/chartex" xmlns:cx8="http://schemas.microsoft.com/office/drawing/2016/5/14/chartex" xmlns:mc="http://schemas.openxmlformats.org/markup-compatibility/2006" xmlns:aink="http://schemas.microsoft.com/office/drawing/2016/ink" xmlns:am3d="http://schemas.microsoft.com/office/drawing/2017/model3d" xmlns:o="urn:schemas-microsoft-com:office:office" xmlns:r="http://schemas.openxmlformats.org/officeDocument/2006/relationships" xmlns:m="http://schemas.openxmlformats.org/officeDocument/2006/math" xmlns:v="urn:schemas-microsoft-com:vml" xmlns:wp14="http://schemas.microsoft.com/office/word/2010/wordprocessingDrawing" xmlns:wp="http://schemas.openxmlformats.org/drawingml/2006/wordprocessingDrawing" xmlns:w10="urn:schemas-microsoft-com:office:word" xmlns:w="http://schemas.openxmlformats.org/wordprocessingml/2006/main" xmlns:w14="http://schemas.microsoft.com/office/word/2010/wordml" xmlns:w15="http://schemas.microsoft.com/office/word/2012/wordml" xmlns:w16cex="http://schemas.microsoft.com/office/word/2018/wordml/cex" xmlns:w16cid="http://schemas.microsoft.com/office/word/2016/wordml/cid" xmlns:w16="http://schemas.microsoft.com/office/word/2018/wordml" xmlns:w16se="http://schemas.microsoft.com/office/word/2015/wordml/symex" xmlns:wpg="http://schemas.microsoft.com/office/word/2010/wordprocessingGroup" xmlns:wpi="http://schemas.microsoft.com/office/word/2010/wordprocessingInk" xmlns:wne="http://schemas.microsoft.com/office/word/2006/wordml" xmlns:wps="http://schemas.microsoft.com/office/word/2010/wordprocessingShape" mc:Ignorable="w14 w15 w16se w16cid w16 w16cex wp14">
+<w:document xmlns:wpc="http://schemas.microsoft.com/office/word/2010/wordprocessingCanvas" xmlns:cx="http://schemas.microsoft.com/office/drawing/2014/chartex" xmlns:cx1="http://schemas.microsoft.com/office/drawing/2015/9/8/chartex" xmlns:cx2="http://schemas.microsoft.com/office/drawing/2015/10/21/chartex" xmlns:cx3="http://schemas.microsoft.com/office/drawing/2016/5/9/chartex" xmlns:cx4="http://schemas.microsoft.com/office/drawing/2016/5/10/chartex" xmlns:cx5="http://schemas.microsoft.com/office/drawing/2016/5/11/chartex" xmlns:cx6="http://schemas.microsoft.com/office/drawing/2016/5/12/chartex" xmlns:cx7="http://schemas.microsoft.com/office/drawing/2016/5/13/chartex" xmlns:cx8="http://schemas.microsoft.com/office/drawing/2016/5/14/chartex" xmlns:mc="http://schemas.openxmlformats.org/markup-compatibility/2006" xmlns:aink="http://schemas.microsoft.com/office/drawing/2016/ink" xmlns:am3d="http://schemas.microsoft.com/office/drawing/2017/model3d" xmlns:o="urn:schemas-microsoft-com:office:office" xmlns:r="http://schemas.openxmlformats.org/officeDocument/2006/relationships" xmlns:m="http://schemas.openxmlformats.org/officeDocument/2006/math" xmlns:v="urn:schemas-microsoft-com:vml" xmlns:wp14="http://schemas.microsoft.com/office/word/2010/wordprocessingDrawing" xmlns:wp="http://schemas.openxmlformats.org/drawingml/2006/wordprocessingDrawing" xmlns:w10="urn:schemas-microsoft-com:office:word" xmlns:w="http://schemas.openxmlformats.org/wordprocessingml/2006/main" xmlns:w14="http://schemas.microsoft.com/office/word/2010/wordml" xmlns:w15="http://schemas.microsoft.com/office/word/2012/wordml" xmlns:w16cid="http://schemas.microsoft.com/office/word/2016/wordml/cid" xmlns:w16se="http://schemas.microsoft.com/office/word/2015/wordml/symex" xmlns:wpg="http://schemas.microsoft.com/office/word/2010/wordprocessingGroup" xmlns:wpi="http://schemas.microsoft.com/office/word/2010/wordprocessingInk" xmlns:wne="http://schemas.microsoft.com/office/word/2006/wordml" xmlns:wps="http://schemas.microsoft.com/office/word/2010/wordprocessingShape" mc:Ignorable="w14 w15 w16se w16cid wp14">
   <w:body>
     <w:p>
       <w:pPr>
-        <w:pStyle w:val="Ttulo"/>
+        <w:pStyle w:val="Title"/>
         <w:rPr>
           <w:lang w:val="es-AR"/>
         </w:rPr>
@@ -144,7 +144,7 @@
     </w:p>
     <w:p>
       <w:pPr>
-        <w:pStyle w:val="Ttulo"/>
+        <w:pStyle w:val="Title"/>
         <w:rPr>
           <w:lang w:val="es-AR"/>
         </w:rPr>
@@ -158,7 +158,7 @@
     </w:p>
     <w:p>
       <w:pPr>
-        <w:pStyle w:val="Textoindependiente"/>
+        <w:pStyle w:val="BodyText"/>
         <w:rPr>
           <w:b/>
           <w:i/>
@@ -169,7 +169,7 @@
     </w:p>
     <w:p>
       <w:pPr>
-        <w:pStyle w:val="Textoindependiente"/>
+        <w:pStyle w:val="BodyText"/>
         <w:rPr>
           <w:b/>
           <w:i/>
@@ -180,7 +180,7 @@
     </w:p>
     <w:p>
       <w:pPr>
-        <w:pStyle w:val="Textoindependiente"/>
+        <w:pStyle w:val="BodyText"/>
         <w:rPr>
           <w:b/>
           <w:i/>
@@ -191,7 +191,7 @@
     </w:p>
     <w:p>
       <w:pPr>
-        <w:pStyle w:val="Ttulo1"/>
+        <w:pStyle w:val="Heading1"/>
         <w:spacing w:before="187"/>
         <w:rPr>
           <w:lang w:val="es-AR"/>
@@ -357,7 +357,7 @@
     </w:p>
     <w:p>
       <w:pPr>
-        <w:pStyle w:val="Textoindependiente"/>
+        <w:pStyle w:val="BodyText"/>
         <w:tabs>
           <w:tab w:val="left" w:pos="990"/>
         </w:tabs>
@@ -390,7 +390,7 @@
     </w:p>
     <w:p>
       <w:pPr>
-        <w:pStyle w:val="Textoindependiente"/>
+        <w:pStyle w:val="BodyText"/>
         <w:spacing w:before="50" w:line="281" w:lineRule="auto"/>
         <w:ind w:left="851"/>
         <w:jc w:val="both"/>
@@ -444,7 +444,7 @@
     </w:p>
     <w:p>
       <w:pPr>
-        <w:pStyle w:val="Textoindependiente"/>
+        <w:pStyle w:val="BodyText"/>
         <w:spacing w:before="10"/>
         <w:rPr>
           <w:sz w:val="11"/>
@@ -466,15 +466,15 @@
     </w:p>
     <w:p>
       <w:pPr>
-        <w:pStyle w:val="Textoindependiente"/>
-        <w:rPr>
-          <w:lang w:val="es-AR"/>
-        </w:rPr>
-      </w:pPr>
-    </w:p>
-    <w:p>
-      <w:pPr>
-        <w:pStyle w:val="Ttulo1"/>
+        <w:pStyle w:val="BodyText"/>
+        <w:rPr>
+          <w:lang w:val="es-AR"/>
+        </w:rPr>
+      </w:pPr>
+    </w:p>
+    <w:p>
+      <w:pPr>
+        <w:pStyle w:val="Heading1"/>
         <w:spacing w:before="32"/>
         <w:jc w:val="both"/>
         <w:rPr>
@@ -510,16 +510,16 @@
     </w:p>
     <w:p>
       <w:pPr>
-        <w:pStyle w:val="Textoindependiente"/>
-        <w:rPr>
-          <w:rFonts w:asciiTheme="minorHAnsi" w:hAnsiTheme="minorHAnsi" w:cstheme="minorHAnsi"/>
-          <w:lang w:val="es-AR"/>
-        </w:rPr>
-      </w:pPr>
-    </w:p>
-    <w:p>
-      <w:pPr>
-        <w:pStyle w:val="Textoindependiente"/>
+        <w:pStyle w:val="BodyText"/>
+        <w:rPr>
+          <w:rFonts w:asciiTheme="minorHAnsi" w:hAnsiTheme="minorHAnsi" w:cstheme="minorHAnsi"/>
+          <w:lang w:val="es-AR"/>
+        </w:rPr>
+      </w:pPr>
+    </w:p>
+    <w:p>
+      <w:pPr>
+        <w:pStyle w:val="BodyText"/>
         <w:jc w:val="both"/>
         <w:rPr>
           <w:rFonts w:asciiTheme="minorHAnsi" w:hAnsiTheme="minorHAnsi" w:cstheme="minorHAnsi"/>
@@ -550,7 +550,7 @@
     </w:p>
     <w:p>
       <w:pPr>
-        <w:pStyle w:val="Textoindependiente"/>
+        <w:pStyle w:val="BodyText"/>
         <w:spacing w:before="6"/>
         <w:rPr>
           <w:lang w:val="es-AR"/>
@@ -559,7 +559,7 @@
     </w:p>
     <w:p>
       <w:pPr>
-        <w:pStyle w:val="Ttulo1"/>
+        <w:pStyle w:val="Heading1"/>
         <w:numPr>
           <w:ilvl w:val="0"/>
           <w:numId w:val="3"/>
@@ -595,7 +595,7 @@
     </w:p>
     <w:p>
       <w:pPr>
-        <w:pStyle w:val="Textoindependiente"/>
+        <w:pStyle w:val="BodyText"/>
         <w:rPr>
           <w:b/>
         </w:rPr>
@@ -603,7 +603,7 @@
     </w:p>
     <w:p>
       <w:pPr>
-        <w:pStyle w:val="Textoindependiente"/>
+        <w:pStyle w:val="BodyText"/>
         <w:jc w:val="both"/>
         <w:rPr>
           <w:rFonts w:asciiTheme="minorHAnsi" w:hAnsiTheme="minorHAnsi" w:cstheme="minorHAnsi"/>
@@ -683,7 +683,7 @@
     </w:p>
     <w:p>
       <w:pPr>
-        <w:pStyle w:val="Textoindependiente"/>
+        <w:pStyle w:val="BodyText"/>
         <w:jc w:val="both"/>
         <w:rPr>
           <w:rFonts w:asciiTheme="minorHAnsi" w:hAnsiTheme="minorHAnsi" w:cstheme="minorHAnsi"/>
@@ -693,7 +693,7 @@
     </w:p>
     <w:p>
       <w:pPr>
-        <w:pStyle w:val="Ttulo2"/>
+        <w:pStyle w:val="Heading2"/>
         <w:rPr>
           <w:lang w:val="es-UY"/>
         </w:rPr>
@@ -713,7 +713,7 @@
     </w:p>
     <w:p>
       <w:pPr>
-        <w:pStyle w:val="Textoindependiente"/>
+        <w:pStyle w:val="BodyText"/>
         <w:jc w:val="both"/>
         <w:rPr>
           <w:rFonts w:asciiTheme="minorHAnsi" w:hAnsiTheme="minorHAnsi" w:cstheme="minorHAnsi"/>
@@ -723,7 +723,7 @@
     </w:p>
     <w:p>
       <w:pPr>
-        <w:pStyle w:val="Ttulo2"/>
+        <w:pStyle w:val="Heading2"/>
         <w:spacing w:before="1"/>
         <w:ind w:left="720"/>
         <w:jc w:val="both"/>
@@ -744,7 +744,7 @@
     </w:p>
     <w:p>
       <w:pPr>
-        <w:pStyle w:val="Ttulo2"/>
+        <w:pStyle w:val="Heading2"/>
         <w:spacing w:before="1"/>
         <w:ind w:left="0"/>
         <w:jc w:val="both"/>
@@ -757,7 +757,7 @@
     </w:p>
     <w:p>
       <w:pPr>
-        <w:pStyle w:val="Ttulo2"/>
+        <w:pStyle w:val="Heading2"/>
         <w:spacing w:before="1"/>
         <w:ind w:left="720"/>
         <w:jc w:val="both"/>
@@ -776,7 +776,7 @@
     </w:p>
     <w:p>
       <w:pPr>
-        <w:pStyle w:val="Ttulo2"/>
+        <w:pStyle w:val="Heading2"/>
         <w:spacing w:before="1"/>
         <w:ind w:left="720"/>
         <w:jc w:val="both"/>
@@ -789,7 +789,7 @@
     </w:p>
     <w:p>
       <w:pPr>
-        <w:pStyle w:val="Ttulo2"/>
+        <w:pStyle w:val="Heading2"/>
         <w:spacing w:before="1"/>
         <w:ind w:left="720"/>
         <w:jc w:val="both"/>
@@ -859,7 +859,7 @@
     </w:p>
     <w:p>
       <w:pPr>
-        <w:pStyle w:val="Ttulo2"/>
+        <w:pStyle w:val="Heading2"/>
         <w:spacing w:before="1"/>
         <w:ind w:left="720"/>
         <w:jc w:val="both"/>
@@ -872,7 +872,7 @@
     </w:p>
     <w:p>
       <w:pPr>
-        <w:pStyle w:val="Ttulo2"/>
+        <w:pStyle w:val="Heading2"/>
         <w:spacing w:before="1"/>
         <w:ind w:left="720"/>
         <w:jc w:val="both"/>
@@ -898,7 +898,7 @@
     </w:p>
     <w:p>
       <w:pPr>
-        <w:pStyle w:val="Ttulo2"/>
+        <w:pStyle w:val="Heading2"/>
         <w:spacing w:before="1"/>
         <w:ind w:left="720"/>
         <w:jc w:val="both"/>
@@ -911,7 +911,7 @@
     </w:p>
     <w:p>
       <w:pPr>
-        <w:pStyle w:val="Ttulo2"/>
+        <w:pStyle w:val="Heading2"/>
         <w:spacing w:before="1"/>
         <w:ind w:left="720"/>
         <w:jc w:val="both"/>
@@ -996,7 +996,7 @@
     </w:p>
     <w:p>
       <w:pPr>
-        <w:pStyle w:val="Ttulo2"/>
+        <w:pStyle w:val="Heading2"/>
         <w:spacing w:before="1"/>
         <w:ind w:left="720"/>
         <w:jc w:val="both"/>
@@ -1009,7 +1009,7 @@
     </w:p>
     <w:p>
       <w:pPr>
-        <w:pStyle w:val="Ttulo2"/>
+        <w:pStyle w:val="Heading2"/>
         <w:spacing w:before="1"/>
         <w:ind w:left="720"/>
         <w:jc w:val="both"/>
@@ -1126,7 +1126,7 @@
     </w:p>
     <w:p>
       <w:pPr>
-        <w:pStyle w:val="Ttulo2"/>
+        <w:pStyle w:val="Heading2"/>
         <w:keepNext/>
         <w:spacing w:before="1"/>
         <w:ind w:left="0"/>
@@ -1139,7 +1139,7 @@
     </w:p>
     <w:p>
       <w:pPr>
-        <w:pStyle w:val="Ttulo2"/>
+        <w:pStyle w:val="Heading2"/>
         <w:keepNext/>
         <w:spacing w:before="1"/>
         <w:ind w:left="0"/>
@@ -1193,7 +1193,7 @@
     </w:p>
     <w:p>
       <w:pPr>
-        <w:pStyle w:val="Ttulo2"/>
+        <w:pStyle w:val="Heading2"/>
         <w:keepNext/>
         <w:spacing w:before="1"/>
         <w:ind w:left="0"/>
@@ -1202,7 +1202,7 @@
     </w:p>
     <w:p>
       <w:pPr>
-        <w:pStyle w:val="Descripcin"/>
+        <w:pStyle w:val="Caption"/>
         <w:jc w:val="center"/>
         <w:rPr>
           <w:rFonts w:asciiTheme="minorHAnsi" w:hAnsiTheme="minorHAnsi" w:cstheme="minorHAnsi"/>
@@ -1283,7 +1283,7 @@
     </w:p>
     <w:p>
       <w:pPr>
-        <w:pStyle w:val="Ttulo2"/>
+        <w:pStyle w:val="Heading2"/>
         <w:keepNext/>
         <w:spacing w:before="1"/>
         <w:jc w:val="center"/>
@@ -1332,7 +1332,7 @@
     </w:p>
     <w:p>
       <w:pPr>
-        <w:pStyle w:val="Ttulo2"/>
+        <w:pStyle w:val="Heading2"/>
         <w:keepNext/>
         <w:spacing w:before="1"/>
         <w:jc w:val="center"/>
@@ -1340,7 +1340,7 @@
     </w:p>
     <w:p>
       <w:pPr>
-        <w:pStyle w:val="Descripcin"/>
+        <w:pStyle w:val="Caption"/>
         <w:jc w:val="center"/>
         <w:rPr>
           <w:b/>
@@ -1428,7 +1428,7 @@
     </w:p>
     <w:p>
       <w:pPr>
-        <w:pStyle w:val="Ttulo2"/>
+        <w:pStyle w:val="Heading2"/>
         <w:spacing w:before="1"/>
         <w:jc w:val="both"/>
         <w:rPr>
@@ -1478,7 +1478,7 @@
     </w:p>
     <w:p>
       <w:pPr>
-        <w:pStyle w:val="Descripcin"/>
+        <w:pStyle w:val="Caption"/>
         <w:jc w:val="center"/>
         <w:rPr>
           <w:b/>
@@ -1491,7 +1491,7 @@
     </w:p>
     <w:p>
       <w:pPr>
-        <w:pStyle w:val="Descripcin"/>
+        <w:pStyle w:val="Caption"/>
         <w:jc w:val="center"/>
         <w:rPr>
           <w:b/>
@@ -1534,7 +1534,7 @@
     </w:p>
     <w:p>
       <w:pPr>
-        <w:pStyle w:val="Ttulo2"/>
+        <w:pStyle w:val="Heading2"/>
         <w:spacing w:before="1"/>
         <w:jc w:val="both"/>
         <w:rPr>
@@ -1544,7 +1544,7 @@
     </w:p>
     <w:p>
       <w:pPr>
-        <w:pStyle w:val="Ttulo2"/>
+        <w:pStyle w:val="Heading2"/>
         <w:spacing w:before="1"/>
         <w:jc w:val="both"/>
         <w:rPr>
@@ -1554,7 +1554,7 @@
     </w:p>
     <w:p>
       <w:pPr>
-        <w:pStyle w:val="Ttulo2"/>
+        <w:pStyle w:val="Heading2"/>
         <w:spacing w:before="1"/>
         <w:jc w:val="both"/>
         <w:rPr>
@@ -1595,7 +1595,7 @@
     </w:p>
     <w:p>
       <w:pPr>
-        <w:pStyle w:val="Ttulo2"/>
+        <w:pStyle w:val="Heading2"/>
         <w:spacing w:before="1"/>
         <w:jc w:val="both"/>
         <w:rPr>
@@ -1606,7 +1606,7 @@
     </w:p>
     <w:p>
       <w:pPr>
-        <w:pStyle w:val="Ttulo2"/>
+        <w:pStyle w:val="Heading2"/>
         <w:spacing w:before="1"/>
         <w:rPr>
           <w:rFonts w:asciiTheme="minorHAnsi" w:hAnsiTheme="minorHAnsi" w:cstheme="minorHAnsi"/>
@@ -1656,7 +1656,7 @@
     </w:p>
     <w:p>
       <w:pPr>
-        <w:pStyle w:val="Ttulo2"/>
+        <w:pStyle w:val="Heading2"/>
         <w:spacing w:before="1"/>
         <w:jc w:val="both"/>
         <w:rPr>
@@ -1666,7 +1666,7 @@
     </w:p>
     <w:p>
       <w:pPr>
-        <w:pStyle w:val="Ttulo2"/>
+        <w:pStyle w:val="Heading2"/>
         <w:spacing w:before="1"/>
         <w:jc w:val="center"/>
         <w:rPr>
@@ -1734,17 +1734,17 @@
     </w:p>
     <w:p>
       <w:pPr>
-        <w:pStyle w:val="Ttulo2"/>
-        <w:spacing w:before="1"/>
-        <w:rPr>
-          <w:rFonts w:ascii="Calibri" w:hAnsi="Calibri" w:cs="Calibri"/>
-          <w:lang w:val="es-UY"/>
-        </w:rPr>
-      </w:pPr>
-    </w:p>
-    <w:p>
-      <w:pPr>
-        <w:pStyle w:val="Ttulo2"/>
+        <w:pStyle w:val="Heading2"/>
+        <w:spacing w:before="1"/>
+        <w:rPr>
+          <w:rFonts w:ascii="Calibri" w:hAnsi="Calibri" w:cs="Calibri"/>
+          <w:lang w:val="es-UY"/>
+        </w:rPr>
+      </w:pPr>
+    </w:p>
+    <w:p>
+      <w:pPr>
+        <w:pStyle w:val="Heading2"/>
         <w:spacing w:before="1"/>
         <w:jc w:val="both"/>
         <w:rPr>
@@ -1788,7 +1788,7 @@
     </w:p>
     <w:p>
       <w:pPr>
-        <w:pStyle w:val="Ttulo2"/>
+        <w:pStyle w:val="Heading2"/>
         <w:numPr>
           <w:ilvl w:val="0"/>
           <w:numId w:val="6"/>
@@ -1884,7 +1884,7 @@
     </w:p>
     <w:p>
       <w:pPr>
-        <w:pStyle w:val="Ttulo2"/>
+        <w:pStyle w:val="Heading2"/>
         <w:numPr>
           <w:ilvl w:val="0"/>
           <w:numId w:val="6"/>
@@ -1916,7 +1916,7 @@
     </w:p>
     <w:p>
       <w:pPr>
-        <w:pStyle w:val="Ttulo2"/>
+        <w:pStyle w:val="Heading2"/>
         <w:numPr>
           <w:ilvl w:val="0"/>
           <w:numId w:val="6"/>
@@ -2012,7 +2012,7 @@
     </w:p>
     <w:p>
       <w:pPr>
-        <w:pStyle w:val="Ttulo2"/>
+        <w:pStyle w:val="Heading2"/>
         <w:spacing w:before="1"/>
         <w:jc w:val="both"/>
         <w:rPr>
@@ -2035,7 +2035,7 @@
     </w:p>
     <w:p>
       <w:pPr>
-        <w:pStyle w:val="Ttulo2"/>
+        <w:pStyle w:val="Heading2"/>
         <w:spacing w:before="1"/>
         <w:jc w:val="both"/>
         <w:rPr>
@@ -2045,7 +2045,7 @@
     </w:p>
     <w:p>
       <w:pPr>
-        <w:pStyle w:val="Ttulo2"/>
+        <w:pStyle w:val="Heading2"/>
         <w:spacing w:before="1"/>
         <w:jc w:val="both"/>
         <w:rPr>
@@ -2065,7 +2065,7 @@
     </w:p>
     <w:p>
       <w:pPr>
-        <w:pStyle w:val="Ttulo2"/>
+        <w:pStyle w:val="Heading2"/>
         <w:spacing w:before="1"/>
         <w:jc w:val="both"/>
         <w:rPr>
@@ -2076,7 +2076,7 @@
     </w:p>
     <w:p>
       <w:pPr>
-        <w:pStyle w:val="Ttulo2"/>
+        <w:pStyle w:val="Heading2"/>
         <w:spacing w:before="1"/>
         <w:jc w:val="both"/>
         <w:rPr>
@@ -2092,7 +2092,7 @@
     </w:p>
     <w:p>
       <w:pPr>
-        <w:pStyle w:val="Ttulo2"/>
+        <w:pStyle w:val="Heading2"/>
         <w:spacing w:before="1"/>
         <w:jc w:val="both"/>
         <w:rPr>
@@ -2103,7 +2103,7 @@
     </w:p>
     <w:p>
       <w:pPr>
-        <w:pStyle w:val="Ttulo2"/>
+        <w:pStyle w:val="Heading2"/>
         <w:spacing w:before="1"/>
         <w:jc w:val="both"/>
         <w:rPr>
@@ -2118,12 +2118,76 @@
           <w:b w:val="0"/>
           <w:lang w:val="es-UY"/>
         </w:rPr>
-        <w:t>(en construcción)</w:t>
-      </w:r>
-    </w:p>
-    <w:p>
-      <w:pPr>
-        <w:pStyle w:val="Ttulo2"/>
+        <w:t xml:space="preserve">Respecto a la ejecución del Sistema de Logros, </w:t>
+      </w:r>
+      <w:r>
+        <w:rPr>
+          <w:rFonts w:asciiTheme="minorHAnsi" w:hAnsiTheme="minorHAnsi" w:cstheme="minorHAnsi"/>
+          <w:b w:val="0"/>
+          <w:lang w:val="es-UY"/>
+        </w:rPr>
+        <w:t>contamos con</w:t>
+      </w:r>
+      <w:r>
+        <w:rPr>
+          <w:rFonts w:asciiTheme="minorHAnsi" w:hAnsiTheme="minorHAnsi" w:cstheme="minorHAnsi"/>
+          <w:b w:val="0"/>
+          <w:lang w:val="es-UY"/>
+        </w:rPr>
+        <w:t xml:space="preserve"> una clase principal llamada “Application” que inicia nuestro </w:t>
+      </w:r>
+      <w:r>
+        <w:rPr>
+          <w:rFonts w:asciiTheme="minorHAnsi" w:hAnsiTheme="minorHAnsi" w:cstheme="minorHAnsi"/>
+          <w:b w:val="0"/>
+          <w:lang w:val="es-UY"/>
+        </w:rPr>
+        <w:t>Achievement System</w:t>
+      </w:r>
+      <w:r>
+        <w:rPr>
+          <w:rFonts w:asciiTheme="minorHAnsi" w:hAnsiTheme="minorHAnsi" w:cstheme="minorHAnsi"/>
+          <w:b w:val="0"/>
+          <w:lang w:val="es-UY"/>
+        </w:rPr>
+        <w:t xml:space="preserve"> llamando al método run() de la clase AchievementSystemService</w:t>
+      </w:r>
+      <w:r>
+        <w:rPr>
+          <w:rFonts w:asciiTheme="minorHAnsi" w:hAnsiTheme="minorHAnsi" w:cstheme="minorHAnsi"/>
+          <w:b w:val="0"/>
+          <w:lang w:val="es-UY"/>
+        </w:rPr>
+        <w:t>.</w:t>
+      </w:r>
+      <w:r>
+        <w:rPr>
+          <w:rFonts w:asciiTheme="minorHAnsi" w:hAnsiTheme="minorHAnsi" w:cstheme="minorHAnsi"/>
+          <w:b w:val="0"/>
+          <w:lang w:val="es-UY"/>
+        </w:rPr>
+        <w:t xml:space="preserve"> Ver </w:t>
+      </w:r>
+      <w:r>
+        <w:rPr>
+          <w:rFonts w:asciiTheme="minorHAnsi" w:hAnsiTheme="minorHAnsi" w:cstheme="minorHAnsi"/>
+          <w:b w:val="0"/>
+          <w:lang w:val="es-UY"/>
+        </w:rPr>
+        <w:t>F</w:t>
+      </w:r>
+      <w:r>
+        <w:rPr>
+          <w:rFonts w:asciiTheme="minorHAnsi" w:hAnsiTheme="minorHAnsi" w:cstheme="minorHAnsi"/>
+          <w:b w:val="0"/>
+          <w:lang w:val="es-UY"/>
+        </w:rPr>
+        <w:t>igura 5.</w:t>
+      </w:r>
+    </w:p>
+    <w:p>
+      <w:pPr>
+        <w:pStyle w:val="Heading2"/>
         <w:spacing w:before="1"/>
         <w:jc w:val="both"/>
         <w:rPr>
@@ -2132,34 +2196,10 @@
           <w:lang w:val="es-UY"/>
         </w:rPr>
       </w:pPr>
-      <w:r>
-        <w:rPr>
-          <w:rFonts w:asciiTheme="minorHAnsi" w:hAnsiTheme="minorHAnsi" w:cstheme="minorHAnsi"/>
-          <w:b w:val="0"/>
-          <w:lang w:val="es-UY"/>
-        </w:rPr>
-        <w:t xml:space="preserve">Respecto a la ejecución del Sistema de Logros, tenemos una clase principal llamada “Application” que inicia nuestro </w:t>
-      </w:r>
-      <w:r>
-        <w:rPr>
-          <w:rFonts w:asciiTheme="minorHAnsi" w:hAnsiTheme="minorHAnsi" w:cstheme="minorHAnsi"/>
-          <w:b w:val="0"/>
-          <w:lang w:val="es-UY"/>
-        </w:rPr>
-        <w:t>Achievement System.</w:t>
-      </w:r>
-      <w:r>
-        <w:rPr>
-          <w:rFonts w:asciiTheme="minorHAnsi" w:hAnsiTheme="minorHAnsi" w:cstheme="minorHAnsi"/>
-          <w:b w:val="0"/>
-          <w:lang w:val="es-UY"/>
-        </w:rPr>
-        <w:t xml:space="preserve"> Ver figura 5.</w:t>
-      </w:r>
-    </w:p>
-    <w:p>
-      <w:pPr>
-        <w:pStyle w:val="Ttulo2"/>
+    </w:p>
+    <w:p>
+      <w:pPr>
+        <w:pStyle w:val="Heading2"/>
         <w:spacing w:before="1"/>
         <w:jc w:val="center"/>
         <w:rPr>
@@ -2175,10 +2215,10 @@
           <w:lang w:val="es-UY"/>
         </w:rPr>
         <w:drawing>
-          <wp:inline distT="0" distB="0" distL="0" distR="0" wp14:anchorId="5699404A" wp14:editId="2C454731">
-            <wp:extent cx="3019425" cy="1256776"/>
-            <wp:effectExtent l="0" t="0" r="0" b="635"/>
-            <wp:docPr id="7" name="Imagen 7"/>
+          <wp:inline distT="0" distB="0" distL="0" distR="0" wp14:anchorId="7140E47C" wp14:editId="140BE3FC">
+            <wp:extent cx="5708650" cy="2485934"/>
+            <wp:effectExtent l="0" t="0" r="6350" b="0"/>
+            <wp:docPr id="8" name="Picture 8"/>
             <wp:cNvGraphicFramePr>
               <a:graphicFrameLocks xmlns:a="http://schemas.openxmlformats.org/drawingml/2006/main" noChangeAspect="1"/>
             </wp:cNvGraphicFramePr>
@@ -2198,7 +2238,7 @@
                   <pic:spPr>
                     <a:xfrm>
                       <a:off x="0" y="0"/>
-                      <a:ext cx="3034747" cy="1263154"/>
+                      <a:ext cx="5716012" cy="2489140"/>
                     </a:xfrm>
                     <a:prstGeom prst="rect">
                       <a:avLst/>
@@ -2213,7 +2253,7 @@
     </w:p>
     <w:p>
       <w:pPr>
-        <w:pStyle w:val="Ttulo2"/>
+        <w:pStyle w:val="Heading2"/>
         <w:spacing w:before="1"/>
         <w:jc w:val="center"/>
         <w:rPr>
@@ -2252,12 +2292,20 @@
           <w:sz w:val="20"/>
           <w:lang w:val="es-UY"/>
         </w:rPr>
-        <w:t xml:space="preserve"> Se crea el sistema de logros service</w:t>
-      </w:r>
-    </w:p>
-    <w:p>
-      <w:pPr>
-        <w:pStyle w:val="Ttulo2"/>
+        <w:t xml:space="preserve"> </w:t>
+      </w:r>
+      <w:r>
+        <w:rPr>
+          <w:rFonts w:ascii="Calibri" w:hAnsi="Calibri" w:cs="Calibri"/>
+          <w:sz w:val="20"/>
+          <w:lang w:val="es-UY"/>
+        </w:rPr>
+        <w:t>Inicio de la ejecución del programa</w:t>
+      </w:r>
+    </w:p>
+    <w:p>
+      <w:pPr>
+        <w:pStyle w:val="Heading2"/>
         <w:spacing w:before="1"/>
         <w:jc w:val="center"/>
         <w:rPr>
@@ -2269,7 +2317,7 @@
     </w:p>
     <w:p>
       <w:pPr>
-        <w:pStyle w:val="Ttulo2"/>
+        <w:pStyle w:val="Heading2"/>
         <w:spacing w:before="1"/>
         <w:jc w:val="both"/>
         <w:rPr>
@@ -2284,31 +2332,103 @@
           <w:b w:val="0"/>
           <w:lang w:val="es-UY"/>
         </w:rPr>
-        <w:t xml:space="preserve">Una vez inicializado nuestro </w:t>
-      </w:r>
-      <w:r>
-        <w:rPr>
-          <w:rFonts w:asciiTheme="minorHAnsi" w:hAnsiTheme="minorHAnsi" w:cstheme="minorHAnsi"/>
-          <w:b w:val="0"/>
-          <w:lang w:val="es-UY"/>
-        </w:rPr>
-        <w:t>Achievement System</w:t>
-      </w:r>
-      <w:r>
-        <w:rPr>
-          <w:rFonts w:asciiTheme="minorHAnsi" w:hAnsiTheme="minorHAnsi" w:cstheme="minorHAnsi"/>
-          <w:b w:val="0"/>
-          <w:lang w:val="es-UY"/>
-        </w:rPr>
-        <w:t>, s</w:t>
-      </w:r>
-      <w:r>
-        <w:rPr>
-          <w:rFonts w:asciiTheme="minorHAnsi" w:hAnsiTheme="minorHAnsi" w:cstheme="minorHAnsi"/>
-          <w:b w:val="0"/>
-          <w:lang w:val="es-UY"/>
-        </w:rPr>
-        <w:t>e recolectan las métricas requeridas por el conjunto de todas las insignias</w:t>
+        <w:t>Al inicio del</w:t>
+      </w:r>
+      <w:r>
+        <w:rPr>
+          <w:rFonts w:asciiTheme="minorHAnsi" w:hAnsiTheme="minorHAnsi" w:cstheme="minorHAnsi"/>
+          <w:b w:val="0"/>
+          <w:lang w:val="es-UY"/>
+        </w:rPr>
+        <w:t xml:space="preserve"> método run()</w:t>
+      </w:r>
+      <w:r>
+        <w:rPr>
+          <w:rFonts w:asciiTheme="minorHAnsi" w:hAnsiTheme="minorHAnsi" w:cstheme="minorHAnsi"/>
+          <w:b w:val="0"/>
+          <w:lang w:val="es-UY"/>
+        </w:rPr>
+        <w:t xml:space="preserve">, </w:t>
+      </w:r>
+      <w:r>
+        <w:rPr>
+          <w:rFonts w:asciiTheme="minorHAnsi" w:hAnsiTheme="minorHAnsi" w:cstheme="minorHAnsi"/>
+          <w:b w:val="0"/>
+          <w:lang w:val="es-UY"/>
+        </w:rPr>
+        <w:t xml:space="preserve">la ejecución del método loadSystemMockData() se ocupa de crear usuarios, insignias y productos </w:t>
+      </w:r>
+      <w:r>
+        <w:rPr>
+          <w:rFonts w:asciiTheme="minorHAnsi" w:hAnsiTheme="minorHAnsi" w:cstheme="minorHAnsi"/>
+          <w:b w:val="0"/>
+          <w:lang w:val="es-UY"/>
+        </w:rPr>
+        <w:t xml:space="preserve">ficticios o de simulación, </w:t>
+      </w:r>
+      <w:r>
+        <w:rPr>
+          <w:rFonts w:asciiTheme="minorHAnsi" w:hAnsiTheme="minorHAnsi" w:cstheme="minorHAnsi"/>
+          <w:b w:val="0"/>
+          <w:lang w:val="es-UY"/>
+        </w:rPr>
+        <w:t xml:space="preserve">así como de inicializar la tienda </w:t>
+      </w:r>
+      <w:r>
+        <w:rPr>
+          <w:rFonts w:asciiTheme="minorHAnsi" w:hAnsiTheme="minorHAnsi" w:cstheme="minorHAnsi"/>
+          <w:b w:val="0"/>
+          <w:lang w:val="es-UY"/>
+        </w:rPr>
+        <w:t>que contenga estos productos</w:t>
+      </w:r>
+      <w:r>
+        <w:rPr>
+          <w:rFonts w:asciiTheme="minorHAnsi" w:hAnsiTheme="minorHAnsi" w:cstheme="minorHAnsi"/>
+          <w:b w:val="0"/>
+          <w:lang w:val="es-UY"/>
+        </w:rPr>
+        <w:t>, con el fin de poder poner a pru</w:t>
+      </w:r>
+      <w:r>
+        <w:rPr>
+          <w:rFonts w:asciiTheme="minorHAnsi" w:hAnsiTheme="minorHAnsi" w:cstheme="minorHAnsi"/>
+          <w:b w:val="0"/>
+          <w:lang w:val="es-UY"/>
+        </w:rPr>
+        <w:t>e</w:t>
+      </w:r>
+      <w:r>
+        <w:rPr>
+          <w:rFonts w:asciiTheme="minorHAnsi" w:hAnsiTheme="minorHAnsi" w:cstheme="minorHAnsi"/>
+          <w:b w:val="0"/>
+          <w:lang w:val="es-UY"/>
+        </w:rPr>
+        <w:t>ba nuestro sistema</w:t>
+      </w:r>
+      <w:r>
+        <w:rPr>
+          <w:rFonts w:asciiTheme="minorHAnsi" w:hAnsiTheme="minorHAnsi" w:cstheme="minorHAnsi"/>
+          <w:b w:val="0"/>
+          <w:lang w:val="es-UY"/>
+        </w:rPr>
+        <w:t xml:space="preserve"> de logros</w:t>
+      </w:r>
+      <w:r>
+        <w:rPr>
+          <w:rFonts w:asciiTheme="minorHAnsi" w:hAnsiTheme="minorHAnsi" w:cstheme="minorHAnsi"/>
+          <w:b w:val="0"/>
+          <w:lang w:val="es-UY"/>
+        </w:rPr>
+        <w:t>.</w:t>
+      </w:r>
+      <w:r>
+        <w:rPr>
+          <w:rFonts w:asciiTheme="minorHAnsi" w:hAnsiTheme="minorHAnsi" w:cstheme="minorHAnsi"/>
+          <w:b w:val="0"/>
+          <w:lang w:val="es-UY"/>
+        </w:rPr>
+        <w:t xml:space="preserve"> En la Figura 6 se observa el código completo del método</w:t>
       </w:r>
       <w:r>
         <w:rPr>
@@ -2324,6 +2444,86 @@
           <w:b w:val="0"/>
           <w:lang w:val="es-UY"/>
         </w:rPr>
+        <w:t>loadSystemMockData()</w:t>
+      </w:r>
+      <w:r>
+        <w:rPr>
+          <w:rFonts w:asciiTheme="minorHAnsi" w:hAnsiTheme="minorHAnsi" w:cstheme="minorHAnsi"/>
+          <w:b w:val="0"/>
+          <w:lang w:val="es-UY"/>
+        </w:rPr>
+        <w:t>.</w:t>
+      </w:r>
+    </w:p>
+    <w:p>
+      <w:pPr>
+        <w:pStyle w:val="Heading2"/>
+        <w:spacing w:before="1"/>
+        <w:jc w:val="both"/>
+        <w:rPr>
+          <w:rFonts w:asciiTheme="minorHAnsi" w:hAnsiTheme="minorHAnsi" w:cstheme="minorHAnsi"/>
+          <w:b w:val="0"/>
+          <w:lang w:val="es-UY"/>
+        </w:rPr>
+      </w:pPr>
+    </w:p>
+    <w:p>
+      <w:pPr>
+        <w:pStyle w:val="Heading2"/>
+        <w:spacing w:before="1"/>
+        <w:jc w:val="both"/>
+        <w:rPr>
+          <w:rFonts w:asciiTheme="minorHAnsi" w:hAnsiTheme="minorHAnsi" w:cstheme="minorHAnsi"/>
+          <w:b w:val="0"/>
+          <w:lang w:val="es-UY"/>
+        </w:rPr>
+      </w:pPr>
+      <w:r>
+        <w:rPr>
+          <w:rFonts w:asciiTheme="minorHAnsi" w:hAnsiTheme="minorHAnsi" w:cstheme="minorHAnsi"/>
+          <w:b w:val="0"/>
+          <w:lang w:val="es-UY"/>
+        </w:rPr>
+        <w:t>Una vez realizado esto, se procede a</w:t>
+      </w:r>
+      <w:r>
+        <w:rPr>
+          <w:rFonts w:asciiTheme="minorHAnsi" w:hAnsiTheme="minorHAnsi" w:cstheme="minorHAnsi"/>
+          <w:b w:val="0"/>
+          <w:lang w:val="es-UY"/>
+        </w:rPr>
+        <w:t xml:space="preserve"> recolecta</w:t>
+      </w:r>
+      <w:r>
+        <w:rPr>
+          <w:rFonts w:asciiTheme="minorHAnsi" w:hAnsiTheme="minorHAnsi" w:cstheme="minorHAnsi"/>
+          <w:b w:val="0"/>
+          <w:lang w:val="es-UY"/>
+        </w:rPr>
+        <w:t>r</w:t>
+      </w:r>
+      <w:r>
+        <w:rPr>
+          <w:rFonts w:asciiTheme="minorHAnsi" w:hAnsiTheme="minorHAnsi" w:cstheme="minorHAnsi"/>
+          <w:b w:val="0"/>
+          <w:lang w:val="es-UY"/>
+        </w:rPr>
+        <w:t xml:space="preserve"> las métricas requeridas por el conjunto de todas las insignias</w:t>
+      </w:r>
+      <w:r>
+        <w:rPr>
+          <w:rFonts w:asciiTheme="minorHAnsi" w:hAnsiTheme="minorHAnsi" w:cstheme="minorHAnsi"/>
+          <w:b w:val="0"/>
+          <w:lang w:val="es-UY"/>
+        </w:rPr>
+        <w:t xml:space="preserve"> </w:t>
+      </w:r>
+      <w:r>
+        <w:rPr>
+          <w:rFonts w:asciiTheme="minorHAnsi" w:hAnsiTheme="minorHAnsi" w:cstheme="minorHAnsi"/>
+          <w:b w:val="0"/>
+          <w:lang w:val="es-UY"/>
+        </w:rPr>
         <w:t>existentes</w:t>
       </w:r>
       <w:r>
@@ -2332,39 +2532,288 @@
           <w:b w:val="0"/>
           <w:lang w:val="es-UY"/>
         </w:rPr>
-        <w:t xml:space="preserve"> y para cada usuario registrado se generan valores aleatorios a esas métricas</w:t>
-      </w:r>
-      <w:r>
-        <w:rPr>
-          <w:rFonts w:asciiTheme="minorHAnsi" w:hAnsiTheme="minorHAnsi" w:cstheme="minorHAnsi"/>
-          <w:b w:val="0"/>
-          <w:lang w:val="es-UY"/>
-        </w:rPr>
-        <w:t>.  Métricas mostradas en la figura 6. Generación de valores aleatorios figura 7.</w:t>
-      </w:r>
-    </w:p>
-    <w:p>
-      <w:pPr>
-        <w:pStyle w:val="Ttulo2"/>
-        <w:spacing w:before="1"/>
-        <w:jc w:val="center"/>
-        <w:rPr>
-          <w:rFonts w:asciiTheme="minorHAnsi" w:hAnsiTheme="minorHAnsi" w:cstheme="minorHAnsi"/>
-          <w:b w:val="0"/>
-          <w:lang w:val="es-UY"/>
-        </w:rPr>
-      </w:pPr>
-      <w:r>
-        <w:rPr>
-          <w:rFonts w:asciiTheme="minorHAnsi" w:hAnsiTheme="minorHAnsi" w:cstheme="minorHAnsi"/>
-          <w:b w:val="0"/>
-          <w:lang w:val="es-UY"/>
-        </w:rPr>
+        <w:t xml:space="preserve"> y para cada usuario registrado se generan valores aleatorios </w:t>
+      </w:r>
+      <w:r>
+        <w:rPr>
+          <w:rFonts w:asciiTheme="minorHAnsi" w:hAnsiTheme="minorHAnsi" w:cstheme="minorHAnsi"/>
+          <w:b w:val="0"/>
+          <w:lang w:val="es-UY"/>
+        </w:rPr>
+        <w:t>par</w:t>
+      </w:r>
+      <w:r>
+        <w:rPr>
+          <w:rFonts w:asciiTheme="minorHAnsi" w:hAnsiTheme="minorHAnsi" w:cstheme="minorHAnsi"/>
+          <w:b w:val="0"/>
+          <w:lang w:val="es-UY"/>
+        </w:rPr>
+        <w:t>a esas métricas</w:t>
+      </w:r>
+      <w:r>
+        <w:rPr>
+          <w:rFonts w:asciiTheme="minorHAnsi" w:hAnsiTheme="minorHAnsi" w:cstheme="minorHAnsi"/>
+          <w:b w:val="0"/>
+          <w:lang w:val="es-UY"/>
+        </w:rPr>
+        <w:t xml:space="preserve">. </w:t>
+      </w:r>
+      <w:r>
+        <w:rPr>
+          <w:rFonts w:asciiTheme="minorHAnsi" w:hAnsiTheme="minorHAnsi" w:cstheme="minorHAnsi"/>
+          <w:b w:val="0"/>
+          <w:lang w:val="es-UY"/>
+        </w:rPr>
+        <w:t>Las m</w:t>
+      </w:r>
+      <w:r>
+        <w:rPr>
+          <w:rFonts w:asciiTheme="minorHAnsi" w:hAnsiTheme="minorHAnsi" w:cstheme="minorHAnsi"/>
+          <w:b w:val="0"/>
+          <w:lang w:val="es-UY"/>
+        </w:rPr>
+        <w:t xml:space="preserve">étricas </w:t>
+      </w:r>
+      <w:r>
+        <w:rPr>
+          <w:rFonts w:asciiTheme="minorHAnsi" w:hAnsiTheme="minorHAnsi" w:cstheme="minorHAnsi"/>
+          <w:b w:val="0"/>
+          <w:lang w:val="es-UY"/>
+        </w:rPr>
+        <w:t>empleadas se muestran</w:t>
+      </w:r>
+      <w:r>
+        <w:rPr>
+          <w:rFonts w:asciiTheme="minorHAnsi" w:hAnsiTheme="minorHAnsi" w:cstheme="minorHAnsi"/>
+          <w:b w:val="0"/>
+          <w:lang w:val="es-UY"/>
+        </w:rPr>
+        <w:t xml:space="preserve"> en la </w:t>
+      </w:r>
+      <w:r>
+        <w:rPr>
+          <w:rFonts w:asciiTheme="minorHAnsi" w:hAnsiTheme="minorHAnsi" w:cstheme="minorHAnsi"/>
+          <w:b w:val="0"/>
+          <w:lang w:val="es-UY"/>
+        </w:rPr>
+        <w:t>F</w:t>
+      </w:r>
+      <w:r>
+        <w:rPr>
+          <w:rFonts w:asciiTheme="minorHAnsi" w:hAnsiTheme="minorHAnsi" w:cstheme="minorHAnsi"/>
+          <w:b w:val="0"/>
+          <w:lang w:val="es-UY"/>
+        </w:rPr>
+        <w:t xml:space="preserve">igura </w:t>
+      </w:r>
+      <w:r>
+        <w:rPr>
+          <w:rFonts w:asciiTheme="minorHAnsi" w:hAnsiTheme="minorHAnsi" w:cstheme="minorHAnsi"/>
+          <w:b w:val="0"/>
+          <w:lang w:val="es-UY"/>
+        </w:rPr>
+        <w:t>7.</w:t>
+      </w:r>
+    </w:p>
+    <w:p>
+      <w:pPr>
+        <w:pStyle w:val="Heading2"/>
+        <w:spacing w:before="1"/>
+        <w:jc w:val="both"/>
+        <w:rPr>
+          <w:rFonts w:asciiTheme="minorHAnsi" w:hAnsiTheme="minorHAnsi" w:cstheme="minorHAnsi"/>
+          <w:b w:val="0"/>
+          <w:lang w:val="es-UY"/>
+        </w:rPr>
+      </w:pPr>
+    </w:p>
+    <w:p>
+      <w:pPr>
+        <w:pStyle w:val="Heading2"/>
+        <w:spacing w:before="1"/>
+        <w:jc w:val="both"/>
+        <w:rPr>
+          <w:rFonts w:asciiTheme="minorHAnsi" w:hAnsiTheme="minorHAnsi" w:cstheme="minorHAnsi"/>
+          <w:b w:val="0"/>
+          <w:lang w:val="es-UY"/>
+        </w:rPr>
+      </w:pPr>
+      <w:r>
+        <w:rPr>
+          <w:rFonts w:asciiTheme="minorHAnsi" w:hAnsiTheme="minorHAnsi" w:cstheme="minorHAnsi"/>
+          <w:b w:val="0"/>
+          <w:lang w:val="es-UY"/>
+        </w:rPr>
+        <w:t xml:space="preserve">Posteriormente a esto, se recorren todas las insignias disponibles y se comprueba si el usuario ha ganado alguna. En dicho caso, se suma al usuario los puntos que otorgue la insignia correspondiente. Cada insignia </w:t>
+      </w:r>
+      <w:r>
+        <w:rPr>
+          <w:rFonts w:asciiTheme="minorHAnsi" w:hAnsiTheme="minorHAnsi" w:cstheme="minorHAnsi"/>
+          <w:b w:val="0"/>
+          <w:lang w:val="es-UY"/>
+        </w:rPr>
+        <w:t>posee un atributo de nombre “requiredMetrics” que determina un</w:t>
+      </w:r>
+      <w:r>
+        <w:rPr>
+          <w:rFonts w:asciiTheme="minorHAnsi" w:hAnsiTheme="minorHAnsi" w:cstheme="minorHAnsi"/>
+          <w:b w:val="0"/>
+          <w:lang w:val="es-UY"/>
+        </w:rPr>
+        <w:t xml:space="preserve"> paquete de métricas </w:t>
+      </w:r>
+      <w:r>
+        <w:rPr>
+          <w:rFonts w:asciiTheme="minorHAnsi" w:hAnsiTheme="minorHAnsi" w:cstheme="minorHAnsi"/>
+          <w:b w:val="0"/>
+          <w:lang w:val="es-UY"/>
+        </w:rPr>
+        <w:t xml:space="preserve">y los valores mínimos de las mismas que debe cumplir un usuario </w:t>
+      </w:r>
+      <w:r>
+        <w:rPr>
+          <w:rFonts w:asciiTheme="minorHAnsi" w:hAnsiTheme="minorHAnsi" w:cstheme="minorHAnsi"/>
+          <w:b w:val="0"/>
+          <w:lang w:val="es-UY"/>
+        </w:rPr>
+        <w:t xml:space="preserve">para considerar que la </w:t>
+      </w:r>
+      <w:r>
+        <w:rPr>
+          <w:rFonts w:asciiTheme="minorHAnsi" w:hAnsiTheme="minorHAnsi" w:cstheme="minorHAnsi"/>
+          <w:b w:val="0"/>
+          <w:lang w:val="es-UY"/>
+        </w:rPr>
+        <w:t>medalla</w:t>
+      </w:r>
+      <w:r>
+        <w:rPr>
+          <w:rFonts w:asciiTheme="minorHAnsi" w:hAnsiTheme="minorHAnsi" w:cstheme="minorHAnsi"/>
+          <w:b w:val="0"/>
+          <w:lang w:val="es-UY"/>
+        </w:rPr>
+        <w:t xml:space="preserve"> ha sido efectivamente obtenida por </w:t>
+      </w:r>
+      <w:r>
+        <w:rPr>
+          <w:rFonts w:asciiTheme="minorHAnsi" w:hAnsiTheme="minorHAnsi" w:cstheme="minorHAnsi"/>
+          <w:b w:val="0"/>
+          <w:lang w:val="es-UY"/>
+        </w:rPr>
+        <w:t>el mismo</w:t>
+      </w:r>
+      <w:r>
+        <w:rPr>
+          <w:rFonts w:asciiTheme="minorHAnsi" w:hAnsiTheme="minorHAnsi" w:cstheme="minorHAnsi"/>
+          <w:b w:val="0"/>
+          <w:lang w:val="es-UY"/>
+        </w:rPr>
+        <w:t xml:space="preserve"> (ver Figura 8)</w:t>
+      </w:r>
+      <w:r>
+        <w:rPr>
+          <w:rFonts w:asciiTheme="minorHAnsi" w:hAnsiTheme="minorHAnsi" w:cstheme="minorHAnsi"/>
+          <w:b w:val="0"/>
+          <w:lang w:val="es-UY"/>
+        </w:rPr>
+        <w:t>. Una vez asignado el puntaje</w:t>
+      </w:r>
+      <w:r>
+        <w:rPr>
+          <w:rFonts w:asciiTheme="minorHAnsi" w:hAnsiTheme="minorHAnsi" w:cstheme="minorHAnsi"/>
+          <w:b w:val="0"/>
+          <w:lang w:val="es-UY"/>
+        </w:rPr>
+        <w:t xml:space="preserve"> final</w:t>
+      </w:r>
+      <w:r>
+        <w:rPr>
+          <w:rFonts w:asciiTheme="minorHAnsi" w:hAnsiTheme="minorHAnsi" w:cstheme="minorHAnsi"/>
+          <w:b w:val="0"/>
+          <w:lang w:val="es-UY"/>
+        </w:rPr>
+        <w:t xml:space="preserve">, el sistema de logros actualiza el tipo de membresía </w:t>
+      </w:r>
+      <w:r>
+        <w:rPr>
+          <w:rFonts w:asciiTheme="minorHAnsi" w:hAnsiTheme="minorHAnsi" w:cstheme="minorHAnsi"/>
+          <w:b w:val="0"/>
+          <w:lang w:val="es-UY"/>
+        </w:rPr>
+        <w:t>del usuario dependiendo del rango en el que se encuentre dicho puntaje</w:t>
+      </w:r>
+      <w:r>
+        <w:rPr>
+          <w:rFonts w:asciiTheme="minorHAnsi" w:hAnsiTheme="minorHAnsi" w:cstheme="minorHAnsi"/>
+          <w:b w:val="0"/>
+          <w:lang w:val="es-UY"/>
+        </w:rPr>
+        <w:t>.</w:t>
+      </w:r>
+    </w:p>
+    <w:p>
+      <w:pPr>
+        <w:pStyle w:val="Heading2"/>
+        <w:spacing w:before="1"/>
+        <w:jc w:val="both"/>
+        <w:rPr>
+          <w:rFonts w:asciiTheme="minorHAnsi" w:hAnsiTheme="minorHAnsi" w:cstheme="minorHAnsi"/>
+          <w:b w:val="0"/>
+          <w:lang w:val="es-UY"/>
+        </w:rPr>
+      </w:pPr>
+    </w:p>
+    <w:p>
+      <w:pPr>
+        <w:pStyle w:val="Heading2"/>
+        <w:spacing w:before="1"/>
+        <w:jc w:val="both"/>
+        <w:rPr>
+          <w:rFonts w:asciiTheme="minorHAnsi" w:hAnsiTheme="minorHAnsi" w:cstheme="minorHAnsi"/>
+          <w:b w:val="0"/>
+          <w:lang w:val="es-UY"/>
+        </w:rPr>
+      </w:pPr>
+      <w:r>
+        <w:rPr>
+          <w:rFonts w:asciiTheme="minorHAnsi" w:hAnsiTheme="minorHAnsi" w:cstheme="minorHAnsi"/>
+          <w:b w:val="0"/>
+          <w:lang w:val="es-UY"/>
+        </w:rPr>
+        <w:t xml:space="preserve">Finalizado todo este proceso, ya se cuenta entonces con los objetos necesarios inicializados para su posterior utilización dentro </w:t>
+      </w:r>
+      <w:r>
+        <w:rPr>
+          <w:rFonts w:asciiTheme="minorHAnsi" w:hAnsiTheme="minorHAnsi" w:cstheme="minorHAnsi"/>
+          <w:b w:val="0"/>
+          <w:lang w:val="es-UY"/>
+        </w:rPr>
+        <w:t>del método run(). Este último procede entonces a mostrar por consola un menú con opciones que permiten la interacción del usuario con el sistema.</w:t>
+      </w:r>
+    </w:p>
+    <w:p>
+      <w:pPr>
+        <w:pStyle w:val="Heading2"/>
+        <w:spacing w:before="1"/>
+        <w:jc w:val="both"/>
+        <w:rPr>
+          <w:rFonts w:asciiTheme="minorHAnsi" w:hAnsiTheme="minorHAnsi" w:cstheme="minorHAnsi"/>
+          <w:b w:val="0"/>
+          <w:lang w:val="es-UY"/>
+        </w:rPr>
+      </w:pPr>
+      <w:r>
+        <w:rPr>
+          <w:rFonts w:ascii="Calibri" w:hAnsi="Calibri" w:cs="Calibri"/>
+          <w:sz w:val="20"/>
+          <w:lang w:val="es-UY"/>
+        </w:rPr>
+        <w:lastRenderedPageBreak/>
         <w:drawing>
-          <wp:inline distT="0" distB="0" distL="0" distR="0" wp14:anchorId="30BE6C7F" wp14:editId="79355DB8">
-            <wp:extent cx="3111602" cy="2981325"/>
-            <wp:effectExtent l="0" t="0" r="0" b="0"/>
-            <wp:docPr id="6" name="Imagen 6"/>
+          <wp:inline distT="0" distB="0" distL="0" distR="0" wp14:anchorId="711196A4" wp14:editId="4ACCFBE7">
+            <wp:extent cx="5765800" cy="6596127"/>
+            <wp:effectExtent l="0" t="0" r="6350" b="0"/>
+            <wp:docPr id="11" name="Picture 11"/>
             <wp:cNvGraphicFramePr>
               <a:graphicFrameLocks xmlns:a="http://schemas.openxmlformats.org/drawingml/2006/main" noChangeAspect="1"/>
             </wp:cNvGraphicFramePr>
@@ -2384,7 +2833,7 @@
                   <pic:spPr>
                     <a:xfrm>
                       <a:off x="0" y="0"/>
-                      <a:ext cx="3129696" cy="2998661"/>
+                      <a:ext cx="5775061" cy="6606722"/>
                     </a:xfrm>
                     <a:prstGeom prst="rect">
                       <a:avLst/>
@@ -2399,12 +2848,12 @@
     </w:p>
     <w:p>
       <w:pPr>
-        <w:pStyle w:val="Ttulo2"/>
+        <w:pStyle w:val="Heading2"/>
         <w:spacing w:before="1"/>
         <w:jc w:val="center"/>
         <w:rPr>
-          <w:rFonts w:ascii="Calibri" w:hAnsi="Calibri" w:cs="Calibri"/>
-          <w:sz w:val="20"/>
+          <w:rFonts w:asciiTheme="minorHAnsi" w:hAnsiTheme="minorHAnsi" w:cstheme="minorHAnsi"/>
+          <w:b w:val="0"/>
           <w:lang w:val="es-UY"/>
         </w:rPr>
       </w:pPr>
@@ -2422,28 +2871,24 @@
           <w:sz w:val="20"/>
           <w:lang w:val="es-UY"/>
         </w:rPr>
-        <w:t>6</w:t>
-      </w:r>
-      <w:r>
-        <w:rPr>
-          <w:rFonts w:ascii="Calibri" w:hAnsi="Calibri" w:cs="Calibri"/>
-          <w:sz w:val="20"/>
-          <w:lang w:val="es-UY"/>
-        </w:rPr>
-        <w:t xml:space="preserve">: </w:t>
-      </w:r>
-      <w:r>
-        <w:rPr>
-          <w:rFonts w:ascii="Calibri" w:hAnsi="Calibri" w:cs="Calibri"/>
-          <w:sz w:val="20"/>
-          <w:lang w:val="es-UY"/>
-        </w:rPr>
-        <w:t>Métricas proporcionadas por un juego dado</w:t>
-      </w:r>
-    </w:p>
-    <w:p>
-      <w:pPr>
-        <w:pStyle w:val="Ttulo2"/>
+        <w:t>6: Código del método loadSystemMockData()</w:t>
+      </w:r>
+    </w:p>
+    <w:p>
+      <w:pPr>
+        <w:pStyle w:val="Heading2"/>
+        <w:spacing w:before="1"/>
+        <w:jc w:val="both"/>
+        <w:rPr>
+          <w:rFonts w:asciiTheme="minorHAnsi" w:hAnsiTheme="minorHAnsi" w:cstheme="minorHAnsi"/>
+          <w:b w:val="0"/>
+          <w:lang w:val="es-UY"/>
+        </w:rPr>
+      </w:pPr>
+    </w:p>
+    <w:p>
+      <w:pPr>
+        <w:pStyle w:val="Heading2"/>
         <w:spacing w:before="1"/>
         <w:jc w:val="center"/>
         <w:rPr>
@@ -2452,74 +2897,17 @@
           <w:lang w:val="es-UY"/>
         </w:rPr>
       </w:pPr>
-    </w:p>
-    <w:p>
-      <w:pPr>
-        <w:pStyle w:val="Ttulo2"/>
-        <w:spacing w:before="1"/>
-        <w:jc w:val="both"/>
-        <w:rPr>
-          <w:rFonts w:asciiTheme="minorHAnsi" w:hAnsiTheme="minorHAnsi" w:cstheme="minorHAnsi"/>
-          <w:b w:val="0"/>
-          <w:lang w:val="es-UY"/>
-        </w:rPr>
-      </w:pPr>
-      <w:r>
-        <w:rPr>
-          <w:rFonts w:asciiTheme="minorHAnsi" w:hAnsiTheme="minorHAnsi" w:cstheme="minorHAnsi"/>
-          <w:b w:val="0"/>
-          <w:lang w:val="es-UY"/>
-        </w:rPr>
-        <w:t xml:space="preserve">Posteriormente a esto, se comprueba si el usuario ha ganado insignias y se suman los puntos correspondientes a las mismas. Cada insignia debe cumplir un paquete de métricas mínimas para alcanzar el logro. </w:t>
-      </w:r>
-      <w:r>
-        <w:rPr>
-          <w:rFonts w:asciiTheme="minorHAnsi" w:hAnsiTheme="minorHAnsi" w:cstheme="minorHAnsi"/>
-          <w:b w:val="0"/>
-          <w:lang w:val="es-UY"/>
-        </w:rPr>
-        <w:t xml:space="preserve">Una vez asignado el puntaje, el sistema de logros verifica qué tipo de membresía tendrá </w:t>
-      </w:r>
-      <w:r>
-        <w:rPr>
-          <w:rFonts w:asciiTheme="minorHAnsi" w:hAnsiTheme="minorHAnsi" w:cstheme="minorHAnsi"/>
-          <w:b w:val="0"/>
-          <w:lang w:val="es-UY"/>
-        </w:rPr>
-        <w:t xml:space="preserve">cada usuario. </w:t>
-      </w:r>
-      <w:r>
-        <w:rPr>
-          <w:rFonts w:asciiTheme="minorHAnsi" w:hAnsiTheme="minorHAnsi" w:cstheme="minorHAnsi"/>
-          <w:b w:val="0"/>
-          <w:lang w:val="es-UY"/>
-        </w:rPr>
-        <w:t>Ver figuras 7 y 8.</w:t>
-      </w:r>
-    </w:p>
-    <w:p>
-      <w:pPr>
-        <w:pStyle w:val="Ttulo2"/>
-        <w:spacing w:before="1"/>
-        <w:jc w:val="center"/>
-        <w:rPr>
-          <w:rFonts w:asciiTheme="minorHAnsi" w:hAnsiTheme="minorHAnsi" w:cstheme="minorHAnsi"/>
-          <w:b w:val="0"/>
-          <w:lang w:val="es-UY"/>
-        </w:rPr>
-      </w:pPr>
-      <w:r>
-        <w:rPr>
-          <w:rFonts w:asciiTheme="minorHAnsi" w:hAnsiTheme="minorHAnsi" w:cstheme="minorHAnsi"/>
-          <w:b w:val="0"/>
-          <w:lang w:val="es-UY"/>
-        </w:rPr>
-        <w:lastRenderedPageBreak/>
+      <w:r>
+        <w:rPr>
+          <w:rFonts w:asciiTheme="minorHAnsi" w:hAnsiTheme="minorHAnsi" w:cstheme="minorHAnsi"/>
+          <w:b w:val="0"/>
+          <w:lang w:val="es-UY"/>
+        </w:rPr>
         <w:drawing>
-          <wp:inline distT="0" distB="0" distL="0" distR="0" wp14:anchorId="7AE399BA" wp14:editId="6003CF8A">
-            <wp:extent cx="6544310" cy="4518366"/>
-            <wp:effectExtent l="0" t="0" r="8890" b="0"/>
-            <wp:docPr id="10" name="Imagen 10"/>
+          <wp:inline distT="0" distB="0" distL="0" distR="0" wp14:anchorId="02E2CD80" wp14:editId="5904F127">
+            <wp:extent cx="2921000" cy="2159167"/>
+            <wp:effectExtent l="0" t="0" r="0" b="0"/>
+            <wp:docPr id="12" name="Picture 12"/>
             <wp:cNvGraphicFramePr>
               <a:graphicFrameLocks xmlns:a="http://schemas.openxmlformats.org/drawingml/2006/main" noChangeAspect="1"/>
             </wp:cNvGraphicFramePr>
@@ -2539,7 +2927,7 @@
                   <pic:spPr>
                     <a:xfrm>
                       <a:off x="0" y="0"/>
-                      <a:ext cx="6548386" cy="4521180"/>
+                      <a:ext cx="2936107" cy="2170334"/>
                     </a:xfrm>
                     <a:prstGeom prst="rect">
                       <a:avLst/>
@@ -2554,7 +2942,7 @@
     </w:p>
     <w:p>
       <w:pPr>
-        <w:pStyle w:val="Ttulo2"/>
+        <w:pStyle w:val="Heading2"/>
         <w:spacing w:before="1"/>
         <w:jc w:val="center"/>
         <w:rPr>
@@ -2593,67 +2981,32 @@
           <w:sz w:val="20"/>
           <w:lang w:val="es-UY"/>
         </w:rPr>
-        <w:t>Generación de valores aleatorios</w:t>
-      </w:r>
-      <w:r>
-        <w:rPr>
-          <w:rFonts w:ascii="Calibri" w:hAnsi="Calibri" w:cs="Calibri"/>
-          <w:sz w:val="20"/>
-          <w:lang w:val="es-UY"/>
-        </w:rPr>
-        <w:t xml:space="preserve">, </w:t>
-      </w:r>
-      <w:r>
-        <w:rPr>
-          <w:rFonts w:ascii="Calibri" w:hAnsi="Calibri" w:cs="Calibri"/>
-          <w:sz w:val="20"/>
-          <w:lang w:val="es-UY"/>
-        </w:rPr>
-        <w:t>asignación de medallas con su puntaje correspondiente</w:t>
-      </w:r>
-      <w:r>
-        <w:rPr>
-          <w:rFonts w:ascii="Calibri" w:hAnsi="Calibri" w:cs="Calibri"/>
-          <w:sz w:val="20"/>
-          <w:lang w:val="es-UY"/>
-        </w:rPr>
-        <w:t xml:space="preserve"> y actualización de membresía.</w:t>
-      </w:r>
-    </w:p>
-    <w:p>
-      <w:pPr>
-        <w:pStyle w:val="Ttulo2"/>
+        <w:t>Métricas proporcionadas por un juego dado</w:t>
+      </w:r>
+    </w:p>
+    <w:p>
+      <w:pPr>
+        <w:pStyle w:val="Heading2"/>
         <w:spacing w:before="1"/>
         <w:jc w:val="center"/>
         <w:rPr>
-          <w:rFonts w:ascii="Calibri" w:hAnsi="Calibri" w:cs="Calibri"/>
-          <w:sz w:val="20"/>
-          <w:lang w:val="es-UY"/>
-        </w:rPr>
-      </w:pPr>
-    </w:p>
-    <w:p>
-      <w:pPr>
-        <w:pStyle w:val="Ttulo2"/>
-        <w:spacing w:before="1"/>
-        <w:jc w:val="center"/>
-        <w:rPr>
-          <w:rFonts w:ascii="Calibri" w:hAnsi="Calibri" w:cs="Calibri"/>
-          <w:sz w:val="20"/>
-          <w:lang w:val="es-UY"/>
-        </w:rPr>
-      </w:pPr>
-      <w:r>
-        <w:rPr>
-          <w:rFonts w:ascii="Calibri" w:hAnsi="Calibri" w:cs="Calibri"/>
-          <w:sz w:val="20"/>
-          <w:lang w:val="es-UY"/>
-        </w:rPr>
+          <w:rFonts w:asciiTheme="minorHAnsi" w:hAnsiTheme="minorHAnsi" w:cstheme="minorHAnsi"/>
+          <w:b w:val="0"/>
+          <w:lang w:val="es-UY"/>
+        </w:rPr>
+      </w:pPr>
+      <w:r>
+        <w:rPr>
+          <w:rFonts w:asciiTheme="minorHAnsi" w:hAnsiTheme="minorHAnsi" w:cstheme="minorHAnsi"/>
+          <w:b w:val="0"/>
+          <w:lang w:val="es-UY"/>
+        </w:rPr>
+        <w:lastRenderedPageBreak/>
         <w:drawing>
-          <wp:inline distT="0" distB="0" distL="0" distR="0" wp14:anchorId="05028ACC" wp14:editId="2C5B5E41">
-            <wp:extent cx="4891653" cy="962025"/>
-            <wp:effectExtent l="0" t="0" r="4445" b="0"/>
-            <wp:docPr id="9" name="Imagen 9"/>
+          <wp:inline distT="0" distB="0" distL="0" distR="0" wp14:anchorId="0D441732" wp14:editId="4C7C7B5B">
+            <wp:extent cx="4902452" cy="787440"/>
+            <wp:effectExtent l="0" t="0" r="0" b="0"/>
+            <wp:docPr id="13" name="Picture 13"/>
             <wp:cNvGraphicFramePr>
               <a:graphicFrameLocks xmlns:a="http://schemas.openxmlformats.org/drawingml/2006/main" noChangeAspect="1"/>
             </wp:cNvGraphicFramePr>
@@ -2673,7 +3026,7 @@
                   <pic:spPr>
                     <a:xfrm>
                       <a:off x="0" y="0"/>
-                      <a:ext cx="4901829" cy="964026"/>
+                      <a:ext cx="4902452" cy="787440"/>
                     </a:xfrm>
                     <a:prstGeom prst="rect">
                       <a:avLst/>
@@ -2688,7 +3041,7 @@
     </w:p>
     <w:p>
       <w:pPr>
-        <w:pStyle w:val="Ttulo2"/>
+        <w:pStyle w:val="Heading2"/>
         <w:spacing w:before="1"/>
         <w:jc w:val="center"/>
         <w:rPr>
@@ -2732,77 +3085,186 @@
     </w:p>
     <w:p>
       <w:pPr>
-        <w:pStyle w:val="Ttulo2"/>
+        <w:pStyle w:val="Heading2"/>
+        <w:spacing w:before="1"/>
+        <w:ind w:left="0"/>
+        <w:rPr>
+          <w:rFonts w:ascii="Calibri" w:hAnsi="Calibri" w:cs="Calibri"/>
+          <w:sz w:val="20"/>
+          <w:lang w:val="es-UY"/>
+        </w:rPr>
+      </w:pPr>
+    </w:p>
+    <w:p>
+      <w:pPr>
+        <w:pStyle w:val="Heading2"/>
+        <w:spacing w:before="1"/>
+        <w:rPr>
+          <w:rFonts w:asciiTheme="minorHAnsi" w:hAnsiTheme="minorHAnsi" w:cstheme="minorHAnsi"/>
+          <w:b w:val="0"/>
+          <w:lang w:val="es-UY"/>
+        </w:rPr>
+      </w:pPr>
+      <w:r>
+        <w:rPr>
+          <w:rFonts w:asciiTheme="minorHAnsi" w:hAnsiTheme="minorHAnsi" w:cstheme="minorHAnsi"/>
+          <w:b w:val="0"/>
+          <w:lang w:val="es-UY"/>
+        </w:rPr>
+        <w:t>Contamos en el diseño del proyecto con la interfaz de nombre “IMockData", la cual permite especificar la necesidad de incluir un método de nombre “getMockData()” que instancie los datos de simulación necesarios para correr la aplicación. Esta interfaz es implementada por las clases UserService, ProductService y BadgeService. Ver Figura 9.</w:t>
+      </w:r>
+    </w:p>
+    <w:p>
+      <w:pPr>
+        <w:pStyle w:val="Heading2"/>
+        <w:spacing w:before="1"/>
+        <w:rPr>
+          <w:rFonts w:asciiTheme="minorHAnsi" w:hAnsiTheme="minorHAnsi" w:cstheme="minorHAnsi"/>
+          <w:b w:val="0"/>
+          <w:lang w:val="es-UY"/>
+        </w:rPr>
+      </w:pPr>
+    </w:p>
+    <w:p>
+      <w:pPr>
+        <w:pStyle w:val="Heading2"/>
         <w:spacing w:before="1"/>
         <w:jc w:val="center"/>
         <w:rPr>
-          <w:rFonts w:ascii="Calibri" w:hAnsi="Calibri" w:cs="Calibri"/>
-          <w:sz w:val="20"/>
-          <w:lang w:val="es-UY"/>
-        </w:rPr>
-      </w:pPr>
-    </w:p>
-    <w:p>
-      <w:pPr>
-        <w:pStyle w:val="Ttulo2"/>
-        <w:spacing w:before="1"/>
-        <w:rPr>
-          <w:rFonts w:asciiTheme="minorHAnsi" w:hAnsiTheme="minorHAnsi" w:cstheme="minorHAnsi"/>
-          <w:b w:val="0"/>
-          <w:lang w:val="es-UY"/>
-        </w:rPr>
-      </w:pPr>
-      <w:r>
-        <w:rPr>
-          <w:rFonts w:asciiTheme="minorHAnsi" w:hAnsiTheme="minorHAnsi" w:cstheme="minorHAnsi"/>
-          <w:b w:val="0"/>
-          <w:lang w:val="es-UY"/>
-        </w:rPr>
-        <w:t xml:space="preserve">Una vez realizado todo este proceso, se despliega un menú para poder interactuar con el usuario. </w:t>
-      </w:r>
-    </w:p>
-    <w:p>
-      <w:pPr>
-        <w:pStyle w:val="Ttulo2"/>
-        <w:spacing w:before="1"/>
-        <w:rPr>
-          <w:rFonts w:asciiTheme="minorHAnsi" w:hAnsiTheme="minorHAnsi" w:cstheme="minorHAnsi"/>
-          <w:b w:val="0"/>
-          <w:lang w:val="es-UY"/>
-        </w:rPr>
-      </w:pPr>
-    </w:p>
-    <w:p>
-      <w:pPr>
-        <w:pStyle w:val="Ttulo2"/>
-        <w:spacing w:before="1"/>
-        <w:rPr>
-          <w:rFonts w:asciiTheme="minorHAnsi" w:hAnsiTheme="minorHAnsi" w:cstheme="minorHAnsi"/>
-          <w:b w:val="0"/>
-          <w:lang w:val="es-UY"/>
-        </w:rPr>
-      </w:pPr>
-      <w:r>
-        <w:rPr>
-          <w:rFonts w:asciiTheme="minorHAnsi" w:hAnsiTheme="minorHAnsi" w:cstheme="minorHAnsi"/>
-          <w:b w:val="0"/>
-          <w:lang w:val="es-UY"/>
-        </w:rPr>
-        <w:t>(EXPLICAR INTERFAZ IMPLEMENTADA Y MÉTODO POLIMORFICO)</w:t>
-      </w:r>
-    </w:p>
-    <w:p>
-      <w:pPr>
-        <w:pStyle w:val="Ttulo2"/>
-        <w:rPr>
-          <w:rFonts w:asciiTheme="minorHAnsi" w:hAnsiTheme="minorHAnsi" w:cstheme="minorHAnsi"/>
-          <w:lang w:val="es-UY"/>
-        </w:rPr>
-      </w:pPr>
-    </w:p>
-    <w:p>
-      <w:pPr>
-        <w:pStyle w:val="Ttulo2"/>
+          <w:rFonts w:asciiTheme="minorHAnsi" w:hAnsiTheme="minorHAnsi" w:cstheme="minorHAnsi"/>
+          <w:b w:val="0"/>
+          <w:lang w:val="es-UY"/>
+        </w:rPr>
+      </w:pPr>
+      <w:r>
+        <w:rPr>
+          <w:rFonts w:asciiTheme="minorHAnsi" w:hAnsiTheme="minorHAnsi" w:cstheme="minorHAnsi"/>
+          <w:b w:val="0"/>
+          <w:lang w:val="es-UY"/>
+        </w:rPr>
+        <w:drawing>
+          <wp:inline distT="0" distB="0" distL="0" distR="0" wp14:anchorId="0AD3680E" wp14:editId="4B366503">
+            <wp:extent cx="3740342" cy="1625684"/>
+            <wp:effectExtent l="0" t="0" r="0" b="0"/>
+            <wp:docPr id="14" name="Picture 14"/>
+            <wp:cNvGraphicFramePr>
+              <a:graphicFrameLocks xmlns:a="http://schemas.openxmlformats.org/drawingml/2006/main" noChangeAspect="1"/>
+            </wp:cNvGraphicFramePr>
+            <a:graphic xmlns:a="http://schemas.openxmlformats.org/drawingml/2006/main">
+              <a:graphicData uri="http://schemas.openxmlformats.org/drawingml/2006/picture">
+                <pic:pic xmlns:pic="http://schemas.openxmlformats.org/drawingml/2006/picture">
+                  <pic:nvPicPr>
+                    <pic:cNvPr id="1" name=""/>
+                    <pic:cNvPicPr/>
+                  </pic:nvPicPr>
+                  <pic:blipFill>
+                    <a:blip r:embed="rId16"/>
+                    <a:stretch>
+                      <a:fillRect/>
+                    </a:stretch>
+                  </pic:blipFill>
+                  <pic:spPr>
+                    <a:xfrm>
+                      <a:off x="0" y="0"/>
+                      <a:ext cx="3740342" cy="1625684"/>
+                    </a:xfrm>
+                    <a:prstGeom prst="rect">
+                      <a:avLst/>
+                    </a:prstGeom>
+                  </pic:spPr>
+                </pic:pic>
+              </a:graphicData>
+            </a:graphic>
+          </wp:inline>
+        </w:drawing>
+      </w:r>
+    </w:p>
+    <w:p>
+      <w:pPr>
+        <w:pStyle w:val="Heading2"/>
+        <w:spacing w:before="1"/>
+        <w:jc w:val="center"/>
+        <w:rPr>
+          <w:rFonts w:ascii="Calibri" w:hAnsi="Calibri" w:cs="Calibri"/>
+          <w:sz w:val="20"/>
+          <w:lang w:val="es-UY"/>
+        </w:rPr>
+      </w:pPr>
+      <w:r>
+        <w:rPr>
+          <w:rFonts w:ascii="Calibri" w:hAnsi="Calibri" w:cs="Calibri"/>
+          <w:sz w:val="20"/>
+          <w:lang w:val="es-UY"/>
+        </w:rPr>
+        <w:t xml:space="preserve">Figura </w:t>
+      </w:r>
+      <w:r>
+        <w:rPr>
+          <w:rFonts w:ascii="Calibri" w:hAnsi="Calibri" w:cs="Calibri"/>
+          <w:sz w:val="20"/>
+          <w:lang w:val="es-UY"/>
+        </w:rPr>
+        <w:t>9</w:t>
+      </w:r>
+      <w:r>
+        <w:rPr>
+          <w:rFonts w:ascii="Calibri" w:hAnsi="Calibri" w:cs="Calibri"/>
+          <w:sz w:val="20"/>
+          <w:lang w:val="es-UY"/>
+        </w:rPr>
+        <w:t>:</w:t>
+      </w:r>
+      <w:r>
+        <w:rPr>
+          <w:rFonts w:ascii="Calibri" w:hAnsi="Calibri" w:cs="Calibri"/>
+          <w:sz w:val="20"/>
+          <w:lang w:val="es-UY"/>
+        </w:rPr>
+        <w:t xml:space="preserve"> Interfaz “IMockData"</w:t>
+      </w:r>
+    </w:p>
+    <w:p>
+      <w:pPr>
+        <w:pStyle w:val="Heading2"/>
+        <w:spacing w:before="1"/>
+        <w:rPr>
+          <w:rFonts w:asciiTheme="minorHAnsi" w:hAnsiTheme="minorHAnsi" w:cstheme="minorHAnsi"/>
+          <w:b w:val="0"/>
+          <w:lang w:val="es-UY"/>
+        </w:rPr>
+      </w:pPr>
+    </w:p>
+    <w:p>
+      <w:pPr>
+        <w:pStyle w:val="Heading2"/>
+        <w:spacing w:before="1"/>
+        <w:rPr>
+          <w:rFonts w:asciiTheme="minorHAnsi" w:hAnsiTheme="minorHAnsi" w:cstheme="minorHAnsi"/>
+          <w:b w:val="0"/>
+          <w:lang w:val="es-UY"/>
+        </w:rPr>
+      </w:pPr>
+      <w:r>
+        <w:rPr>
+          <w:rFonts w:asciiTheme="minorHAnsi" w:hAnsiTheme="minorHAnsi" w:cstheme="minorHAnsi"/>
+          <w:b w:val="0"/>
+          <w:lang w:val="es-UY"/>
+        </w:rPr>
+        <w:t xml:space="preserve">Por otro lado, al momento de dar forma al comportamiento de una insignia, es posible crear objetos cuyo tipo estático sea Badge, pero cuyo tipo dinámico venga dado por alguna de las clases Globetrotter, Master ó Golden, y de esta forma cumplimos con la consigna de incorporar al sistema algún método polimórfico. </w:t>
+      </w:r>
+    </w:p>
+    <w:p>
+      <w:pPr>
+        <w:pStyle w:val="Heading2"/>
+        <w:rPr>
+          <w:rFonts w:asciiTheme="minorHAnsi" w:hAnsiTheme="minorHAnsi" w:cstheme="minorHAnsi"/>
+          <w:lang w:val="es-UY"/>
+        </w:rPr>
+      </w:pPr>
+    </w:p>
+    <w:p>
+      <w:pPr>
+        <w:pStyle w:val="Heading2"/>
         <w:rPr>
           <w:lang w:val="es-UY"/>
         </w:rPr>
@@ -2822,17 +3284,46 @@
     </w:p>
     <w:p>
       <w:pPr>
-        <w:pStyle w:val="Ttulo2"/>
-        <w:rPr>
-          <w:rFonts w:asciiTheme="minorHAnsi" w:hAnsiTheme="minorHAnsi" w:cstheme="minorHAnsi"/>
-          <w:b w:val="0"/>
-          <w:lang w:val="es-UY"/>
-        </w:rPr>
-      </w:pPr>
-    </w:p>
-    <w:p>
-      <w:pPr>
-        <w:pStyle w:val="Ttulo2"/>
+        <w:pStyle w:val="Heading2"/>
+        <w:rPr>
+          <w:rFonts w:asciiTheme="minorHAnsi" w:hAnsiTheme="minorHAnsi" w:cstheme="minorHAnsi"/>
+          <w:b w:val="0"/>
+          <w:lang w:val="es-UY"/>
+        </w:rPr>
+      </w:pPr>
+    </w:p>
+    <w:p>
+      <w:pPr>
+        <w:pStyle w:val="Heading2"/>
+        <w:jc w:val="both"/>
+        <w:rPr>
+          <w:rFonts w:asciiTheme="minorHAnsi" w:hAnsiTheme="minorHAnsi" w:cstheme="minorHAnsi"/>
+          <w:b w:val="0"/>
+          <w:lang w:val="es-UY"/>
+        </w:rPr>
+      </w:pPr>
+      <w:r>
+        <w:rPr>
+          <w:rFonts w:asciiTheme="minorHAnsi" w:hAnsiTheme="minorHAnsi" w:cstheme="minorHAnsi"/>
+          <w:b w:val="0"/>
+          <w:lang w:val="es-UY"/>
+        </w:rPr>
+        <w:t xml:space="preserve">Para comenzar con la ejecución del sistema de logros, es necesario abrir una consola y dirigirse a la ubicación del archivo “SistemaDeLogros.jar”. Luego de ejecutar entonces el comando </w:t>
+      </w:r>
+      <w:r>
+        <w:rPr>
+          <w:rFonts w:asciiTheme="minorHAnsi" w:hAnsiTheme="minorHAnsi" w:cstheme="minorHAnsi"/>
+          <w:b w:val="0"/>
+          <w:lang w:val="es-UY"/>
+        </w:rPr>
+        <w:t>“java -jar SistemaDeLogros.jar” podrá observarse el texto en la consola como en la siguientefigura:</w:t>
+      </w:r>
+    </w:p>
+    <w:p>
+      <w:pPr>
+        <w:pStyle w:val="Heading2"/>
+        <w:ind w:left="0"/>
+        <w:jc w:val="center"/>
         <w:rPr>
           <w:rFonts w:asciiTheme="minorHAnsi" w:hAnsiTheme="minorHAnsi" w:cstheme="minorHAnsi"/>
           <w:b w:val="0"/>
@@ -2846,40 +3337,250 @@
           <w:b w:val="0"/>
           <w:lang w:val="es-UY"/>
         </w:rPr>
-        <w:t>(VER .JAR)</w:t>
+        <w:br/>
+      </w:r>
+      <w:r>
+        <w:rPr>
+          <w:rFonts w:asciiTheme="minorHAnsi" w:hAnsiTheme="minorHAnsi" w:cstheme="minorHAnsi"/>
+          <w:b w:val="0"/>
+          <w:u w:val="single"/>
+          <w:lang w:val="es-UY"/>
+        </w:rPr>
+        <w:t xml:space="preserve">               </w:t>
+      </w:r>
+      <w:r>
+        <w:rPr>
+          <w:rFonts w:asciiTheme="minorHAnsi" w:hAnsiTheme="minorHAnsi" w:cstheme="minorHAnsi"/>
+          <w:b w:val="0"/>
+          <w:lang w:val="es-UY"/>
+        </w:rPr>
+        <w:drawing>
+          <wp:inline distT="0" distB="0" distL="0" distR="0" wp14:anchorId="62401058" wp14:editId="35271CED">
+            <wp:extent cx="2559182" cy="2057506"/>
+            <wp:effectExtent l="0" t="0" r="0" b="0"/>
+            <wp:docPr id="15" name="Picture 15"/>
+            <wp:cNvGraphicFramePr>
+              <a:graphicFrameLocks xmlns:a="http://schemas.openxmlformats.org/drawingml/2006/main" noChangeAspect="1"/>
+            </wp:cNvGraphicFramePr>
+            <a:graphic xmlns:a="http://schemas.openxmlformats.org/drawingml/2006/main">
+              <a:graphicData uri="http://schemas.openxmlformats.org/drawingml/2006/picture">
+                <pic:pic xmlns:pic="http://schemas.openxmlformats.org/drawingml/2006/picture">
+                  <pic:nvPicPr>
+                    <pic:cNvPr id="1" name=""/>
+                    <pic:cNvPicPr/>
+                  </pic:nvPicPr>
+                  <pic:blipFill>
+                    <a:blip r:embed="rId17"/>
+                    <a:stretch>
+                      <a:fillRect/>
+                    </a:stretch>
+                  </pic:blipFill>
+                  <pic:spPr>
+                    <a:xfrm>
+                      <a:off x="0" y="0"/>
+                      <a:ext cx="2559182" cy="2057506"/>
+                    </a:xfrm>
+                    <a:prstGeom prst="rect">
+                      <a:avLst/>
+                    </a:prstGeom>
+                  </pic:spPr>
+                </pic:pic>
+              </a:graphicData>
+            </a:graphic>
+          </wp:inline>
+        </w:drawing>
+      </w:r>
+    </w:p>
+    <w:p>
+      <w:pPr>
+        <w:pStyle w:val="Heading2"/>
+        <w:spacing w:before="1"/>
+        <w:jc w:val="center"/>
+        <w:rPr>
+          <w:rFonts w:ascii="Calibri" w:hAnsi="Calibri" w:cs="Calibri"/>
+          <w:sz w:val="20"/>
+          <w:lang w:val="es-UY"/>
+        </w:rPr>
+      </w:pPr>
+      <w:r>
+        <w:rPr>
+          <w:rFonts w:ascii="Calibri" w:hAnsi="Calibri" w:cs="Calibri"/>
+          <w:sz w:val="20"/>
+          <w:lang w:val="es-UY"/>
+        </w:rPr>
+        <w:t xml:space="preserve">Figura </w:t>
+      </w:r>
+      <w:r>
+        <w:rPr>
+          <w:rFonts w:ascii="Calibri" w:hAnsi="Calibri" w:cs="Calibri"/>
+          <w:sz w:val="20"/>
+          <w:lang w:val="es-UY"/>
+        </w:rPr>
+        <w:t>9</w:t>
+      </w:r>
+      <w:r>
+        <w:rPr>
+          <w:rFonts w:ascii="Calibri" w:hAnsi="Calibri" w:cs="Calibri"/>
+          <w:sz w:val="20"/>
+          <w:lang w:val="es-UY"/>
+        </w:rPr>
+        <w:t>:</w:t>
+      </w:r>
+      <w:r>
+        <w:rPr>
+          <w:rFonts w:ascii="Calibri" w:hAnsi="Calibri" w:cs="Calibri"/>
+          <w:sz w:val="20"/>
+          <w:lang w:val="es-UY"/>
+        </w:rPr>
+        <w:t xml:space="preserve"> </w:t>
+      </w:r>
+      <w:r>
+        <w:rPr>
+          <w:rFonts w:ascii="Calibri" w:hAnsi="Calibri" w:cs="Calibri"/>
+          <w:sz w:val="20"/>
+          <w:lang w:val="es-UY"/>
+        </w:rPr>
+        <w:t>Visualización del menú principal</w:t>
+      </w:r>
+    </w:p>
+    <w:p>
+      <w:pPr>
+        <w:pStyle w:val="Heading2"/>
+        <w:ind w:left="0"/>
+        <w:jc w:val="center"/>
+        <w:rPr>
+          <w:rFonts w:asciiTheme="minorHAnsi" w:hAnsiTheme="minorHAnsi" w:cstheme="minorHAnsi"/>
+          <w:b w:val="0"/>
+          <w:u w:val="single"/>
+          <w:lang w:val="es-UY"/>
+        </w:rPr>
+      </w:pPr>
+    </w:p>
+    <w:p>
+      <w:pPr>
+        <w:pStyle w:val="Heading2"/>
+        <w:rPr>
+          <w:rFonts w:asciiTheme="minorHAnsi" w:hAnsiTheme="minorHAnsi" w:cstheme="minorHAnsi"/>
+          <w:b w:val="0"/>
+          <w:lang w:val="es-UY"/>
+        </w:rPr>
+      </w:pPr>
+      <w:r>
+        <w:rPr>
+          <w:rFonts w:asciiTheme="minorHAnsi" w:hAnsiTheme="minorHAnsi" w:cstheme="minorHAnsi"/>
+          <w:b w:val="0"/>
+          <w:lang w:val="es-UY"/>
+        </w:rPr>
+        <w:t>A partir de entonces la utilización de la aplicación consiste simplemente en seleccionar la opción deseada y seguir las instrucciones emitidas por el intérprete de comandos. Para finalizar con la ejecución del programa, debe seleccionarse la opción 7.</w:t>
+      </w:r>
+    </w:p>
+    <w:p>
+      <w:pPr>
+        <w:pStyle w:val="Heading1"/>
+        <w:numPr>
+          <w:ilvl w:val="0"/>
+          <w:numId w:val="3"/>
+        </w:numPr>
+        <w:rPr>
+          <w:lang w:val="es-UY"/>
+        </w:rPr>
+      </w:pPr>
+      <w:r>
+        <w:rPr>
+          <w:lang w:val="es-UY"/>
+        </w:rPr>
+        <w:lastRenderedPageBreak/>
+        <w:t>Conclusión</w:t>
+      </w:r>
+    </w:p>
+    <w:p>
+      <w:pPr>
+        <w:pStyle w:val="Heading1"/>
+        <w:rPr>
+          <w:b w:val="0"/>
+          <w:sz w:val="28"/>
+          <w:lang w:val="es-UY"/>
+        </w:rPr>
+      </w:pPr>
+    </w:p>
+    <w:p>
+      <w:pPr>
+        <w:pStyle w:val="Heading1"/>
+        <w:rPr>
+          <w:b w:val="0"/>
+          <w:sz w:val="24"/>
+          <w:lang w:val="es-UY"/>
+        </w:rPr>
+      </w:pPr>
+      <w:r>
+        <w:rPr>
+          <w:b w:val="0"/>
+          <w:sz w:val="24"/>
+          <w:lang w:val="es-UY"/>
+        </w:rPr>
+        <w:t xml:space="preserve">En conclusión, las consignas provistas por el Ing. Pablo J. Vidal, profesor responsable de la cátedra “Paradigmas de Programación”, fueron realizadas mediante un programa funcional que simula un Sistema de Logros.  </w:t>
+      </w:r>
+    </w:p>
+    <w:p>
+      <w:pPr>
+        <w:pStyle w:val="Heading1"/>
+        <w:rPr>
+          <w:b w:val="0"/>
+          <w:sz w:val="24"/>
+          <w:lang w:val="es-UY"/>
+        </w:rPr>
+      </w:pPr>
+    </w:p>
+    <w:p>
+      <w:pPr>
+        <w:pStyle w:val="Heading1"/>
+        <w:rPr>
+          <w:b w:val="0"/>
+          <w:sz w:val="24"/>
+          <w:lang w:val="es-UY"/>
+        </w:rPr>
+      </w:pPr>
+      <w:r>
+        <w:rPr>
+          <w:b w:val="0"/>
+          <w:sz w:val="24"/>
+          <w:lang w:val="es-UY"/>
+        </w:rPr>
+        <w:t xml:space="preserve">Como grupo, hemos podido analizar y comprender el proyecto propuesto pese a las dificultades que atravesamos. También hemos entendido las características fundamentales del paradigma orientado a objetos, las buenas prácticas, y cómo modelar nuestras soluciones en un diagrama UML. </w:t>
+      </w:r>
+    </w:p>
+    <w:p>
+      <w:pPr>
+        <w:pStyle w:val="Heading1"/>
+        <w:rPr>
+          <w:b w:val="0"/>
+          <w:sz w:val="24"/>
+          <w:lang w:val="es-UY"/>
+        </w:rPr>
+      </w:pPr>
+    </w:p>
+    <w:p>
+      <w:pPr>
+        <w:pStyle w:val="Heading1"/>
+        <w:rPr>
+          <w:b w:val="0"/>
+          <w:sz w:val="24"/>
+          <w:lang w:val="es-UY"/>
+        </w:rPr>
+      </w:pPr>
+      <w:r>
+        <w:rPr>
+          <w:b w:val="0"/>
+          <w:sz w:val="24"/>
+          <w:lang w:val="es-UY"/>
+        </w:rPr>
+        <w:t>Consideramos que el proyecto fue realizado exitosamente ya que se cumplió con todas las consignas solicitadas.</w:t>
       </w:r>
       <w:bookmarkStart w:id="1" w:name="_GoBack"/>
       <w:bookmarkEnd w:id="1"/>
     </w:p>
-    <w:p>
-      <w:pPr>
-        <w:pStyle w:val="Ttulo2"/>
-        <w:rPr>
-          <w:rFonts w:asciiTheme="minorHAnsi" w:hAnsiTheme="minorHAnsi" w:cstheme="minorHAnsi"/>
-          <w:b w:val="0"/>
-          <w:lang w:val="es-UY"/>
-        </w:rPr>
-      </w:pPr>
-    </w:p>
-    <w:p>
-      <w:pPr>
-        <w:pStyle w:val="Ttulo1"/>
-        <w:ind w:left="780"/>
-        <w:rPr>
-          <w:b w:val="0"/>
-          <w:sz w:val="28"/>
-          <w:lang w:val="es-UY"/>
-        </w:rPr>
-      </w:pPr>
-      <w:r>
-        <w:rPr>
-          <w:lang w:val="es-UY"/>
-        </w:rPr>
-        <w:t>3. Conclusión</w:t>
-      </w:r>
-    </w:p>
     <w:sectPr>
-      <w:footerReference w:type="default" r:id="rId16"/>
+      <w:footerReference w:type="default" r:id="rId18"/>
       <w:pgSz w:w="11920" w:h="16840"/>
       <w:pgMar w:top="1242" w:right="221" w:bottom="958" w:left="658" w:header="0" w:footer="567" w:gutter="0"/>
       <w:cols w:space="720"/>
@@ -2890,7 +3591,7 @@
 </file>
 
 <file path=word/endnotes.xml><?xml version="1.0" encoding="utf-8"?>
-<w:endnotes xmlns:wpc="http://schemas.microsoft.com/office/word/2010/wordprocessingCanvas" xmlns:cx="http://schemas.microsoft.com/office/drawing/2014/chartex" xmlns:cx1="http://schemas.microsoft.com/office/drawing/2015/9/8/chartex" xmlns:cx2="http://schemas.microsoft.com/office/drawing/2015/10/21/chartex" xmlns:cx3="http://schemas.microsoft.com/office/drawing/2016/5/9/chartex" xmlns:cx4="http://schemas.microsoft.com/office/drawing/2016/5/10/chartex" xmlns:cx5="http://schemas.microsoft.com/office/drawing/2016/5/11/chartex" xmlns:cx6="http://schemas.microsoft.com/office/drawing/2016/5/12/chartex" xmlns:cx7="http://schemas.microsoft.com/office/drawing/2016/5/13/chartex" xmlns:cx8="http://schemas.microsoft.com/office/drawing/2016/5/14/chartex" xmlns:mc="http://schemas.openxmlformats.org/markup-compatibility/2006" xmlns:aink="http://schemas.microsoft.com/office/drawing/2016/ink" xmlns:am3d="http://schemas.microsoft.com/office/drawing/2017/model3d" xmlns:o="urn:schemas-microsoft-com:office:office" xmlns:r="http://schemas.openxmlformats.org/officeDocument/2006/relationships" xmlns:m="http://schemas.openxmlformats.org/officeDocument/2006/math" xmlns:v="urn:schemas-microsoft-com:vml" xmlns:wp14="http://schemas.microsoft.com/office/word/2010/wordprocessingDrawing" xmlns:wp="http://schemas.openxmlformats.org/drawingml/2006/wordprocessingDrawing" xmlns:w10="urn:schemas-microsoft-com:office:word" xmlns:w="http://schemas.openxmlformats.org/wordprocessingml/2006/main" xmlns:w14="http://schemas.microsoft.com/office/word/2010/wordml" xmlns:w15="http://schemas.microsoft.com/office/word/2012/wordml" xmlns:w16cex="http://schemas.microsoft.com/office/word/2018/wordml/cex" xmlns:w16cid="http://schemas.microsoft.com/office/word/2016/wordml/cid" xmlns:w16="http://schemas.microsoft.com/office/word/2018/wordml" xmlns:w16se="http://schemas.microsoft.com/office/word/2015/wordml/symex" xmlns:wpg="http://schemas.microsoft.com/office/word/2010/wordprocessingGroup" xmlns:wpi="http://schemas.microsoft.com/office/word/2010/wordprocessingInk" xmlns:wne="http://schemas.microsoft.com/office/word/2006/wordml" xmlns:wps="http://schemas.microsoft.com/office/word/2010/wordprocessingShape" mc:Ignorable="w14 w15 w16se w16cid w16 w16cex wp14">
+<w:endnotes xmlns:wpc="http://schemas.microsoft.com/office/word/2010/wordprocessingCanvas" xmlns:cx="http://schemas.microsoft.com/office/drawing/2014/chartex" xmlns:cx1="http://schemas.microsoft.com/office/drawing/2015/9/8/chartex" xmlns:cx2="http://schemas.microsoft.com/office/drawing/2015/10/21/chartex" xmlns:cx3="http://schemas.microsoft.com/office/drawing/2016/5/9/chartex" xmlns:cx4="http://schemas.microsoft.com/office/drawing/2016/5/10/chartex" xmlns:cx5="http://schemas.microsoft.com/office/drawing/2016/5/11/chartex" xmlns:cx6="http://schemas.microsoft.com/office/drawing/2016/5/12/chartex" xmlns:cx7="http://schemas.microsoft.com/office/drawing/2016/5/13/chartex" xmlns:cx8="http://schemas.microsoft.com/office/drawing/2016/5/14/chartex" xmlns:mc="http://schemas.openxmlformats.org/markup-compatibility/2006" xmlns:aink="http://schemas.microsoft.com/office/drawing/2016/ink" xmlns:am3d="http://schemas.microsoft.com/office/drawing/2017/model3d" xmlns:o="urn:schemas-microsoft-com:office:office" xmlns:r="http://schemas.openxmlformats.org/officeDocument/2006/relationships" xmlns:m="http://schemas.openxmlformats.org/officeDocument/2006/math" xmlns:v="urn:schemas-microsoft-com:vml" xmlns:wp14="http://schemas.microsoft.com/office/word/2010/wordprocessingDrawing" xmlns:wp="http://schemas.openxmlformats.org/drawingml/2006/wordprocessingDrawing" xmlns:w10="urn:schemas-microsoft-com:office:word" xmlns:w="http://schemas.openxmlformats.org/wordprocessingml/2006/main" xmlns:w14="http://schemas.microsoft.com/office/word/2010/wordml" xmlns:w15="http://schemas.microsoft.com/office/word/2012/wordml" xmlns:w16cid="http://schemas.microsoft.com/office/word/2016/wordml/cid" xmlns:w16se="http://schemas.microsoft.com/office/word/2015/wordml/symex" xmlns:wpg="http://schemas.microsoft.com/office/word/2010/wordprocessingGroup" xmlns:wpi="http://schemas.microsoft.com/office/word/2010/wordprocessingInk" xmlns:wne="http://schemas.microsoft.com/office/word/2006/wordml" xmlns:wps="http://schemas.microsoft.com/office/word/2010/wordprocessingShape" mc:Ignorable="w14 w15 w16se w16cid wp14">
   <w:endnote w:type="separator" w:id="-1">
     <w:p>
       <w:r>
@@ -2909,10 +3610,10 @@
 </file>
 
 <file path=word/footer1.xml><?xml version="1.0" encoding="utf-8"?>
-<w:ftr xmlns:wpc="http://schemas.microsoft.com/office/word/2010/wordprocessingCanvas" xmlns:cx="http://schemas.microsoft.com/office/drawing/2014/chartex" xmlns:cx1="http://schemas.microsoft.com/office/drawing/2015/9/8/chartex" xmlns:cx2="http://schemas.microsoft.com/office/drawing/2015/10/21/chartex" xmlns:cx3="http://schemas.microsoft.com/office/drawing/2016/5/9/chartex" xmlns:cx4="http://schemas.microsoft.com/office/drawing/2016/5/10/chartex" xmlns:cx5="http://schemas.microsoft.com/office/drawing/2016/5/11/chartex" xmlns:cx6="http://schemas.microsoft.com/office/drawing/2016/5/12/chartex" xmlns:cx7="http://schemas.microsoft.com/office/drawing/2016/5/13/chartex" xmlns:cx8="http://schemas.microsoft.com/office/drawing/2016/5/14/chartex" xmlns:mc="http://schemas.openxmlformats.org/markup-compatibility/2006" xmlns:aink="http://schemas.microsoft.com/office/drawing/2016/ink" xmlns:am3d="http://schemas.microsoft.com/office/drawing/2017/model3d" xmlns:o="urn:schemas-microsoft-com:office:office" xmlns:r="http://schemas.openxmlformats.org/officeDocument/2006/relationships" xmlns:m="http://schemas.openxmlformats.org/officeDocument/2006/math" xmlns:v="urn:schemas-microsoft-com:vml" xmlns:wp14="http://schemas.microsoft.com/office/word/2010/wordprocessingDrawing" xmlns:wp="http://schemas.openxmlformats.org/drawingml/2006/wordprocessingDrawing" xmlns:w10="urn:schemas-microsoft-com:office:word" xmlns:w="http://schemas.openxmlformats.org/wordprocessingml/2006/main" xmlns:w14="http://schemas.microsoft.com/office/word/2010/wordml" xmlns:w15="http://schemas.microsoft.com/office/word/2012/wordml" xmlns:w16cex="http://schemas.microsoft.com/office/word/2018/wordml/cex" xmlns:w16cid="http://schemas.microsoft.com/office/word/2016/wordml/cid" xmlns:w16="http://schemas.microsoft.com/office/word/2018/wordml" xmlns:w16se="http://schemas.microsoft.com/office/word/2015/wordml/symex" xmlns:wpg="http://schemas.microsoft.com/office/word/2010/wordprocessingGroup" xmlns:wpi="http://schemas.microsoft.com/office/word/2010/wordprocessingInk" xmlns:wne="http://schemas.microsoft.com/office/word/2006/wordml" xmlns:wps="http://schemas.microsoft.com/office/word/2010/wordprocessingShape" mc:Ignorable="w14 w15 w16se w16cid w16 w16cex wp14">
+<w:ftr xmlns:wpc="http://schemas.microsoft.com/office/word/2010/wordprocessingCanvas" xmlns:cx="http://schemas.microsoft.com/office/drawing/2014/chartex" xmlns:cx1="http://schemas.microsoft.com/office/drawing/2015/9/8/chartex" xmlns:cx2="http://schemas.microsoft.com/office/drawing/2015/10/21/chartex" xmlns:cx3="http://schemas.microsoft.com/office/drawing/2016/5/9/chartex" xmlns:cx4="http://schemas.microsoft.com/office/drawing/2016/5/10/chartex" xmlns:cx5="http://schemas.microsoft.com/office/drawing/2016/5/11/chartex" xmlns:cx6="http://schemas.microsoft.com/office/drawing/2016/5/12/chartex" xmlns:cx7="http://schemas.microsoft.com/office/drawing/2016/5/13/chartex" xmlns:cx8="http://schemas.microsoft.com/office/drawing/2016/5/14/chartex" xmlns:mc="http://schemas.openxmlformats.org/markup-compatibility/2006" xmlns:aink="http://schemas.microsoft.com/office/drawing/2016/ink" xmlns:am3d="http://schemas.microsoft.com/office/drawing/2017/model3d" xmlns:o="urn:schemas-microsoft-com:office:office" xmlns:r="http://schemas.openxmlformats.org/officeDocument/2006/relationships" xmlns:m="http://schemas.openxmlformats.org/officeDocument/2006/math" xmlns:v="urn:schemas-microsoft-com:vml" xmlns:wp14="http://schemas.microsoft.com/office/word/2010/wordprocessingDrawing" xmlns:wp="http://schemas.openxmlformats.org/drawingml/2006/wordprocessingDrawing" xmlns:w10="urn:schemas-microsoft-com:office:word" xmlns:w="http://schemas.openxmlformats.org/wordprocessingml/2006/main" xmlns:w14="http://schemas.microsoft.com/office/word/2010/wordml" xmlns:w15="http://schemas.microsoft.com/office/word/2012/wordml" xmlns:w16cid="http://schemas.microsoft.com/office/word/2016/wordml/cid" xmlns:w16se="http://schemas.microsoft.com/office/word/2015/wordml/symex" xmlns:wpg="http://schemas.microsoft.com/office/word/2010/wordprocessingGroup" xmlns:wpi="http://schemas.microsoft.com/office/word/2010/wordprocessingInk" xmlns:wne="http://schemas.microsoft.com/office/word/2006/wordml" xmlns:wps="http://schemas.microsoft.com/office/word/2010/wordprocessingShape" mc:Ignorable="w14 w15 w16se w16cid wp14">
   <w:p>
     <w:pPr>
-      <w:pStyle w:val="Textoindependiente"/>
+      <w:pStyle w:val="BodyText"/>
       <w:spacing w:line="14" w:lineRule="auto"/>
       <w:rPr>
         <w:sz w:val="20"/>
@@ -2968,7 +3669,7 @@
 </file>
 
 <file path=word/footnotes.xml><?xml version="1.0" encoding="utf-8"?>
-<w:footnotes xmlns:wpc="http://schemas.microsoft.com/office/word/2010/wordprocessingCanvas" xmlns:cx="http://schemas.microsoft.com/office/drawing/2014/chartex" xmlns:cx1="http://schemas.microsoft.com/office/drawing/2015/9/8/chartex" xmlns:cx2="http://schemas.microsoft.com/office/drawing/2015/10/21/chartex" xmlns:cx3="http://schemas.microsoft.com/office/drawing/2016/5/9/chartex" xmlns:cx4="http://schemas.microsoft.com/office/drawing/2016/5/10/chartex" xmlns:cx5="http://schemas.microsoft.com/office/drawing/2016/5/11/chartex" xmlns:cx6="http://schemas.microsoft.com/office/drawing/2016/5/12/chartex" xmlns:cx7="http://schemas.microsoft.com/office/drawing/2016/5/13/chartex" xmlns:cx8="http://schemas.microsoft.com/office/drawing/2016/5/14/chartex" xmlns:mc="http://schemas.openxmlformats.org/markup-compatibility/2006" xmlns:aink="http://schemas.microsoft.com/office/drawing/2016/ink" xmlns:am3d="http://schemas.microsoft.com/office/drawing/2017/model3d" xmlns:o="urn:schemas-microsoft-com:office:office" xmlns:r="http://schemas.openxmlformats.org/officeDocument/2006/relationships" xmlns:m="http://schemas.openxmlformats.org/officeDocument/2006/math" xmlns:v="urn:schemas-microsoft-com:vml" xmlns:wp14="http://schemas.microsoft.com/office/word/2010/wordprocessingDrawing" xmlns:wp="http://schemas.openxmlformats.org/drawingml/2006/wordprocessingDrawing" xmlns:w10="urn:schemas-microsoft-com:office:word" xmlns:w="http://schemas.openxmlformats.org/wordprocessingml/2006/main" xmlns:w14="http://schemas.microsoft.com/office/word/2010/wordml" xmlns:w15="http://schemas.microsoft.com/office/word/2012/wordml" xmlns:w16cex="http://schemas.microsoft.com/office/word/2018/wordml/cex" xmlns:w16cid="http://schemas.microsoft.com/office/word/2016/wordml/cid" xmlns:w16="http://schemas.microsoft.com/office/word/2018/wordml" xmlns:w16se="http://schemas.microsoft.com/office/word/2015/wordml/symex" xmlns:wpg="http://schemas.microsoft.com/office/word/2010/wordprocessingGroup" xmlns:wpi="http://schemas.microsoft.com/office/word/2010/wordprocessingInk" xmlns:wne="http://schemas.microsoft.com/office/word/2006/wordml" xmlns:wps="http://schemas.microsoft.com/office/word/2010/wordprocessingShape" mc:Ignorable="w14 w15 w16se w16cid w16 w16cex wp14">
+<w:footnotes xmlns:wpc="http://schemas.microsoft.com/office/word/2010/wordprocessingCanvas" xmlns:cx="http://schemas.microsoft.com/office/drawing/2014/chartex" xmlns:cx1="http://schemas.microsoft.com/office/drawing/2015/9/8/chartex" xmlns:cx2="http://schemas.microsoft.com/office/drawing/2015/10/21/chartex" xmlns:cx3="http://schemas.microsoft.com/office/drawing/2016/5/9/chartex" xmlns:cx4="http://schemas.microsoft.com/office/drawing/2016/5/10/chartex" xmlns:cx5="http://schemas.microsoft.com/office/drawing/2016/5/11/chartex" xmlns:cx6="http://schemas.microsoft.com/office/drawing/2016/5/12/chartex" xmlns:cx7="http://schemas.microsoft.com/office/drawing/2016/5/13/chartex" xmlns:cx8="http://schemas.microsoft.com/office/drawing/2016/5/14/chartex" xmlns:mc="http://schemas.openxmlformats.org/markup-compatibility/2006" xmlns:aink="http://schemas.microsoft.com/office/drawing/2016/ink" xmlns:am3d="http://schemas.microsoft.com/office/drawing/2017/model3d" xmlns:o="urn:schemas-microsoft-com:office:office" xmlns:r="http://schemas.openxmlformats.org/officeDocument/2006/relationships" xmlns:m="http://schemas.openxmlformats.org/officeDocument/2006/math" xmlns:v="urn:schemas-microsoft-com:vml" xmlns:wp14="http://schemas.microsoft.com/office/word/2010/wordprocessingDrawing" xmlns:wp="http://schemas.openxmlformats.org/drawingml/2006/wordprocessingDrawing" xmlns:w10="urn:schemas-microsoft-com:office:word" xmlns:w="http://schemas.openxmlformats.org/wordprocessingml/2006/main" xmlns:w14="http://schemas.microsoft.com/office/word/2010/wordml" xmlns:w15="http://schemas.microsoft.com/office/word/2012/wordml" xmlns:w16cid="http://schemas.microsoft.com/office/word/2016/wordml/cid" xmlns:w16se="http://schemas.microsoft.com/office/word/2015/wordml/symex" xmlns:wpg="http://schemas.microsoft.com/office/word/2010/wordprocessingGroup" xmlns:wpi="http://schemas.microsoft.com/office/word/2010/wordprocessingInk" xmlns:wne="http://schemas.microsoft.com/office/word/2006/wordml" xmlns:wps="http://schemas.microsoft.com/office/word/2010/wordprocessingShape" mc:Ignorable="w14 w15 w16se w16cid wp14">
   <w:footnote w:type="separator" w:id="-1">
     <w:p>
       <w:r>
@@ -2987,7 +3688,7 @@
 </file>
 
 <file path=word/numbering.xml><?xml version="1.0" encoding="utf-8"?>
-<w:numbering xmlns:wpc="http://schemas.microsoft.com/office/word/2010/wordprocessingCanvas" xmlns:cx="http://schemas.microsoft.com/office/drawing/2014/chartex" xmlns:cx1="http://schemas.microsoft.com/office/drawing/2015/9/8/chartex" xmlns:cx2="http://schemas.microsoft.com/office/drawing/2015/10/21/chartex" xmlns:cx3="http://schemas.microsoft.com/office/drawing/2016/5/9/chartex" xmlns:cx4="http://schemas.microsoft.com/office/drawing/2016/5/10/chartex" xmlns:cx5="http://schemas.microsoft.com/office/drawing/2016/5/11/chartex" xmlns:cx6="http://schemas.microsoft.com/office/drawing/2016/5/12/chartex" xmlns:cx7="http://schemas.microsoft.com/office/drawing/2016/5/13/chartex" xmlns:cx8="http://schemas.microsoft.com/office/drawing/2016/5/14/chartex" xmlns:mc="http://schemas.openxmlformats.org/markup-compatibility/2006" xmlns:aink="http://schemas.microsoft.com/office/drawing/2016/ink" xmlns:am3d="http://schemas.microsoft.com/office/drawing/2017/model3d" xmlns:o="urn:schemas-microsoft-com:office:office" xmlns:r="http://schemas.openxmlformats.org/officeDocument/2006/relationships" xmlns:m="http://schemas.openxmlformats.org/officeDocument/2006/math" xmlns:v="urn:schemas-microsoft-com:vml" xmlns:wp14="http://schemas.microsoft.com/office/word/2010/wordprocessingDrawing" xmlns:wp="http://schemas.openxmlformats.org/drawingml/2006/wordprocessingDrawing" xmlns:w10="urn:schemas-microsoft-com:office:word" xmlns:w="http://schemas.openxmlformats.org/wordprocessingml/2006/main" xmlns:w14="http://schemas.microsoft.com/office/word/2010/wordml" xmlns:w15="http://schemas.microsoft.com/office/word/2012/wordml" xmlns:w16cex="http://schemas.microsoft.com/office/word/2018/wordml/cex" xmlns:w16cid="http://schemas.microsoft.com/office/word/2016/wordml/cid" xmlns:w16="http://schemas.microsoft.com/office/word/2018/wordml" xmlns:w16se="http://schemas.microsoft.com/office/word/2015/wordml/symex" xmlns:wpg="http://schemas.microsoft.com/office/word/2010/wordprocessingGroup" xmlns:wpi="http://schemas.microsoft.com/office/word/2010/wordprocessingInk" xmlns:wne="http://schemas.microsoft.com/office/word/2006/wordml" xmlns:wps="http://schemas.microsoft.com/office/word/2010/wordprocessingShape" mc:Ignorable="w14 w15 w16se w16cid w16 w16cex wp14">
+<w:numbering xmlns:wpc="http://schemas.microsoft.com/office/word/2010/wordprocessingCanvas" xmlns:cx="http://schemas.microsoft.com/office/drawing/2014/chartex" xmlns:cx1="http://schemas.microsoft.com/office/drawing/2015/9/8/chartex" xmlns:cx2="http://schemas.microsoft.com/office/drawing/2015/10/21/chartex" xmlns:cx3="http://schemas.microsoft.com/office/drawing/2016/5/9/chartex" xmlns:cx4="http://schemas.microsoft.com/office/drawing/2016/5/10/chartex" xmlns:cx5="http://schemas.microsoft.com/office/drawing/2016/5/11/chartex" xmlns:cx6="http://schemas.microsoft.com/office/drawing/2016/5/12/chartex" xmlns:cx7="http://schemas.microsoft.com/office/drawing/2016/5/13/chartex" xmlns:cx8="http://schemas.microsoft.com/office/drawing/2016/5/14/chartex" xmlns:mc="http://schemas.openxmlformats.org/markup-compatibility/2006" xmlns:aink="http://schemas.microsoft.com/office/drawing/2016/ink" xmlns:am3d="http://schemas.microsoft.com/office/drawing/2017/model3d" xmlns:o="urn:schemas-microsoft-com:office:office" xmlns:r="http://schemas.openxmlformats.org/officeDocument/2006/relationships" xmlns:m="http://schemas.openxmlformats.org/officeDocument/2006/math" xmlns:v="urn:schemas-microsoft-com:vml" xmlns:wp14="http://schemas.microsoft.com/office/word/2010/wordprocessingDrawing" xmlns:wp="http://schemas.openxmlformats.org/drawingml/2006/wordprocessingDrawing" xmlns:w10="urn:schemas-microsoft-com:office:word" xmlns:w="http://schemas.openxmlformats.org/wordprocessingml/2006/main" xmlns:w14="http://schemas.microsoft.com/office/word/2010/wordml" xmlns:w15="http://schemas.microsoft.com/office/word/2012/wordml" xmlns:w16cid="http://schemas.microsoft.com/office/word/2016/wordml/cid" xmlns:w16se="http://schemas.microsoft.com/office/word/2015/wordml/symex" xmlns:wpg="http://schemas.microsoft.com/office/word/2010/wordprocessingGroup" xmlns:wpi="http://schemas.microsoft.com/office/word/2010/wordprocessingInk" xmlns:wne="http://schemas.microsoft.com/office/word/2006/wordml" xmlns:wps="http://schemas.microsoft.com/office/word/2010/wordprocessingShape" mc:Ignorable="w14 w15 w16se w16cid wp14">
   <w:abstractNum w:abstractNumId="0" w15:restartNumberingAfterBreak="0">
     <w:nsid w:val="01DC0FDA"/>
     <w:multiLevelType w:val="hybridMultilevel"/>
@@ -3713,7 +4414,7 @@
 </file>
 
 <file path=word/styles.xml><?xml version="1.0" encoding="utf-8"?>
-<w:styles xmlns:mc="http://schemas.openxmlformats.org/markup-compatibility/2006" xmlns:r="http://schemas.openxmlformats.org/officeDocument/2006/relationships" xmlns:w="http://schemas.openxmlformats.org/wordprocessingml/2006/main" xmlns:w14="http://schemas.microsoft.com/office/word/2010/wordml" xmlns:w15="http://schemas.microsoft.com/office/word/2012/wordml" xmlns:w16cex="http://schemas.microsoft.com/office/word/2018/wordml/cex" xmlns:w16cid="http://schemas.microsoft.com/office/word/2016/wordml/cid" xmlns:w16="http://schemas.microsoft.com/office/word/2018/wordml" xmlns:w16se="http://schemas.microsoft.com/office/word/2015/wordml/symex" mc:Ignorable="w14 w15 w16se w16cid w16 w16cex">
+<w:styles xmlns:mc="http://schemas.openxmlformats.org/markup-compatibility/2006" xmlns:r="http://schemas.openxmlformats.org/officeDocument/2006/relationships" xmlns:w="http://schemas.openxmlformats.org/wordprocessingml/2006/main" xmlns:w14="http://schemas.microsoft.com/office/word/2010/wordml" xmlns:w15="http://schemas.microsoft.com/office/word/2012/wordml" xmlns:w16cid="http://schemas.microsoft.com/office/word/2016/wordml/cid" xmlns:w16se="http://schemas.microsoft.com/office/word/2015/wordml/symex" mc:Ignorable="w14 w15 w16se w16cid">
   <w:docDefaults>
     <w:rPrDefault>
       <w:rPr>
@@ -3730,7 +4431,7 @@
       </w:pPr>
     </w:pPrDefault>
   </w:docDefaults>
-  <w:latentStyles w:defLockedState="0" w:defUIPriority="99" w:defSemiHidden="0" w:defUnhideWhenUsed="0" w:defQFormat="0" w:count="376">
+  <w:latentStyles w:defLockedState="0" w:defUIPriority="99" w:defSemiHidden="0" w:defUnhideWhenUsed="0" w:defQFormat="0" w:count="375">
     <w:lsdException w:name="Normal" w:uiPriority="0" w:qFormat="1"/>
     <w:lsdException w:name="heading 1" w:uiPriority="9" w:qFormat="1"/>
     <w:lsdException w:name="heading 2" w:semiHidden="1" w:uiPriority="9" w:unhideWhenUsed="1" w:qFormat="1"/>
@@ -3836,6 +4537,7 @@
     <w:lsdException w:name="HTML Sample" w:semiHidden="1" w:unhideWhenUsed="1"/>
     <w:lsdException w:name="HTML Typewriter" w:semiHidden="1" w:unhideWhenUsed="1"/>
     <w:lsdException w:name="HTML Variable" w:semiHidden="1" w:unhideWhenUsed="1"/>
+    <w:lsdException w:name="Normal Table" w:semiHidden="1" w:unhideWhenUsed="1"/>
     <w:lsdException w:name="annotation subject" w:semiHidden="1" w:unhideWhenUsed="1"/>
     <w:lsdException w:name="No List" w:semiHidden="1" w:unhideWhenUsed="1"/>
     <w:lsdException w:name="Outline List 1" w:semiHidden="1" w:unhideWhenUsed="1"/>
@@ -3882,8 +4584,10 @@
     <w:lsdException w:name="Table Subtle 2" w:semiHidden="1" w:unhideWhenUsed="1"/>
     <w:lsdException w:name="Table Web 1" w:semiHidden="1" w:unhideWhenUsed="1"/>
     <w:lsdException w:name="Table Web 2" w:semiHidden="1" w:unhideWhenUsed="1"/>
+    <w:lsdException w:name="Table Web 3" w:semiHidden="1" w:unhideWhenUsed="1"/>
     <w:lsdException w:name="Balloon Text" w:semiHidden="1" w:unhideWhenUsed="1"/>
     <w:lsdException w:name="Table Grid" w:uiPriority="39"/>
+    <w:lsdException w:name="Table Theme" w:semiHidden="1" w:unhideWhenUsed="1"/>
     <w:lsdException w:name="Placeholder Text" w:semiHidden="1"/>
     <w:lsdException w:name="No Spacing" w:uiPriority="1" w:qFormat="1"/>
     <w:lsdException w:name="Light Shading" w:uiPriority="60"/>
@@ -4103,13 +4807,12 @@
     <w:lsdException w:name="Smart Hyperlink" w:semiHidden="1" w:unhideWhenUsed="1"/>
     <w:lsdException w:name="Hashtag" w:semiHidden="1" w:unhideWhenUsed="1"/>
     <w:lsdException w:name="Unresolved Mention" w:semiHidden="1" w:unhideWhenUsed="1"/>
-    <w:lsdException w:name="Smart Link" w:semiHidden="1" w:unhideWhenUsed="1"/>
   </w:latentStyles>
   <w:style w:type="paragraph" w:default="1" w:styleId="Normal">
     <w:name w:val="Normal"/>
     <w:qFormat/>
   </w:style>
-  <w:style w:type="paragraph" w:styleId="Ttulo1">
+  <w:style w:type="paragraph" w:styleId="Heading1">
     <w:name w:val="heading 1"/>
     <w:basedOn w:val="Normal"/>
     <w:uiPriority w:val="9"/>
@@ -4126,10 +4829,10 @@
       <w:szCs w:val="34"/>
     </w:rPr>
   </w:style>
-  <w:style w:type="paragraph" w:styleId="Ttulo2">
+  <w:style w:type="paragraph" w:styleId="Heading2">
     <w:name w:val="heading 2"/>
     <w:basedOn w:val="Normal"/>
-    <w:link w:val="Ttulo2Car"/>
+    <w:link w:val="Heading2Char"/>
     <w:uiPriority w:val="9"/>
     <w:unhideWhenUsed/>
     <w:qFormat/>
@@ -4144,13 +4847,13 @@
       <w:szCs w:val="24"/>
     </w:rPr>
   </w:style>
-  <w:style w:type="character" w:default="1" w:styleId="Fuentedeprrafopredeter">
+  <w:style w:type="character" w:default="1" w:styleId="DefaultParagraphFont">
     <w:name w:val="Default Paragraph Font"/>
     <w:uiPriority w:val="1"/>
     <w:semiHidden/>
     <w:unhideWhenUsed/>
   </w:style>
-  <w:style w:type="table" w:default="1" w:styleId="Tablanormal">
+  <w:style w:type="table" w:default="1" w:styleId="TableNormal">
     <w:name w:val="Normal Table"/>
     <w:uiPriority w:val="99"/>
     <w:semiHidden/>
@@ -4165,19 +4868,19 @@
       </w:tblCellMar>
     </w:tblPr>
   </w:style>
-  <w:style w:type="numbering" w:default="1" w:styleId="Sinlista">
+  <w:style w:type="numbering" w:default="1" w:styleId="NoList">
     <w:name w:val="No List"/>
     <w:uiPriority w:val="99"/>
     <w:semiHidden/>
     <w:unhideWhenUsed/>
   </w:style>
-  <w:style w:type="paragraph" w:styleId="Textoindependiente">
+  <w:style w:type="paragraph" w:styleId="BodyText">
     <w:name w:val="Body Text"/>
     <w:basedOn w:val="Normal"/>
     <w:uiPriority w:val="1"/>
     <w:qFormat/>
   </w:style>
-  <w:style w:type="paragraph" w:styleId="Ttulo">
+  <w:style w:type="paragraph" w:styleId="Title">
     <w:name w:val="Title"/>
     <w:basedOn w:val="Normal"/>
     <w:uiPriority w:val="10"/>
@@ -4196,7 +4899,7 @@
       <w:szCs w:val="36"/>
     </w:rPr>
   </w:style>
-  <w:style w:type="paragraph" w:styleId="Prrafodelista">
+  <w:style w:type="paragraph" w:styleId="ListParagraph">
     <w:name w:val="List Paragraph"/>
     <w:basedOn w:val="Normal"/>
     <w:uiPriority w:val="1"/>
@@ -4211,10 +4914,10 @@
     <w:uiPriority w:val="1"/>
     <w:qFormat/>
   </w:style>
-  <w:style w:type="paragraph" w:styleId="Encabezado">
+  <w:style w:type="paragraph" w:styleId="Header">
     <w:name w:val="header"/>
     <w:basedOn w:val="Normal"/>
-    <w:link w:val="EncabezadoCar"/>
+    <w:link w:val="HeaderChar"/>
     <w:uiPriority w:val="99"/>
     <w:unhideWhenUsed/>
     <w:rsid w:val="000C3AFB"/>
@@ -4226,10 +4929,10 @@
       <w:spacing w:before="0"/>
     </w:pPr>
   </w:style>
-  <w:style w:type="character" w:customStyle="1" w:styleId="EncabezadoCar">
-    <w:name w:val="Encabezado Car"/>
-    <w:basedOn w:val="Fuentedeprrafopredeter"/>
-    <w:link w:val="Encabezado"/>
+  <w:style w:type="character" w:customStyle="1" w:styleId="HeaderChar">
+    <w:name w:val="Header Char"/>
+    <w:basedOn w:val="DefaultParagraphFont"/>
+    <w:link w:val="Header"/>
     <w:uiPriority w:val="99"/>
     <w:rsid w:val="000C3AFB"/>
     <w:rPr>
@@ -4237,10 +4940,10 @@
       <w:lang w:val="es-ES"/>
     </w:rPr>
   </w:style>
-  <w:style w:type="paragraph" w:styleId="Piedepgina">
+  <w:style w:type="paragraph" w:styleId="Footer">
     <w:name w:val="footer"/>
     <w:basedOn w:val="Normal"/>
-    <w:link w:val="PiedepginaCar"/>
+    <w:link w:val="FooterChar"/>
     <w:uiPriority w:val="99"/>
     <w:unhideWhenUsed/>
     <w:rsid w:val="000C3AFB"/>
@@ -4252,10 +4955,10 @@
       <w:spacing w:before="0"/>
     </w:pPr>
   </w:style>
-  <w:style w:type="character" w:customStyle="1" w:styleId="PiedepginaCar">
-    <w:name w:val="Pie de página Car"/>
-    <w:basedOn w:val="Fuentedeprrafopredeter"/>
-    <w:link w:val="Piedepgina"/>
+  <w:style w:type="character" w:customStyle="1" w:styleId="FooterChar">
+    <w:name w:val="Footer Char"/>
+    <w:basedOn w:val="DefaultParagraphFont"/>
+    <w:link w:val="Footer"/>
     <w:uiPriority w:val="99"/>
     <w:rsid w:val="000C3AFB"/>
     <w:rPr>
@@ -4263,7 +4966,7 @@
       <w:lang w:val="es-ES"/>
     </w:rPr>
   </w:style>
-  <w:style w:type="paragraph" w:styleId="Descripcin">
+  <w:style w:type="paragraph" w:styleId="Caption">
     <w:name w:val="caption"/>
     <w:basedOn w:val="Normal"/>
     <w:next w:val="Normal"/>
@@ -4282,10 +4985,10 @@
       <w:szCs w:val="18"/>
     </w:rPr>
   </w:style>
-  <w:style w:type="character" w:customStyle="1" w:styleId="Ttulo2Car">
-    <w:name w:val="Título 2 Car"/>
-    <w:basedOn w:val="Fuentedeprrafopredeter"/>
-    <w:link w:val="Ttulo2"/>
+  <w:style w:type="character" w:customStyle="1" w:styleId="Heading2Char">
+    <w:name w:val="Heading 2 Char"/>
+    <w:basedOn w:val="DefaultParagraphFont"/>
+    <w:link w:val="Heading2"/>
     <w:uiPriority w:val="9"/>
     <w:rsid w:val="00BF615F"/>
     <w:rPr>

</xml_diff>